<commit_message>
Add Arduino and references session
</commit_message>
<xml_diff>
--- a/FinalReport.docx
+++ b/FinalReport.docx
@@ -372,6 +372,49 @@
       <w:pPr>
         <w:ind w:firstLine="720"/>
       </w:pPr>
+      <w:r>
+        <w:t>All the codes and documentation of the project will be available at a GitHub</w:t>
+      </w:r>
+      <w:r>
+        <w:t xml:space="preserve"> repository</w:t>
+      </w:r>
+      <w:r>
+        <w:t xml:space="preserve"> </w:t>
+      </w:r>
+      <w:sdt>
+        <w:sdtPr>
+          <w:id w:val="1355000056"/>
+          <w:citation/>
+        </w:sdtPr>
+        <w:sdtContent>
+          <w:r>
+            <w:fldChar w:fldCharType="begin"/>
+          </w:r>
+          <w:r>
+            <w:instrText xml:space="preserve">CITATION Kaw16 \l 1033 </w:instrText>
+          </w:r>
+          <w:r>
+            <w:fldChar w:fldCharType="separate"/>
+          </w:r>
+          <w:r>
+            <w:rPr>
+              <w:noProof/>
+            </w:rPr>
+            <w:t>[1]</w:t>
+          </w:r>
+          <w:r>
+            <w:fldChar w:fldCharType="end"/>
+          </w:r>
+        </w:sdtContent>
+      </w:sdt>
+      <w:r>
+        <w:t>.</w:t>
+      </w:r>
+    </w:p>
+    <w:p>
+      <w:pPr>
+        <w:ind w:firstLine="720"/>
+      </w:pPr>
     </w:p>
     <w:p>
       <w:pPr>
@@ -409,6 +452,11 @@
         <w:t>ThingSpeak</w:t>
       </w:r>
       <w:proofErr w:type="spellEnd"/>
+    </w:p>
+    <w:p>
+      <w:r>
+        <w:br w:type="page"/>
+      </w:r>
     </w:p>
     <w:p>
       <w:pPr>
@@ -420,9 +468,6 @@
           <w:docGrid w:linePitch="360"/>
         </w:sectPr>
       </w:pPr>
-      <w:r>
-        <w:br w:type="page"/>
-      </w:r>
     </w:p>
     <w:p/>
     <w:sdt>
@@ -491,7 +536,7 @@
           <w:r>
             <w:fldChar w:fldCharType="separate"/>
           </w:r>
-          <w:hyperlink w:anchor="_Toc463990938" w:history="1">
+          <w:hyperlink w:anchor="_Toc464017261" w:history="1">
             <w:r>
               <w:rPr>
                 <w:rStyle w:val="Hyperlink"/>
@@ -533,7 +578,7 @@
                 <w:noProof/>
                 <w:webHidden/>
               </w:rPr>
-              <w:instrText xml:space="preserve"> PAGEREF _Toc463990938 \h </w:instrText>
+              <w:instrText xml:space="preserve"> PAGEREF _Toc464017261 \h </w:instrText>
             </w:r>
             <w:r>
               <w:rPr>
@@ -573,7 +618,7 @@
               <w:sz w:val="22"/>
             </w:rPr>
           </w:pPr>
-          <w:hyperlink w:anchor="_Toc463990939" w:history="1">
+          <w:hyperlink w:anchor="_Toc464017262" w:history="1">
             <w:r>
               <w:rPr>
                 <w:rStyle w:val="Hyperlink"/>
@@ -615,7 +660,7 @@
                 <w:noProof/>
                 <w:webHidden/>
               </w:rPr>
-              <w:instrText xml:space="preserve"> PAGEREF _Toc463990939 \h </w:instrText>
+              <w:instrText xml:space="preserve"> PAGEREF _Toc464017262 \h </w:instrText>
             </w:r>
             <w:r>
               <w:rPr>
@@ -655,7 +700,7 @@
               <w:sz w:val="22"/>
             </w:rPr>
           </w:pPr>
-          <w:hyperlink w:anchor="_Toc463990940" w:history="1">
+          <w:hyperlink w:anchor="_Toc464017263" w:history="1">
             <w:r>
               <w:rPr>
                 <w:rStyle w:val="Hyperlink"/>
@@ -697,7 +742,7 @@
                 <w:noProof/>
                 <w:webHidden/>
               </w:rPr>
-              <w:instrText xml:space="preserve"> PAGEREF _Toc463990940 \h </w:instrText>
+              <w:instrText xml:space="preserve"> PAGEREF _Toc464017263 \h </w:instrText>
             </w:r>
             <w:r>
               <w:rPr>
@@ -737,7 +782,7 @@
               <w:sz w:val="22"/>
             </w:rPr>
           </w:pPr>
-          <w:hyperlink w:anchor="_Toc463990941" w:history="1">
+          <w:hyperlink w:anchor="_Toc464017264" w:history="1">
             <w:r>
               <w:rPr>
                 <w:rStyle w:val="Hyperlink"/>
@@ -779,7 +824,7 @@
                 <w:noProof/>
                 <w:webHidden/>
               </w:rPr>
-              <w:instrText xml:space="preserve"> PAGEREF _Toc463990941 \h </w:instrText>
+              <w:instrText xml:space="preserve"> PAGEREF _Toc464017264 \h </w:instrText>
             </w:r>
             <w:r>
               <w:rPr>
@@ -819,7 +864,7 @@
               <w:sz w:val="22"/>
             </w:rPr>
           </w:pPr>
-          <w:hyperlink w:anchor="_Toc463990942" w:history="1">
+          <w:hyperlink w:anchor="_Toc464017265" w:history="1">
             <w:r>
               <w:rPr>
                 <w:rStyle w:val="Hyperlink"/>
@@ -861,7 +906,7 @@
                 <w:noProof/>
                 <w:webHidden/>
               </w:rPr>
-              <w:instrText xml:space="preserve"> PAGEREF _Toc463990942 \h </w:instrText>
+              <w:instrText xml:space="preserve"> PAGEREF _Toc464017265 \h </w:instrText>
             </w:r>
             <w:r>
               <w:rPr>
@@ -901,7 +946,7 @@
               <w:sz w:val="22"/>
             </w:rPr>
           </w:pPr>
-          <w:hyperlink w:anchor="_Toc463990943" w:history="1">
+          <w:hyperlink w:anchor="_Toc464017266" w:history="1">
             <w:r>
               <w:rPr>
                 <w:rStyle w:val="Hyperlink"/>
@@ -943,7 +988,7 @@
                 <w:noProof/>
                 <w:webHidden/>
               </w:rPr>
-              <w:instrText xml:space="preserve"> PAGEREF _Toc463990943 \h </w:instrText>
+              <w:instrText xml:space="preserve"> PAGEREF _Toc464017266 \h </w:instrText>
             </w:r>
             <w:r>
               <w:rPr>
@@ -983,7 +1028,7 @@
               <w:sz w:val="22"/>
             </w:rPr>
           </w:pPr>
-          <w:hyperlink w:anchor="_Toc463990944" w:history="1">
+          <w:hyperlink w:anchor="_Toc464017267" w:history="1">
             <w:r>
               <w:rPr>
                 <w:rStyle w:val="Hyperlink"/>
@@ -1025,7 +1070,7 @@
                 <w:noProof/>
                 <w:webHidden/>
               </w:rPr>
-              <w:instrText xml:space="preserve"> PAGEREF _Toc463990944 \h </w:instrText>
+              <w:instrText xml:space="preserve"> PAGEREF _Toc464017267 \h </w:instrText>
             </w:r>
             <w:r>
               <w:rPr>
@@ -1065,7 +1110,7 @@
               <w:sz w:val="22"/>
             </w:rPr>
           </w:pPr>
-          <w:hyperlink w:anchor="_Toc463990945" w:history="1">
+          <w:hyperlink w:anchor="_Toc464017268" w:history="1">
             <w:r>
               <w:rPr>
                 <w:rStyle w:val="Hyperlink"/>
@@ -1107,7 +1152,7 @@
                 <w:noProof/>
                 <w:webHidden/>
               </w:rPr>
-              <w:instrText xml:space="preserve"> PAGEREF _Toc463990945 \h </w:instrText>
+              <w:instrText xml:space="preserve"> PAGEREF _Toc464017268 \h </w:instrText>
             </w:r>
             <w:r>
               <w:rPr>
@@ -1147,7 +1192,7 @@
               <w:sz w:val="22"/>
             </w:rPr>
           </w:pPr>
-          <w:hyperlink w:anchor="_Toc463990946" w:history="1">
+          <w:hyperlink w:anchor="_Toc464017269" w:history="1">
             <w:r>
               <w:rPr>
                 <w:rStyle w:val="Hyperlink"/>
@@ -1189,7 +1234,7 @@
                 <w:noProof/>
                 <w:webHidden/>
               </w:rPr>
-              <w:instrText xml:space="preserve"> PAGEREF _Toc463990946 \h </w:instrText>
+              <w:instrText xml:space="preserve"> PAGEREF _Toc464017269 \h </w:instrText>
             </w:r>
             <w:r>
               <w:rPr>
@@ -1229,7 +1274,7 @@
               <w:sz w:val="22"/>
             </w:rPr>
           </w:pPr>
-          <w:hyperlink w:anchor="_Toc463990947" w:history="1">
+          <w:hyperlink w:anchor="_Toc464017270" w:history="1">
             <w:r>
               <w:rPr>
                 <w:rStyle w:val="Hyperlink"/>
@@ -1271,7 +1316,7 @@
                 <w:noProof/>
                 <w:webHidden/>
               </w:rPr>
-              <w:instrText xml:space="preserve"> PAGEREF _Toc463990947 \h </w:instrText>
+              <w:instrText xml:space="preserve"> PAGEREF _Toc464017270 \h </w:instrText>
             </w:r>
             <w:r>
               <w:rPr>
@@ -1311,7 +1356,7 @@
               <w:sz w:val="22"/>
             </w:rPr>
           </w:pPr>
-          <w:hyperlink w:anchor="_Toc463990948" w:history="1">
+          <w:hyperlink w:anchor="_Toc464017271" w:history="1">
             <w:r>
               <w:rPr>
                 <w:rStyle w:val="Hyperlink"/>
@@ -1353,7 +1398,7 @@
                 <w:noProof/>
                 <w:webHidden/>
               </w:rPr>
-              <w:instrText xml:space="preserve"> PAGEREF _Toc463990948 \h </w:instrText>
+              <w:instrText xml:space="preserve"> PAGEREF _Toc464017271 \h </w:instrText>
             </w:r>
             <w:r>
               <w:rPr>
@@ -1393,7 +1438,7 @@
               <w:sz w:val="22"/>
             </w:rPr>
           </w:pPr>
-          <w:hyperlink w:anchor="_Toc463990949" w:history="1">
+          <w:hyperlink w:anchor="_Toc464017272" w:history="1">
             <w:r>
               <w:rPr>
                 <w:rStyle w:val="Hyperlink"/>
@@ -1435,7 +1480,7 @@
                 <w:noProof/>
                 <w:webHidden/>
               </w:rPr>
-              <w:instrText xml:space="preserve"> PAGEREF _Toc463990949 \h </w:instrText>
+              <w:instrText xml:space="preserve"> PAGEREF _Toc464017272 \h </w:instrText>
             </w:r>
             <w:r>
               <w:rPr>
@@ -1475,7 +1520,7 @@
               <w:sz w:val="22"/>
             </w:rPr>
           </w:pPr>
-          <w:hyperlink w:anchor="_Toc463990950" w:history="1">
+          <w:hyperlink w:anchor="_Toc464017273" w:history="1">
             <w:r>
               <w:rPr>
                 <w:rStyle w:val="Hyperlink"/>
@@ -1517,7 +1562,7 @@
                 <w:noProof/>
                 <w:webHidden/>
               </w:rPr>
-              <w:instrText xml:space="preserve"> PAGEREF _Toc463990950 \h </w:instrText>
+              <w:instrText xml:space="preserve"> PAGEREF _Toc464017273 \h </w:instrText>
             </w:r>
             <w:r>
               <w:rPr>
@@ -1557,7 +1602,7 @@
               <w:sz w:val="22"/>
             </w:rPr>
           </w:pPr>
-          <w:hyperlink w:anchor="_Toc463990951" w:history="1">
+          <w:hyperlink w:anchor="_Toc464017274" w:history="1">
             <w:r>
               <w:rPr>
                 <w:rStyle w:val="Hyperlink"/>
@@ -1599,7 +1644,7 @@
                 <w:noProof/>
                 <w:webHidden/>
               </w:rPr>
-              <w:instrText xml:space="preserve"> PAGEREF _Toc463990951 \h </w:instrText>
+              <w:instrText xml:space="preserve"> PAGEREF _Toc464017274 \h </w:instrText>
             </w:r>
             <w:r>
               <w:rPr>
@@ -1639,7 +1684,7 @@
               <w:sz w:val="22"/>
             </w:rPr>
           </w:pPr>
-          <w:hyperlink w:anchor="_Toc463990952" w:history="1">
+          <w:hyperlink w:anchor="_Toc464017275" w:history="1">
             <w:r>
               <w:rPr>
                 <w:rStyle w:val="Hyperlink"/>
@@ -1681,7 +1726,7 @@
                 <w:noProof/>
                 <w:webHidden/>
               </w:rPr>
-              <w:instrText xml:space="preserve"> PAGEREF _Toc463990952 \h </w:instrText>
+              <w:instrText xml:space="preserve"> PAGEREF _Toc464017275 \h </w:instrText>
             </w:r>
             <w:r>
               <w:rPr>
@@ -1721,7 +1766,7 @@
               <w:sz w:val="22"/>
             </w:rPr>
           </w:pPr>
-          <w:hyperlink w:anchor="_Toc463990953" w:history="1">
+          <w:hyperlink w:anchor="_Toc464017276" w:history="1">
             <w:r>
               <w:rPr>
                 <w:rStyle w:val="Hyperlink"/>
@@ -1763,7 +1808,7 @@
                 <w:noProof/>
                 <w:webHidden/>
               </w:rPr>
-              <w:instrText xml:space="preserve"> PAGEREF _Toc463990953 \h </w:instrText>
+              <w:instrText xml:space="preserve"> PAGEREF _Toc464017276 \h </w:instrText>
             </w:r>
             <w:r>
               <w:rPr>
@@ -1803,7 +1848,7 @@
               <w:sz w:val="22"/>
             </w:rPr>
           </w:pPr>
-          <w:hyperlink w:anchor="_Toc463990954" w:history="1">
+          <w:hyperlink w:anchor="_Toc464017277" w:history="1">
             <w:r>
               <w:rPr>
                 <w:rStyle w:val="Hyperlink"/>
@@ -1845,7 +1890,7 @@
                 <w:noProof/>
                 <w:webHidden/>
               </w:rPr>
-              <w:instrText xml:space="preserve"> PAGEREF _Toc463990954 \h </w:instrText>
+              <w:instrText xml:space="preserve"> PAGEREF _Toc464017277 \h </w:instrText>
             </w:r>
             <w:r>
               <w:rPr>
@@ -1885,7 +1930,7 @@
               <w:sz w:val="22"/>
             </w:rPr>
           </w:pPr>
-          <w:hyperlink w:anchor="_Toc463990955" w:history="1">
+          <w:hyperlink w:anchor="_Toc464017278" w:history="1">
             <w:r>
               <w:rPr>
                 <w:rStyle w:val="Hyperlink"/>
@@ -1927,7 +1972,7 @@
                 <w:noProof/>
                 <w:webHidden/>
               </w:rPr>
-              <w:instrText xml:space="preserve"> PAGEREF _Toc463990955 \h </w:instrText>
+              <w:instrText xml:space="preserve"> PAGEREF _Toc464017278 \h </w:instrText>
             </w:r>
             <w:r>
               <w:rPr>
@@ -1967,7 +2012,7 @@
               <w:sz w:val="22"/>
             </w:rPr>
           </w:pPr>
-          <w:hyperlink w:anchor="_Toc463990956" w:history="1">
+          <w:hyperlink w:anchor="_Toc464017279" w:history="1">
             <w:r>
               <w:rPr>
                 <w:rStyle w:val="Hyperlink"/>
@@ -2009,7 +2054,7 @@
                 <w:noProof/>
                 <w:webHidden/>
               </w:rPr>
-              <w:instrText xml:space="preserve"> PAGEREF _Toc463990956 \h </w:instrText>
+              <w:instrText xml:space="preserve"> PAGEREF _Toc464017279 \h </w:instrText>
             </w:r>
             <w:r>
               <w:rPr>
@@ -2049,7 +2094,7 @@
               <w:sz w:val="22"/>
             </w:rPr>
           </w:pPr>
-          <w:hyperlink w:anchor="_Toc463990957" w:history="1">
+          <w:hyperlink w:anchor="_Toc464017280" w:history="1">
             <w:r>
               <w:rPr>
                 <w:rStyle w:val="Hyperlink"/>
@@ -2091,7 +2136,7 @@
                 <w:noProof/>
                 <w:webHidden/>
               </w:rPr>
-              <w:instrText xml:space="preserve"> PAGEREF _Toc463990957 \h </w:instrText>
+              <w:instrText xml:space="preserve"> PAGEREF _Toc464017280 \h </w:instrText>
             </w:r>
             <w:r>
               <w:rPr>
@@ -2131,7 +2176,7 @@
               <w:sz w:val="22"/>
             </w:rPr>
           </w:pPr>
-          <w:hyperlink w:anchor="_Toc463990958" w:history="1">
+          <w:hyperlink w:anchor="_Toc464017281" w:history="1">
             <w:r>
               <w:rPr>
                 <w:rStyle w:val="Hyperlink"/>
@@ -2173,7 +2218,7 @@
                 <w:noProof/>
                 <w:webHidden/>
               </w:rPr>
-              <w:instrText xml:space="preserve"> PAGEREF _Toc463990958 \h </w:instrText>
+              <w:instrText xml:space="preserve"> PAGEREF _Toc464017281 \h </w:instrText>
             </w:r>
             <w:r>
               <w:rPr>
@@ -2213,7 +2258,7 @@
               <w:sz w:val="22"/>
             </w:rPr>
           </w:pPr>
-          <w:hyperlink w:anchor="_Toc463990959" w:history="1">
+          <w:hyperlink w:anchor="_Toc464017282" w:history="1">
             <w:r>
               <w:rPr>
                 <w:rStyle w:val="Hyperlink"/>
@@ -2255,7 +2300,7 @@
                 <w:noProof/>
                 <w:webHidden/>
               </w:rPr>
-              <w:instrText xml:space="preserve"> PAGEREF _Toc463990959 \h </w:instrText>
+              <w:instrText xml:space="preserve"> PAGEREF _Toc464017282 \h </w:instrText>
             </w:r>
             <w:r>
               <w:rPr>
@@ -2295,7 +2340,7 @@
               <w:sz w:val="22"/>
             </w:rPr>
           </w:pPr>
-          <w:hyperlink w:anchor="_Toc463990960" w:history="1">
+          <w:hyperlink w:anchor="_Toc464017283" w:history="1">
             <w:r>
               <w:rPr>
                 <w:rStyle w:val="Hyperlink"/>
@@ -2337,7 +2382,7 @@
                 <w:noProof/>
                 <w:webHidden/>
               </w:rPr>
-              <w:instrText xml:space="preserve"> PAGEREF _Toc463990960 \h </w:instrText>
+              <w:instrText xml:space="preserve"> PAGEREF _Toc464017283 \h </w:instrText>
             </w:r>
             <w:r>
               <w:rPr>
@@ -2389,7 +2434,7 @@
       <w:pPr>
         <w:pStyle w:val="Heading1"/>
       </w:pPr>
-      <w:bookmarkStart w:id="0" w:name="_Toc463990938"/>
+      <w:bookmarkStart w:id="0" w:name="_Toc464017261"/>
       <w:r>
         <w:lastRenderedPageBreak/>
         <w:t>INTRODUCION</w:t>
@@ -2402,7 +2447,7 @@
       <w:pPr>
         <w:pStyle w:val="Heading2"/>
       </w:pPr>
-      <w:bookmarkStart w:id="1" w:name="_Toc463990939"/>
+      <w:bookmarkStart w:id="1" w:name="_Toc464017262"/>
       <w:r>
         <w:t>Motivation</w:t>
       </w:r>
@@ -2414,7 +2459,7 @@
       <w:pPr>
         <w:pStyle w:val="Heading2"/>
       </w:pPr>
-      <w:bookmarkStart w:id="2" w:name="_Toc463990940"/>
+      <w:bookmarkStart w:id="2" w:name="_Toc464017263"/>
       <w:r>
         <w:t>Inspiration</w:t>
       </w:r>
@@ -2426,7 +2471,7 @@
       <w:pPr>
         <w:pStyle w:val="Heading2"/>
       </w:pPr>
-      <w:bookmarkStart w:id="3" w:name="_Toc463990941"/>
+      <w:bookmarkStart w:id="3" w:name="_Toc464017264"/>
       <w:r>
         <w:t>Advantages</w:t>
       </w:r>
@@ -2446,7 +2491,7 @@
       <w:pPr>
         <w:pStyle w:val="Heading1"/>
       </w:pPr>
-      <w:bookmarkStart w:id="4" w:name="_Toc463990942"/>
+      <w:bookmarkStart w:id="4" w:name="_Toc464017265"/>
       <w:r>
         <w:lastRenderedPageBreak/>
         <w:t>ARCHITECTURE</w:t>
@@ -2467,7 +2512,7 @@
           <w:noProof/>
         </w:rPr>
         <w:drawing>
-          <wp:inline distT="0" distB="0" distL="0" distR="0" wp14:anchorId="29B0907F" wp14:editId="75A4144D">
+          <wp:inline distT="0" distB="0" distL="0" distR="0" wp14:anchorId="21584ED1" wp14:editId="53D47CF8">
             <wp:extent cx="5937250" cy="3382010"/>
             <wp:effectExtent l="0" t="0" r="6350" b="8890"/>
             <wp:docPr id="1" name="Picture 1"/>
@@ -2523,24 +2568,14 @@
       <w:r>
         <w:t xml:space="preserve">Figure </w:t>
       </w:r>
-      <w:r>
-        <w:fldChar w:fldCharType="begin"/>
-      </w:r>
-      <w:r>
-        <w:instrText xml:space="preserve"> SEQ Figure \* ARABIC </w:instrText>
-      </w:r>
-      <w:r>
-        <w:fldChar w:fldCharType="separate"/>
-      </w:r>
-      <w:r>
-        <w:rPr>
-          <w:noProof/>
-        </w:rPr>
-        <w:t>1</w:t>
-      </w:r>
-      <w:r>
-        <w:fldChar w:fldCharType="end"/>
-      </w:r>
+      <w:fldSimple w:instr=" SEQ Figure \* ARABIC ">
+        <w:r>
+          <w:rPr>
+            <w:noProof/>
+          </w:rPr>
+          <w:t>1</w:t>
+        </w:r>
+      </w:fldSimple>
       <w:r>
         <w:t xml:space="preserve"> - Example of architecture in Greenhouse</w:t>
       </w:r>
@@ -2551,8 +2586,6 @@
       <w:pPr>
         <w:spacing w:line="259" w:lineRule="auto"/>
       </w:pPr>
-      <w:bookmarkStart w:id="5" w:name="_GoBack"/>
-      <w:bookmarkEnd w:id="5"/>
       <w:r>
         <w:br w:type="page"/>
       </w:r>
@@ -2561,7 +2594,7 @@
       <w:pPr>
         <w:pStyle w:val="Heading1"/>
       </w:pPr>
-      <w:bookmarkStart w:id="6" w:name="_Toc463990943"/>
+      <w:bookmarkStart w:id="5" w:name="_Toc464017266"/>
       <w:r>
         <w:lastRenderedPageBreak/>
         <w:t>COMPONENTS</w:t>
@@ -2569,38 +2602,68 @@
       <w:r>
         <w:t xml:space="preserve"> OVERVIEW</w:t>
       </w:r>
+      <w:bookmarkEnd w:id="5"/>
+    </w:p>
+    <w:p>
+      <w:pPr>
+        <w:ind w:firstLine="432"/>
+      </w:pPr>
+      <w:r>
+        <w:t>Several components were used in this project, requiring a time for study and learn the properly use of those many different equipment. This chapter will briefly describe the main characteristics of hardware and software utilized in the project, and the methodology and references for study.</w:t>
+      </w:r>
+    </w:p>
+    <w:p>
+      <w:pPr>
+        <w:pStyle w:val="Heading2"/>
+      </w:pPr>
+      <w:bookmarkStart w:id="6" w:name="_Toc464017267"/>
+      <w:r>
+        <w:t>Arduino</w:t>
+      </w:r>
       <w:bookmarkEnd w:id="6"/>
     </w:p>
     <w:p>
       <w:pPr>
-        <w:ind w:firstLine="432"/>
-      </w:pPr>
-      <w:r>
-        <w:t xml:space="preserve">Several components were used in this project, requiring a time for study and learn the properly use of those many different equipment. This chapter will briefly describe the </w:t>
-      </w:r>
-      <w:r>
-        <w:t xml:space="preserve">main </w:t>
-      </w:r>
-      <w:r>
-        <w:t>characteristics of hardware and software utilized in the project, and the methodology and references for study.</w:t>
-      </w:r>
-    </w:p>
-    <w:p>
-      <w:pPr>
-        <w:pStyle w:val="Heading2"/>
-      </w:pPr>
-      <w:bookmarkStart w:id="7" w:name="_Toc463990944"/>
-      <w:r>
-        <w:t>Arduino</w:t>
-      </w:r>
-      <w:bookmarkEnd w:id="7"/>
-    </w:p>
-    <w:p>
-      <w:pPr>
         <w:ind w:firstLine="576"/>
       </w:pPr>
       <w:r>
-        <w:t>According to the Arduino website [1] “</w:t>
+        <w:t>According to the Arduino website</w:t>
+      </w:r>
+      <w:r>
+        <w:t xml:space="preserve"> </w:t>
+      </w:r>
+      <w:sdt>
+        <w:sdtPr>
+          <w:id w:val="-1067949671"/>
+          <w:citation/>
+        </w:sdtPr>
+        <w:sdtEndPr/>
+        <w:sdtContent>
+          <w:r>
+            <w:fldChar w:fldCharType="begin"/>
+          </w:r>
+          <w:r>
+            <w:instrText xml:space="preserve">CITATION ARD16 \l 1033 </w:instrText>
+          </w:r>
+          <w:r>
+            <w:fldChar w:fldCharType="separate"/>
+          </w:r>
+          <w:r>
+            <w:rPr>
+              <w:noProof/>
+            </w:rPr>
+            <w:t>[2]</w:t>
+          </w:r>
+          <w:r>
+            <w:fldChar w:fldCharType="end"/>
+          </w:r>
+        </w:sdtContent>
+      </w:sdt>
+      <w:r>
+        <w:t xml:space="preserve"> </w:t>
+      </w:r>
+      <w:r>
+        <w:t>“</w:t>
       </w:r>
       <w:r>
         <w:t>Arduino is an open-source prototyping platform based on easy-to-use hardware and software.</w:t>
@@ -2641,22 +2704,178 @@
         <w:t xml:space="preserve"> board is very </w:t>
       </w:r>
       <w:r>
-        <w:t>easy to start using sensor and actuators. The IDE Software is provided by free in the websites [1] [2], however d</w:t>
-      </w:r>
-      <w:r>
-        <w:t xml:space="preserve">ue to legal questions in the trademark and fight between the creators, there </w:t>
-      </w:r>
-      <w:r>
-        <w:t>are two main websites</w:t>
-      </w:r>
-      <w:r>
-        <w:t xml:space="preserve"> [3] [4]</w:t>
-      </w:r>
+        <w:t>easy to start using sensor and actuators. The IDE Software is provided by free in the websites</w:t>
+      </w:r>
+      <w:sdt>
+        <w:sdtPr>
+          <w:id w:val="1084961806"/>
+          <w:citation/>
+        </w:sdtPr>
+        <w:sdtEndPr/>
+        <w:sdtContent>
+          <w:r>
+            <w:fldChar w:fldCharType="begin"/>
+          </w:r>
+          <w:r>
+            <w:instrText xml:space="preserve">CITATION ARD16 \l 1033 </w:instrText>
+          </w:r>
+          <w:r>
+            <w:fldChar w:fldCharType="separate"/>
+          </w:r>
+          <w:r>
+            <w:rPr>
+              <w:noProof/>
+            </w:rPr>
+            <w:t xml:space="preserve"> </w:t>
+          </w:r>
+          <w:r>
+            <w:rPr>
+              <w:noProof/>
+            </w:rPr>
+            <w:t>[2]</w:t>
+          </w:r>
+          <w:r>
+            <w:fldChar w:fldCharType="end"/>
+          </w:r>
+        </w:sdtContent>
+      </w:sdt>
+      <w:sdt>
+        <w:sdtPr>
+          <w:id w:val="1765031201"/>
+          <w:citation/>
+        </w:sdtPr>
+        <w:sdtEndPr/>
+        <w:sdtContent>
+          <w:r>
+            <w:fldChar w:fldCharType="begin"/>
+          </w:r>
+          <w:r>
+            <w:instrText xml:space="preserve">CITATION Ard16 \l 1033 </w:instrText>
+          </w:r>
+          <w:r>
+            <w:fldChar w:fldCharType="separate"/>
+          </w:r>
+          <w:r>
+            <w:rPr>
+              <w:noProof/>
+            </w:rPr>
+            <w:t xml:space="preserve"> </w:t>
+          </w:r>
+          <w:r>
+            <w:rPr>
+              <w:noProof/>
+            </w:rPr>
+            <w:t>[3]</w:t>
+          </w:r>
+          <w:r>
+            <w:fldChar w:fldCharType="end"/>
+          </w:r>
+        </w:sdtContent>
+      </w:sdt>
+      <w:r>
+        <w:t>, however due to legal questions in the trademark and fight between the creators, there are two main websites</w:t>
+      </w:r>
+      <w:r>
+        <w:t xml:space="preserve"> </w:t>
+      </w:r>
+      <w:sdt>
+        <w:sdtPr>
+          <w:id w:val="-1851095648"/>
+          <w:citation/>
+        </w:sdtPr>
+        <w:sdtEndPr/>
+        <w:sdtContent>
+          <w:r>
+            <w:fldChar w:fldCharType="begin"/>
+          </w:r>
+          <w:r>
+            <w:instrText xml:space="preserve"> CITATION Cre16 \l 1033 </w:instrText>
+          </w:r>
+          <w:r>
+            <w:fldChar w:fldCharType="separate"/>
+          </w:r>
+          <w:r>
+            <w:rPr>
+              <w:noProof/>
+            </w:rPr>
+            <w:t>[4]</w:t>
+          </w:r>
+          <w:r>
+            <w:fldChar w:fldCharType="end"/>
+          </w:r>
+        </w:sdtContent>
+      </w:sdt>
+      <w:sdt>
+        <w:sdtPr>
+          <w:id w:val="-823669989"/>
+          <w:citation/>
+        </w:sdtPr>
+        <w:sdtEndPr/>
+        <w:sdtContent>
+          <w:r>
+            <w:fldChar w:fldCharType="begin"/>
+          </w:r>
+          <w:r>
+            <w:instrText xml:space="preserve"> CITATION Wil15 \l 1033 </w:instrText>
+          </w:r>
+          <w:r>
+            <w:fldChar w:fldCharType="separate"/>
+          </w:r>
+          <w:r>
+            <w:rPr>
+              <w:noProof/>
+            </w:rPr>
+            <w:t xml:space="preserve"> </w:t>
+          </w:r>
+          <w:r>
+            <w:rPr>
+              <w:noProof/>
+            </w:rPr>
+            <w:t>[5]</w:t>
+          </w:r>
+          <w:r>
+            <w:fldChar w:fldCharType="end"/>
+          </w:r>
+        </w:sdtContent>
+      </w:sdt>
       <w:r>
         <w:t>.</w:t>
       </w:r>
       <w:r>
-        <w:t xml:space="preserve"> The programing is in then Processing [5] language (very similar to C), and supports C and C++.</w:t>
+        <w:t xml:space="preserve"> The programing is in then Processing </w:t>
+      </w:r>
+      <w:sdt>
+        <w:sdtPr>
+          <w:id w:val="-1303378009"/>
+          <w:citation/>
+        </w:sdtPr>
+        <w:sdtEndPr/>
+        <w:sdtContent>
+          <w:r>
+            <w:fldChar w:fldCharType="begin"/>
+          </w:r>
+          <w:r>
+            <w:instrText xml:space="preserve"> CITATION Pro16 \l 1033 </w:instrText>
+          </w:r>
+          <w:r>
+            <w:fldChar w:fldCharType="separate"/>
+          </w:r>
+          <w:r>
+            <w:rPr>
+              <w:noProof/>
+            </w:rPr>
+            <w:t>[6]</w:t>
+          </w:r>
+          <w:r>
+            <w:fldChar w:fldCharType="end"/>
+          </w:r>
+        </w:sdtContent>
+      </w:sdt>
+      <w:r>
+        <w:t xml:space="preserve"> </w:t>
+      </w:r>
+      <w:r>
+        <w:t>language (very similar to C), and supports C and C++.</w:t>
       </w:r>
     </w:p>
     <w:p>
@@ -2669,7 +2888,7 @@
           <w:noProof/>
         </w:rPr>
         <w:drawing>
-          <wp:inline distT="0" distB="0" distL="0" distR="0" wp14:anchorId="76727825" wp14:editId="20781FF9">
+          <wp:inline distT="0" distB="0" distL="0" distR="0" wp14:anchorId="19CB1628" wp14:editId="1F1DAAC4">
             <wp:extent cx="2151370" cy="2041743"/>
             <wp:effectExtent l="0" t="0" r="1905" b="0"/>
             <wp:docPr id="3" name="Picture 3" descr="Resultado de imagem para arduino logo"/>
@@ -2722,7 +2941,7 @@
           <w:noProof/>
         </w:rPr>
         <w:drawing>
-          <wp:inline distT="0" distB="0" distL="0" distR="0" wp14:anchorId="3B6F691A" wp14:editId="3C1FD586">
+          <wp:inline distT="0" distB="0" distL="0" distR="0" wp14:anchorId="502CD773" wp14:editId="63524419">
             <wp:extent cx="2906038" cy="2179447"/>
             <wp:effectExtent l="0" t="0" r="8890" b="0"/>
             <wp:docPr id="2" name="Picture 2" descr="Resultado de imagem para arduino uno"/>
@@ -2778,24 +2997,14 @@
       <w:r>
         <w:t xml:space="preserve">Figure </w:t>
       </w:r>
-      <w:r>
-        <w:fldChar w:fldCharType="begin"/>
-      </w:r>
-      <w:r>
-        <w:instrText xml:space="preserve"> SEQ Figure \* ARABIC </w:instrText>
-      </w:r>
-      <w:r>
-        <w:fldChar w:fldCharType="separate"/>
-      </w:r>
-      <w:r>
-        <w:rPr>
-          <w:noProof/>
-        </w:rPr>
-        <w:t>2</w:t>
-      </w:r>
-      <w:r>
-        <w:fldChar w:fldCharType="end"/>
-      </w:r>
+      <w:fldSimple w:instr=" SEQ Figure \* ARABIC ">
+        <w:r>
+          <w:rPr>
+            <w:noProof/>
+          </w:rPr>
+          <w:t>2</w:t>
+        </w:r>
+      </w:fldSimple>
       <w:r>
         <w:t xml:space="preserve"> - Arduino Logo and Arduino UNO board</w:t>
       </w:r>
@@ -2805,7 +3014,43 @@
         <w:ind w:firstLine="720"/>
       </w:pPr>
       <w:r>
-        <w:t>The main resource for studying the functionalities of the board was the Arduino Cookbook [6], that is very complete and contains many useful examples. Furthermore, in the Arduino IDE is possible to access many examples of the libraries and is very convenient to study and copy the usage of the functions.</w:t>
+        <w:t>The main resource for studying the functionalities of the board was the Ardui</w:t>
+      </w:r>
+      <w:r>
+        <w:t>no Cookbook</w:t>
+      </w:r>
+      <w:r>
+        <w:t xml:space="preserve"> </w:t>
+      </w:r>
+      <w:sdt>
+        <w:sdtPr>
+          <w:id w:val="117954179"/>
+          <w:citation/>
+        </w:sdtPr>
+        <w:sdtEndPr/>
+        <w:sdtContent>
+          <w:r>
+            <w:fldChar w:fldCharType="begin"/>
+          </w:r>
+          <w:r>
+            <w:instrText xml:space="preserve"> CITATION Mar11 \l 1033 </w:instrText>
+          </w:r>
+          <w:r>
+            <w:fldChar w:fldCharType="separate"/>
+          </w:r>
+          <w:r>
+            <w:rPr>
+              <w:noProof/>
+            </w:rPr>
+            <w:t>[7]</w:t>
+          </w:r>
+          <w:r>
+            <w:fldChar w:fldCharType="end"/>
+          </w:r>
+        </w:sdtContent>
+      </w:sdt>
+      <w:r>
+        <w:t>, that is very complete and contains many useful examples. Furthermore, in the Arduino IDE is possible to access many examples of the libraries and is very convenient to study and copy the usage of the functions.</w:t>
       </w:r>
     </w:p>
     <w:p>
@@ -2817,12 +3062,12 @@
       <w:pPr>
         <w:pStyle w:val="Heading3"/>
       </w:pPr>
-      <w:bookmarkStart w:id="8" w:name="_Toc463990945"/>
+      <w:bookmarkStart w:id="7" w:name="_Toc464017268"/>
       <w:r>
         <w:lastRenderedPageBreak/>
         <w:t>Sensors</w:t>
       </w:r>
-      <w:bookmarkEnd w:id="8"/>
+      <w:bookmarkEnd w:id="7"/>
     </w:p>
     <w:p/>
     <w:p/>
@@ -2830,14 +3075,14 @@
       <w:pPr>
         <w:pStyle w:val="Heading3"/>
       </w:pPr>
-      <w:bookmarkStart w:id="9" w:name="_Toc463990946"/>
+      <w:bookmarkStart w:id="8" w:name="_Toc464017269"/>
       <w:r>
         <w:t>Actuator</w:t>
       </w:r>
       <w:r>
         <w:t>s</w:t>
       </w:r>
-      <w:bookmarkEnd w:id="9"/>
+      <w:bookmarkEnd w:id="8"/>
     </w:p>
     <w:p/>
     <w:p/>
@@ -2845,11 +3090,11 @@
       <w:pPr>
         <w:pStyle w:val="Heading2"/>
       </w:pPr>
-      <w:bookmarkStart w:id="10" w:name="_Toc463990947"/>
+      <w:bookmarkStart w:id="9" w:name="_Toc464017270"/>
       <w:r>
         <w:t>Raspberry Pi</w:t>
       </w:r>
-      <w:bookmarkEnd w:id="10"/>
+      <w:bookmarkEnd w:id="9"/>
     </w:p>
     <w:p/>
     <w:p/>
@@ -2857,11 +3102,11 @@
       <w:pPr>
         <w:pStyle w:val="Heading2"/>
       </w:pPr>
-      <w:bookmarkStart w:id="11" w:name="_Toc463990948"/>
+      <w:bookmarkStart w:id="10" w:name="_Toc464017271"/>
       <w:r>
         <w:t>BLE (Bluetooth Low Energy)</w:t>
       </w:r>
-      <w:bookmarkEnd w:id="11"/>
+      <w:bookmarkEnd w:id="10"/>
     </w:p>
     <w:p/>
     <w:p/>
@@ -2869,12 +3114,12 @@
       <w:pPr>
         <w:pStyle w:val="Heading2"/>
       </w:pPr>
-      <w:bookmarkStart w:id="12" w:name="_Toc463990949"/>
+      <w:bookmarkStart w:id="11" w:name="_Toc464017272"/>
       <w:proofErr w:type="spellStart"/>
       <w:r>
         <w:t>PiCamera</w:t>
       </w:r>
-      <w:bookmarkEnd w:id="12"/>
+      <w:bookmarkEnd w:id="11"/>
       <w:proofErr w:type="spellEnd"/>
     </w:p>
     <w:p/>
@@ -2883,11 +3128,11 @@
       <w:pPr>
         <w:pStyle w:val="Heading2"/>
       </w:pPr>
-      <w:bookmarkStart w:id="13" w:name="_Toc463990950"/>
+      <w:bookmarkStart w:id="12" w:name="_Toc464017273"/>
       <w:r>
         <w:t>RICOH Theta S (360° Camera)</w:t>
       </w:r>
-      <w:bookmarkEnd w:id="13"/>
+      <w:bookmarkEnd w:id="12"/>
     </w:p>
     <w:p/>
     <w:p/>
@@ -2895,12 +3140,12 @@
       <w:pPr>
         <w:pStyle w:val="Heading2"/>
       </w:pPr>
-      <w:bookmarkStart w:id="14" w:name="_Toc463990951"/>
+      <w:bookmarkStart w:id="13" w:name="_Toc464017274"/>
       <w:proofErr w:type="spellStart"/>
       <w:r>
         <w:t>ThingSpeak</w:t>
       </w:r>
-      <w:bookmarkEnd w:id="14"/>
+      <w:bookmarkEnd w:id="13"/>
       <w:proofErr w:type="spellEnd"/>
     </w:p>
     <w:p/>
@@ -2918,12 +3163,12 @@
       <w:pPr>
         <w:pStyle w:val="Heading1"/>
       </w:pPr>
-      <w:bookmarkStart w:id="15" w:name="_Toc463990952"/>
+      <w:bookmarkStart w:id="14" w:name="_Toc464017275"/>
       <w:r>
         <w:lastRenderedPageBreak/>
         <w:t>RESULTS AND DISCUSSION</w:t>
       </w:r>
-      <w:bookmarkEnd w:id="15"/>
+      <w:bookmarkEnd w:id="14"/>
     </w:p>
     <w:p/>
     <w:p/>
@@ -2931,11 +3176,11 @@
       <w:pPr>
         <w:pStyle w:val="Heading2"/>
       </w:pPr>
-      <w:bookmarkStart w:id="16" w:name="_Toc463990953"/>
+      <w:bookmarkStart w:id="15" w:name="_Toc464017276"/>
       <w:r>
         <w:t>BLE protocol</w:t>
       </w:r>
-      <w:bookmarkEnd w:id="16"/>
+      <w:bookmarkEnd w:id="15"/>
     </w:p>
     <w:p/>
     <w:p/>
@@ -2943,11 +3188,11 @@
       <w:pPr>
         <w:pStyle w:val="Heading2"/>
       </w:pPr>
-      <w:bookmarkStart w:id="17" w:name="_Toc463990954"/>
+      <w:bookmarkStart w:id="16" w:name="_Toc464017277"/>
       <w:r>
         <w:t>Arduino and BLE</w:t>
       </w:r>
-      <w:bookmarkEnd w:id="17"/>
+      <w:bookmarkEnd w:id="16"/>
     </w:p>
     <w:p/>
     <w:p/>
@@ -2955,7 +3200,7 @@
       <w:pPr>
         <w:pStyle w:val="Heading2"/>
       </w:pPr>
-      <w:bookmarkStart w:id="18" w:name="_Toc463990955"/>
+      <w:bookmarkStart w:id="17" w:name="_Toc464017278"/>
       <w:proofErr w:type="spellStart"/>
       <w:r>
         <w:t>RaspberryPi</w:t>
@@ -2964,7 +3209,7 @@
       <w:r>
         <w:t xml:space="preserve"> and BLE</w:t>
       </w:r>
-      <w:bookmarkEnd w:id="18"/>
+      <w:bookmarkEnd w:id="17"/>
     </w:p>
     <w:p/>
     <w:p/>
@@ -2972,13 +3217,35 @@
       <w:pPr>
         <w:pStyle w:val="Heading2"/>
       </w:pPr>
-      <w:bookmarkStart w:id="19" w:name="_Toc463990956"/>
+      <w:bookmarkStart w:id="18" w:name="_Toc464017279"/>
       <w:r>
         <w:t xml:space="preserve">Raspberry and </w:t>
       </w:r>
       <w:proofErr w:type="spellStart"/>
       <w:r>
         <w:t>ThingSpeak</w:t>
+      </w:r>
+      <w:bookmarkEnd w:id="18"/>
+      <w:proofErr w:type="spellEnd"/>
+    </w:p>
+    <w:p/>
+    <w:p/>
+    <w:p>
+      <w:pPr>
+        <w:pStyle w:val="Heading2"/>
+      </w:pPr>
+      <w:bookmarkStart w:id="19" w:name="_Toc464017280"/>
+      <w:proofErr w:type="spellStart"/>
+      <w:r>
+        <w:t>RaspberryPi</w:t>
+      </w:r>
+      <w:proofErr w:type="spellEnd"/>
+      <w:r>
+        <w:t xml:space="preserve"> and RICOH </w:t>
+      </w:r>
+      <w:proofErr w:type="spellStart"/>
+      <w:r>
+        <w:t>ThetaS</w:t>
       </w:r>
       <w:bookmarkEnd w:id="19"/>
       <w:proofErr w:type="spellEnd"/>
@@ -2987,30 +3254,29 @@
     <w:p/>
     <w:p>
       <w:pPr>
-        <w:pStyle w:val="Heading2"/>
-      </w:pPr>
-      <w:bookmarkStart w:id="20" w:name="_Toc463990957"/>
-      <w:proofErr w:type="spellStart"/>
-      <w:r>
-        <w:t>RaspberryPi</w:t>
-      </w:r>
-      <w:proofErr w:type="spellEnd"/>
-      <w:r>
-        <w:t xml:space="preserve"> and RICOH </w:t>
-      </w:r>
-      <w:proofErr w:type="spellStart"/>
-      <w:r>
-        <w:t>ThetaS</w:t>
+        <w:spacing w:line="259" w:lineRule="auto"/>
+        <w:jc w:val="left"/>
+      </w:pPr>
+      <w:r>
+        <w:br w:type="page"/>
+      </w:r>
+    </w:p>
+    <w:p>
+      <w:pPr>
+        <w:pStyle w:val="Heading1"/>
+      </w:pPr>
+      <w:bookmarkStart w:id="20" w:name="_Toc464017281"/>
+      <w:r>
+        <w:lastRenderedPageBreak/>
+        <w:t>PROPOSAL FOR FUTURE RESEARCH</w:t>
       </w:r>
       <w:bookmarkEnd w:id="20"/>
-      <w:proofErr w:type="spellEnd"/>
     </w:p>
     <w:p/>
     <w:p/>
     <w:p>
       <w:pPr>
         <w:spacing w:line="259" w:lineRule="auto"/>
-        <w:jc w:val="left"/>
       </w:pPr>
       <w:r>
         <w:br w:type="page"/>
@@ -3020,10 +3286,10 @@
       <w:pPr>
         <w:pStyle w:val="Heading1"/>
       </w:pPr>
-      <w:bookmarkStart w:id="21" w:name="_Toc463990958"/>
+      <w:bookmarkStart w:id="21" w:name="_Toc464017282"/>
       <w:r>
         <w:lastRenderedPageBreak/>
-        <w:t>PROPOSAL FOR FUTURE RESEARCH</w:t>
+        <w:t>CONCLUSION</w:t>
       </w:r>
       <w:bookmarkEnd w:id="21"/>
     </w:p>
@@ -3037,121 +3303,436 @@
         <w:br w:type="page"/>
       </w:r>
     </w:p>
-    <w:p>
-      <w:pPr>
-        <w:pStyle w:val="Heading1"/>
-      </w:pPr>
-      <w:bookmarkStart w:id="22" w:name="_Toc463990959"/>
-      <w:r>
-        <w:lastRenderedPageBreak/>
-        <w:t>CONCLUSION</w:t>
-      </w:r>
-      <w:bookmarkEnd w:id="22"/>
-    </w:p>
-    <w:p/>
-    <w:p/>
-    <w:p>
-      <w:pPr>
-        <w:spacing w:line="259" w:lineRule="auto"/>
-      </w:pPr>
-      <w:r>
-        <w:br w:type="page"/>
-      </w:r>
-    </w:p>
-    <w:p>
-      <w:pPr>
-        <w:pStyle w:val="Heading1"/>
-      </w:pPr>
-      <w:bookmarkStart w:id="23" w:name="_Toc463990960"/>
-      <w:r>
-        <w:lastRenderedPageBreak/>
-        <w:t>REFERENCES</w:t>
-      </w:r>
-      <w:bookmarkEnd w:id="23"/>
-    </w:p>
-    <w:p/>
-    <w:p>
-      <w:r>
-        <w:t xml:space="preserve">[1] Arduino webpage .org </w:t>
-      </w:r>
-      <w:hyperlink r:id="rId12" w:history="1">
-        <w:r>
-          <w:rPr>
-            <w:rStyle w:val="Hyperlink"/>
-          </w:rPr>
-          <w:t>http://www.arduino.org/</w:t>
-        </w:r>
-      </w:hyperlink>
-    </w:p>
-    <w:p>
-      <w:r>
-        <w:t xml:space="preserve">[2] Arduino webpage .cc </w:t>
-      </w:r>
-      <w:hyperlink r:id="rId13" w:history="1">
-        <w:r>
-          <w:rPr>
-            <w:rStyle w:val="Hyperlink"/>
-          </w:rPr>
-          <w:t>https://www.arduino.cc/</w:t>
-        </w:r>
-      </w:hyperlink>
-    </w:p>
-    <w:p>
-      <w:r>
-        <w:t xml:space="preserve">[3] </w:t>
-      </w:r>
-      <w:r>
-        <w:t xml:space="preserve">Fight between trademark and creators </w:t>
-      </w:r>
-      <w:hyperlink r:id="rId14" w:history="1">
-        <w:r>
-          <w:rPr>
-            <w:rStyle w:val="Hyperlink"/>
-          </w:rPr>
-          <w:t>http://hackaday.com/2015/02/25/arduino-v-arduino/</w:t>
-        </w:r>
-      </w:hyperlink>
-    </w:p>
-    <w:p>
-      <w:r>
-        <w:t>[4]</w:t>
-      </w:r>
-      <w:r>
-        <w:t xml:space="preserve"> Hidden history of Arduino</w:t>
-      </w:r>
-      <w:r>
-        <w:t xml:space="preserve"> </w:t>
-      </w:r>
-      <w:hyperlink r:id="rId15" w:history="1">
-        <w:r>
-          <w:rPr>
-            <w:rStyle w:val="Hyperlink"/>
-          </w:rPr>
-          <w:t>http://arduinohistory.github.io/</w:t>
-        </w:r>
-      </w:hyperlink>
-    </w:p>
-    <w:p>
-      <w:r>
-        <w:t xml:space="preserve">[5] Processing </w:t>
-      </w:r>
-      <w:hyperlink r:id="rId16" w:history="1">
-        <w:r>
-          <w:rPr>
-            <w:rStyle w:val="Hyperlink"/>
-          </w:rPr>
-          <w:t>https://processing.org/</w:t>
-        </w:r>
-      </w:hyperlink>
-    </w:p>
-    <w:p>
-      <w:r>
-        <w:t xml:space="preserve">[6] </w:t>
-      </w:r>
-      <w:r>
-        <w:t>Margolis, M. 2011. Arduino Cookbook, 2nd Edition. USA: O’Reilly Media, Inc.</w:t>
-      </w:r>
-    </w:p>
+    <w:bookmarkStart w:id="22" w:name="_Toc464017283" w:displacedByCustomXml="next"/>
+    <w:sdt>
+      <w:sdtPr>
+        <w:rPr>
+          <w:rFonts w:eastAsiaTheme="minorEastAsia" w:cstheme="minorBidi"/>
+          <w:b w:val="0"/>
+          <w:sz w:val="24"/>
+          <w:szCs w:val="22"/>
+        </w:rPr>
+        <w:id w:val="-444237703"/>
+        <w:docPartObj>
+          <w:docPartGallery w:val="Bibliographies"/>
+          <w:docPartUnique/>
+        </w:docPartObj>
+      </w:sdtPr>
+      <w:sdtEndPr/>
+      <w:sdtContent>
+        <w:p>
+          <w:pPr>
+            <w:pStyle w:val="Heading1"/>
+          </w:pPr>
+          <w:r>
+            <w:t>REFERENCES</w:t>
+          </w:r>
+          <w:bookmarkEnd w:id="22"/>
+        </w:p>
+        <w:sdt>
+          <w:sdtPr>
+            <w:id w:val="-573587230"/>
+            <w:bibliography/>
+          </w:sdtPr>
+          <w:sdtEndPr/>
+          <w:sdtContent>
+            <w:p>
+              <w:pPr>
+                <w:rPr>
+                  <w:rFonts w:asciiTheme="minorHAnsi" w:hAnsiTheme="minorHAnsi"/>
+                  <w:noProof/>
+                  <w:sz w:val="22"/>
+                </w:rPr>
+              </w:pPr>
+              <w:r>
+                <w:fldChar w:fldCharType="begin"/>
+              </w:r>
+              <w:r>
+                <w:instrText xml:space="preserve"> BIBLIOGRAPHY </w:instrText>
+              </w:r>
+              <w:r>
+                <w:fldChar w:fldCharType="separate"/>
+              </w:r>
+            </w:p>
+            <w:tbl>
+              <w:tblPr>
+                <w:tblW w:w="5000" w:type="pct"/>
+                <w:tblCellSpacing w:w="15" w:type="dxa"/>
+                <w:tblCellMar>
+                  <w:top w:w="15" w:type="dxa"/>
+                  <w:left w:w="15" w:type="dxa"/>
+                  <w:bottom w:w="15" w:type="dxa"/>
+                  <w:right w:w="15" w:type="dxa"/>
+                </w:tblCellMar>
+                <w:tblLook w:val="04A0" w:firstRow="1" w:lastRow="0" w:firstColumn="1" w:lastColumn="0" w:noHBand="0" w:noVBand="1"/>
+              </w:tblPr>
+              <w:tblGrid>
+                <w:gridCol w:w="355"/>
+                <w:gridCol w:w="9005"/>
+              </w:tblGrid>
+              <w:tr>
+                <w:trPr>
+                  <w:divId w:val="1401714733"/>
+                  <w:tblCellSpacing w:w="15" w:type="dxa"/>
+                </w:trPr>
+                <w:tc>
+                  <w:tcPr>
+                    <w:tcW w:w="50" w:type="pct"/>
+                    <w:hideMark/>
+                  </w:tcPr>
+                  <w:p>
+                    <w:pPr>
+                      <w:pStyle w:val="Bibliography"/>
+                      <w:rPr>
+                        <w:noProof/>
+                        <w:szCs w:val="24"/>
+                      </w:rPr>
+                    </w:pPr>
+                    <w:r>
+                      <w:rPr>
+                        <w:noProof/>
+                      </w:rPr>
+                      <w:t xml:space="preserve">[1] </w:t>
+                    </w:r>
+                  </w:p>
+                </w:tc>
+                <w:tc>
+                  <w:tcPr>
+                    <w:tcW w:w="0" w:type="auto"/>
+                    <w:hideMark/>
+                  </w:tcPr>
+                  <w:p>
+                    <w:pPr>
+                      <w:pStyle w:val="Bibliography"/>
+                      <w:rPr>
+                        <w:noProof/>
+                      </w:rPr>
+                    </w:pPr>
+                    <w:r>
+                      <w:rPr>
+                        <w:noProof/>
+                      </w:rPr>
+                      <w:t>GitHub, "JICA Ninja Robot Repository," 2016. [Online]. Available: https://github.com/KIT-Kawalab/JICA_2016. [Accessed 2016].</w:t>
+                    </w:r>
+                  </w:p>
+                </w:tc>
+              </w:tr>
+              <w:tr>
+                <w:trPr>
+                  <w:divId w:val="1401714733"/>
+                  <w:tblCellSpacing w:w="15" w:type="dxa"/>
+                </w:trPr>
+                <w:tc>
+                  <w:tcPr>
+                    <w:tcW w:w="50" w:type="pct"/>
+                    <w:hideMark/>
+                  </w:tcPr>
+                  <w:p>
+                    <w:pPr>
+                      <w:pStyle w:val="Bibliography"/>
+                      <w:rPr>
+                        <w:noProof/>
+                      </w:rPr>
+                    </w:pPr>
+                    <w:r>
+                      <w:rPr>
+                        <w:noProof/>
+                      </w:rPr>
+                      <w:t xml:space="preserve">[2] </w:t>
+                    </w:r>
+                  </w:p>
+                </w:tc>
+                <w:tc>
+                  <w:tcPr>
+                    <w:tcW w:w="0" w:type="auto"/>
+                    <w:hideMark/>
+                  </w:tcPr>
+                  <w:p>
+                    <w:pPr>
+                      <w:pStyle w:val="Bibliography"/>
+                      <w:rPr>
+                        <w:noProof/>
+                      </w:rPr>
+                    </w:pPr>
+                    <w:r>
+                      <w:rPr>
+                        <w:noProof/>
+                      </w:rPr>
+                      <w:t>Arduino S.R.L., "Arduino," [Online]. Available: http://www.arduino.org/. [Accessed 2016].</w:t>
+                    </w:r>
+                  </w:p>
+                </w:tc>
+              </w:tr>
+              <w:tr>
+                <w:trPr>
+                  <w:divId w:val="1401714733"/>
+                  <w:tblCellSpacing w:w="15" w:type="dxa"/>
+                </w:trPr>
+                <w:tc>
+                  <w:tcPr>
+                    <w:tcW w:w="50" w:type="pct"/>
+                    <w:hideMark/>
+                  </w:tcPr>
+                  <w:p>
+                    <w:pPr>
+                      <w:pStyle w:val="Bibliography"/>
+                      <w:rPr>
+                        <w:noProof/>
+                      </w:rPr>
+                    </w:pPr>
+                    <w:r>
+                      <w:rPr>
+                        <w:noProof/>
+                      </w:rPr>
+                      <w:t xml:space="preserve">[3] </w:t>
+                    </w:r>
+                  </w:p>
+                </w:tc>
+                <w:tc>
+                  <w:tcPr>
+                    <w:tcW w:w="0" w:type="auto"/>
+                    <w:hideMark/>
+                  </w:tcPr>
+                  <w:p>
+                    <w:pPr>
+                      <w:pStyle w:val="Bibliography"/>
+                      <w:rPr>
+                        <w:noProof/>
+                      </w:rPr>
+                    </w:pPr>
+                    <w:r>
+                      <w:rPr>
+                        <w:noProof/>
+                      </w:rPr>
+                      <w:t>Arduino LLC, "Arduino," [Online]. Available: https://www.arduino.cc/. [Accessed 2016].</w:t>
+                    </w:r>
+                  </w:p>
+                </w:tc>
+              </w:tr>
+              <w:tr>
+                <w:trPr>
+                  <w:divId w:val="1401714733"/>
+                  <w:tblCellSpacing w:w="15" w:type="dxa"/>
+                </w:trPr>
+                <w:tc>
+                  <w:tcPr>
+                    <w:tcW w:w="50" w:type="pct"/>
+                    <w:hideMark/>
+                  </w:tcPr>
+                  <w:p>
+                    <w:pPr>
+                      <w:pStyle w:val="Bibliography"/>
+                      <w:rPr>
+                        <w:noProof/>
+                      </w:rPr>
+                    </w:pPr>
+                    <w:r>
+                      <w:rPr>
+                        <w:noProof/>
+                      </w:rPr>
+                      <w:t xml:space="preserve">[4] </w:t>
+                    </w:r>
+                  </w:p>
+                </w:tc>
+                <w:tc>
+                  <w:tcPr>
+                    <w:tcW w:w="0" w:type="auto"/>
+                    <w:hideMark/>
+                  </w:tcPr>
+                  <w:p>
+                    <w:pPr>
+                      <w:pStyle w:val="Bibliography"/>
+                      <w:rPr>
+                        <w:noProof/>
+                      </w:rPr>
+                    </w:pPr>
+                    <w:r>
+                      <w:rPr>
+                        <w:noProof/>
+                      </w:rPr>
+                      <w:t>H. Barragán, "The Untold History of Arduino," [Online]. Available: http://arduinohistory.github.io/. [Accessed 2016].</w:t>
+                    </w:r>
+                  </w:p>
+                </w:tc>
+              </w:tr>
+              <w:tr>
+                <w:trPr>
+                  <w:divId w:val="1401714733"/>
+                  <w:tblCellSpacing w:w="15" w:type="dxa"/>
+                </w:trPr>
+                <w:tc>
+                  <w:tcPr>
+                    <w:tcW w:w="50" w:type="pct"/>
+                    <w:hideMark/>
+                  </w:tcPr>
+                  <w:p>
+                    <w:pPr>
+                      <w:pStyle w:val="Bibliography"/>
+                      <w:rPr>
+                        <w:noProof/>
+                      </w:rPr>
+                    </w:pPr>
+                    <w:r>
+                      <w:rPr>
+                        <w:noProof/>
+                      </w:rPr>
+                      <w:t xml:space="preserve">[5] </w:t>
+                    </w:r>
+                  </w:p>
+                </w:tc>
+                <w:tc>
+                  <w:tcPr>
+                    <w:tcW w:w="0" w:type="auto"/>
+                    <w:hideMark/>
+                  </w:tcPr>
+                  <w:p>
+                    <w:pPr>
+                      <w:pStyle w:val="Bibliography"/>
+                      <w:rPr>
+                        <w:noProof/>
+                      </w:rPr>
+                    </w:pPr>
+                    <w:r>
+                      <w:rPr>
+                        <w:noProof/>
+                      </w:rPr>
+                      <w:t>E. Williams, "ARDUINO VS. ARDUINO," 25 February 2015. [Online]. Available: http://hackaday.com/2015/02/25/arduino-v-arduino/. [Accessed 2016].</w:t>
+                    </w:r>
+                  </w:p>
+                </w:tc>
+              </w:tr>
+              <w:tr>
+                <w:trPr>
+                  <w:divId w:val="1401714733"/>
+                  <w:tblCellSpacing w:w="15" w:type="dxa"/>
+                </w:trPr>
+                <w:tc>
+                  <w:tcPr>
+                    <w:tcW w:w="50" w:type="pct"/>
+                    <w:hideMark/>
+                  </w:tcPr>
+                  <w:p>
+                    <w:pPr>
+                      <w:pStyle w:val="Bibliography"/>
+                      <w:rPr>
+                        <w:noProof/>
+                      </w:rPr>
+                    </w:pPr>
+                    <w:r>
+                      <w:rPr>
+                        <w:noProof/>
+                      </w:rPr>
+                      <w:t xml:space="preserve">[6] </w:t>
+                    </w:r>
+                  </w:p>
+                </w:tc>
+                <w:tc>
+                  <w:tcPr>
+                    <w:tcW w:w="0" w:type="auto"/>
+                    <w:hideMark/>
+                  </w:tcPr>
+                  <w:p>
+                    <w:pPr>
+                      <w:pStyle w:val="Bibliography"/>
+                      <w:rPr>
+                        <w:noProof/>
+                      </w:rPr>
+                    </w:pPr>
+                    <w:r>
+                      <w:rPr>
+                        <w:noProof/>
+                      </w:rPr>
+                      <w:t>Processing, "Processing," [Online]. Available: https://processing.org/. [Accessed 2016].</w:t>
+                    </w:r>
+                  </w:p>
+                </w:tc>
+              </w:tr>
+              <w:tr>
+                <w:trPr>
+                  <w:divId w:val="1401714733"/>
+                  <w:tblCellSpacing w:w="15" w:type="dxa"/>
+                </w:trPr>
+                <w:tc>
+                  <w:tcPr>
+                    <w:tcW w:w="50" w:type="pct"/>
+                    <w:hideMark/>
+                  </w:tcPr>
+                  <w:p>
+                    <w:pPr>
+                      <w:pStyle w:val="Bibliography"/>
+                      <w:rPr>
+                        <w:noProof/>
+                      </w:rPr>
+                    </w:pPr>
+                    <w:r>
+                      <w:rPr>
+                        <w:noProof/>
+                      </w:rPr>
+                      <w:t xml:space="preserve">[7] </w:t>
+                    </w:r>
+                  </w:p>
+                </w:tc>
+                <w:tc>
+                  <w:tcPr>
+                    <w:tcW w:w="0" w:type="auto"/>
+                    <w:hideMark/>
+                  </w:tcPr>
+                  <w:p>
+                    <w:pPr>
+                      <w:pStyle w:val="Bibliography"/>
+                      <w:rPr>
+                        <w:noProof/>
+                      </w:rPr>
+                    </w:pPr>
+                    <w:r>
+                      <w:rPr>
+                        <w:noProof/>
+                      </w:rPr>
+                      <w:t xml:space="preserve">M. Margolis, in </w:t>
+                    </w:r>
+                    <w:r>
+                      <w:rPr>
+                        <w:i/>
+                        <w:iCs/>
+                        <w:noProof/>
+                      </w:rPr>
+                      <w:t>Arduino Cookbook, 2nd Edition</w:t>
+                    </w:r>
+                    <w:r>
+                      <w:rPr>
+                        <w:noProof/>
+                      </w:rPr>
+                      <w:t xml:space="preserve">, O’Reilly Media, Inc., 2011. </w:t>
+                    </w:r>
+                  </w:p>
+                </w:tc>
+              </w:tr>
+            </w:tbl>
+            <w:p>
+              <w:pPr>
+                <w:divId w:val="1401714733"/>
+                <w:rPr>
+                  <w:rFonts w:eastAsia="Times New Roman"/>
+                  <w:noProof/>
+                </w:rPr>
+              </w:pPr>
+            </w:p>
+            <w:p>
+              <w:r>
+                <w:rPr>
+                  <w:b/>
+                  <w:bCs/>
+                  <w:noProof/>
+                </w:rPr>
+                <w:fldChar w:fldCharType="end"/>
+              </w:r>
+            </w:p>
+          </w:sdtContent>
+        </w:sdt>
+      </w:sdtContent>
+    </w:sdt>
+    <w:bookmarkStart w:id="23" w:name="_GoBack" w:displacedByCustomXml="prev"/>
+    <w:bookmarkEnd w:id="23" w:displacedByCustomXml="prev"/>
     <w:sectPr>
       <w:pgSz w:w="12240" w:h="15840"/>
       <w:pgMar w:top="1440" w:right="1440" w:bottom="1440" w:left="1440" w:header="720" w:footer="720" w:gutter="0"/>
@@ -3568,6 +4149,95 @@
     </w:lvl>
   </w:abstractNum>
   <w:abstractNum w:abstractNumId="3" w15:restartNumberingAfterBreak="0">
+    <w:nsid w:val="24796F69"/>
+    <w:multiLevelType w:val="hybridMultilevel"/>
+    <w:tmpl w:val="8744AA48"/>
+    <w:lvl w:ilvl="0" w:tplc="DBD88D12">
+      <w:start w:val="1"/>
+      <w:numFmt w:val="decimal"/>
+      <w:lvlText w:val="[%1]"/>
+      <w:lvlJc w:val="left"/>
+      <w:pPr>
+        <w:ind w:left="720" w:hanging="360"/>
+      </w:pPr>
+      <w:rPr>
+        <w:rFonts w:hint="default"/>
+      </w:rPr>
+    </w:lvl>
+    <w:lvl w:ilvl="1" w:tplc="04090019" w:tentative="1">
+      <w:start w:val="1"/>
+      <w:numFmt w:val="lowerLetter"/>
+      <w:lvlText w:val="%2."/>
+      <w:lvlJc w:val="left"/>
+      <w:pPr>
+        <w:ind w:left="1440" w:hanging="360"/>
+      </w:pPr>
+    </w:lvl>
+    <w:lvl w:ilvl="2" w:tplc="0409001B" w:tentative="1">
+      <w:start w:val="1"/>
+      <w:numFmt w:val="lowerRoman"/>
+      <w:lvlText w:val="%3."/>
+      <w:lvlJc w:val="right"/>
+      <w:pPr>
+        <w:ind w:left="2160" w:hanging="180"/>
+      </w:pPr>
+    </w:lvl>
+    <w:lvl w:ilvl="3" w:tplc="0409000F" w:tentative="1">
+      <w:start w:val="1"/>
+      <w:numFmt w:val="decimal"/>
+      <w:lvlText w:val="%4."/>
+      <w:lvlJc w:val="left"/>
+      <w:pPr>
+        <w:ind w:left="2880" w:hanging="360"/>
+      </w:pPr>
+    </w:lvl>
+    <w:lvl w:ilvl="4" w:tplc="04090019" w:tentative="1">
+      <w:start w:val="1"/>
+      <w:numFmt w:val="lowerLetter"/>
+      <w:lvlText w:val="%5."/>
+      <w:lvlJc w:val="left"/>
+      <w:pPr>
+        <w:ind w:left="3600" w:hanging="360"/>
+      </w:pPr>
+    </w:lvl>
+    <w:lvl w:ilvl="5" w:tplc="0409001B" w:tentative="1">
+      <w:start w:val="1"/>
+      <w:numFmt w:val="lowerRoman"/>
+      <w:lvlText w:val="%6."/>
+      <w:lvlJc w:val="right"/>
+      <w:pPr>
+        <w:ind w:left="4320" w:hanging="180"/>
+      </w:pPr>
+    </w:lvl>
+    <w:lvl w:ilvl="6" w:tplc="0409000F" w:tentative="1">
+      <w:start w:val="1"/>
+      <w:numFmt w:val="decimal"/>
+      <w:lvlText w:val="%7."/>
+      <w:lvlJc w:val="left"/>
+      <w:pPr>
+        <w:ind w:left="5040" w:hanging="360"/>
+      </w:pPr>
+    </w:lvl>
+    <w:lvl w:ilvl="7" w:tplc="04090019" w:tentative="1">
+      <w:start w:val="1"/>
+      <w:numFmt w:val="lowerLetter"/>
+      <w:lvlText w:val="%8."/>
+      <w:lvlJc w:val="left"/>
+      <w:pPr>
+        <w:ind w:left="5760" w:hanging="360"/>
+      </w:pPr>
+    </w:lvl>
+    <w:lvl w:ilvl="8" w:tplc="0409001B" w:tentative="1">
+      <w:start w:val="1"/>
+      <w:numFmt w:val="lowerRoman"/>
+      <w:lvlText w:val="%9."/>
+      <w:lvlJc w:val="right"/>
+      <w:pPr>
+        <w:ind w:left="6480" w:hanging="180"/>
+      </w:pPr>
+    </w:lvl>
+  </w:abstractNum>
+  <w:abstractNum w:abstractNumId="4" w15:restartNumberingAfterBreak="0">
     <w:nsid w:val="28D35618"/>
     <w:multiLevelType w:val="hybridMultilevel"/>
     <w:tmpl w:val="934AE4C6"/>
@@ -3656,7 +4326,7 @@
       </w:pPr>
     </w:lvl>
   </w:abstractNum>
-  <w:abstractNum w:abstractNumId="4" w15:restartNumberingAfterBreak="0">
+  <w:abstractNum w:abstractNumId="5" w15:restartNumberingAfterBreak="0">
     <w:nsid w:val="3CCD4B20"/>
     <w:multiLevelType w:val="multilevel"/>
     <w:tmpl w:val="0409001F"/>
@@ -3742,7 +4412,7 @@
       </w:pPr>
     </w:lvl>
   </w:abstractNum>
-  <w:abstractNum w:abstractNumId="5" w15:restartNumberingAfterBreak="0">
+  <w:abstractNum w:abstractNumId="6" w15:restartNumberingAfterBreak="0">
     <w:nsid w:val="562A4838"/>
     <w:multiLevelType w:val="multilevel"/>
     <w:tmpl w:val="1CCE6D6C"/>
@@ -3860,7 +4530,7 @@
       </w:rPr>
     </w:lvl>
   </w:abstractNum>
-  <w:abstractNum w:abstractNumId="6" w15:restartNumberingAfterBreak="0">
+  <w:abstractNum w:abstractNumId="7" w15:restartNumberingAfterBreak="0">
     <w:nsid w:val="5DF1368F"/>
     <w:multiLevelType w:val="hybridMultilevel"/>
     <w:tmpl w:val="8D28CD6A"/>
@@ -3946,7 +4616,7 @@
       </w:pPr>
     </w:lvl>
   </w:abstractNum>
-  <w:abstractNum w:abstractNumId="7" w15:restartNumberingAfterBreak="0">
+  <w:abstractNum w:abstractNumId="8" w15:restartNumberingAfterBreak="0">
     <w:nsid w:val="5EC27366"/>
     <w:multiLevelType w:val="hybridMultilevel"/>
     <w:tmpl w:val="DD8A7406"/>
@@ -4032,7 +4702,7 @@
       </w:pPr>
     </w:lvl>
   </w:abstractNum>
-  <w:abstractNum w:abstractNumId="8" w15:restartNumberingAfterBreak="0">
+  <w:abstractNum w:abstractNumId="9" w15:restartNumberingAfterBreak="0">
     <w:nsid w:val="61C33CCB"/>
     <w:multiLevelType w:val="multilevel"/>
     <w:tmpl w:val="70806DF0"/>
@@ -4118,7 +4788,7 @@
       </w:pPr>
     </w:lvl>
   </w:abstractNum>
-  <w:abstractNum w:abstractNumId="9" w15:restartNumberingAfterBreak="0">
+  <w:abstractNum w:abstractNumId="10" w15:restartNumberingAfterBreak="0">
     <w:nsid w:val="68D207D9"/>
     <w:multiLevelType w:val="multilevel"/>
     <w:tmpl w:val="C7D02930"/>
@@ -4204,7 +4874,7 @@
       </w:pPr>
     </w:lvl>
   </w:abstractNum>
-  <w:abstractNum w:abstractNumId="10" w15:restartNumberingAfterBreak="0">
+  <w:abstractNum w:abstractNumId="11" w15:restartNumberingAfterBreak="0">
     <w:nsid w:val="6EA628E7"/>
     <w:multiLevelType w:val="hybridMultilevel"/>
     <w:tmpl w:val="B41E4F22"/>
@@ -4294,34 +4964,37 @@
     <w:abstractNumId w:val="2"/>
   </w:num>
   <w:num w:numId="2">
-    <w:abstractNumId w:val="3"/>
+    <w:abstractNumId w:val="4"/>
   </w:num>
   <w:num w:numId="3">
+    <w:abstractNumId w:val="7"/>
+  </w:num>
+  <w:num w:numId="4">
+    <w:abstractNumId w:val="8"/>
+  </w:num>
+  <w:num w:numId="5">
+    <w:abstractNumId w:val="11"/>
+  </w:num>
+  <w:num w:numId="6">
     <w:abstractNumId w:val="6"/>
   </w:num>
-  <w:num w:numId="4">
-    <w:abstractNumId w:val="7"/>
-  </w:num>
-  <w:num w:numId="5">
-    <w:abstractNumId w:val="10"/>
-  </w:num>
-  <w:num w:numId="6">
+  <w:num w:numId="7">
     <w:abstractNumId w:val="5"/>
   </w:num>
-  <w:num w:numId="7">
-    <w:abstractNumId w:val="4"/>
-  </w:num>
   <w:num w:numId="8">
-    <w:abstractNumId w:val="8"/>
+    <w:abstractNumId w:val="9"/>
   </w:num>
   <w:num w:numId="9">
     <w:abstractNumId w:val="0"/>
   </w:num>
   <w:num w:numId="10">
-    <w:abstractNumId w:val="9"/>
+    <w:abstractNumId w:val="10"/>
   </w:num>
   <w:num w:numId="11">
     <w:abstractNumId w:val="1"/>
+  </w:num>
+  <w:num w:numId="12">
+    <w:abstractNumId w:val="3"/>
   </w:num>
 </w:numbering>
 </file>
@@ -4965,6 +5638,7 @@
   <w:style w:type="character" w:default="1" w:styleId="DefaultParagraphFont">
     <w:name w:val="Default Paragraph Font"/>
     <w:uiPriority w:val="1"/>
+    <w:semiHidden/>
     <w:unhideWhenUsed/>
   </w:style>
   <w:style w:type="table" w:default="1" w:styleId="TableNormal">
@@ -5398,6 +6072,25 @@
       <w:szCs w:val="18"/>
     </w:rPr>
   </w:style>
+  <w:style w:type="paragraph" w:styleId="TableofFigures">
+    <w:name w:val="table of figures"/>
+    <w:basedOn w:val="Normal"/>
+    <w:next w:val="Normal"/>
+    <w:uiPriority w:val="99"/>
+    <w:unhideWhenUsed/>
+    <w:rsid w:val="00662356"/>
+    <w:pPr>
+      <w:spacing w:after="0"/>
+    </w:pPr>
+  </w:style>
+  <w:style w:type="paragraph" w:styleId="Bibliography">
+    <w:name w:val="Bibliography"/>
+    <w:basedOn w:val="Normal"/>
+    <w:next w:val="Normal"/>
+    <w:uiPriority w:val="37"/>
+    <w:unhideWhenUsed/>
+    <w:rsid w:val="00662356"/>
+  </w:style>
 </w:styles>
 </file>
 
@@ -5663,11 +6356,130 @@
 </file>
 
 <file path=customXml/item1.xml><?xml version="1.0" encoding="utf-8"?>
-<b:Sources xmlns:b="http://schemas.openxmlformats.org/officeDocument/2006/bibliography" xmlns="http://schemas.openxmlformats.org/officeDocument/2006/bibliography" SelectedStyle="\APASixthEditionOfficeOnline.xsl" StyleName="APA" Version="6"/>
+<b:Sources xmlns:b="http://schemas.openxmlformats.org/officeDocument/2006/bibliography" xmlns="http://schemas.openxmlformats.org/officeDocument/2006/bibliography" SelectedStyle="\IEEE2006OfficeOnline.xsl" StyleName="IEEE" Version="2006">
+  <b:Source>
+    <b:Tag>Pro16</b:Tag>
+    <b:SourceType>InternetSite</b:SourceType>
+    <b:Guid>{C3FA200D-1D5D-41B4-A95C-26CF37FB284D}</b:Guid>
+    <b:Author>
+      <b:Author>
+        <b:Corporate>Processing</b:Corporate>
+      </b:Author>
+    </b:Author>
+    <b:Title>Processing</b:Title>
+    <b:YearAccessed>2016</b:YearAccessed>
+    <b:URL>https://processing.org/</b:URL>
+    <b:RefOrder>6</b:RefOrder>
+  </b:Source>
+  <b:Source>
+    <b:Tag>Ard16</b:Tag>
+    <b:SourceType>InternetSite</b:SourceType>
+    <b:Guid>{64169543-3703-4EE5-8607-CDE1AF2778A6}</b:Guid>
+    <b:Author>
+      <b:Author>
+        <b:Corporate>Arduino LLC</b:Corporate>
+      </b:Author>
+    </b:Author>
+    <b:Title>Arduino</b:Title>
+    <b:YearAccessed>2016</b:YearAccessed>
+    <b:URL>https://www.arduino.cc/</b:URL>
+    <b:RefOrder>3</b:RefOrder>
+  </b:Source>
+  <b:Source>
+    <b:Tag>ARD16</b:Tag>
+    <b:SourceType>InternetSite</b:SourceType>
+    <b:Guid>{387798A9-8902-48D8-8739-24CC18293B93}</b:Guid>
+    <b:Author>
+      <b:Author>
+        <b:Corporate>Arduino S.R.L.</b:Corporate>
+      </b:Author>
+    </b:Author>
+    <b:Title>Arduino</b:Title>
+    <b:URL>http://www.arduino.org/</b:URL>
+    <b:YearAccessed>2016</b:YearAccessed>
+    <b:RefOrder>2</b:RefOrder>
+  </b:Source>
+  <b:Source>
+    <b:Tag>Cre16</b:Tag>
+    <b:SourceType>InternetSite</b:SourceType>
+    <b:Guid>{7DCA710B-BDD4-4E5E-9806-E5622284EE6A}</b:Guid>
+    <b:Author>
+      <b:Author>
+        <b:NameList>
+          <b:Person>
+            <b:Last>Barragán</b:Last>
+            <b:First>Hernando</b:First>
+          </b:Person>
+        </b:NameList>
+      </b:Author>
+    </b:Author>
+    <b:YearAccessed>2016</b:YearAccessed>
+    <b:URL>http://arduinohistory.github.io/</b:URL>
+    <b:Title>The Untold History of Arduino</b:Title>
+    <b:RefOrder>4</b:RefOrder>
+  </b:Source>
+  <b:Source>
+    <b:Tag>Wil15</b:Tag>
+    <b:SourceType>InternetSite</b:SourceType>
+    <b:Guid>{03B099DF-BDF1-4597-856A-E7FFF4E4C297}</b:Guid>
+    <b:Author>
+      <b:Author>
+        <b:NameList>
+          <b:Person>
+            <b:Last>Williams</b:Last>
+            <b:First>Elliot</b:First>
+          </b:Person>
+        </b:NameList>
+      </b:Author>
+    </b:Author>
+    <b:Title>ARDUINO VS. ARDUINO</b:Title>
+    <b:Year>2015</b:Year>
+    <b:Month>February</b:Month>
+    <b:Day>25</b:Day>
+    <b:YearAccessed>2016</b:YearAccessed>
+    <b:URL>http://hackaday.com/2015/02/25/arduino-v-arduino/</b:URL>
+    <b:RefOrder>5</b:RefOrder>
+  </b:Source>
+  <b:Source>
+    <b:Tag>Mar11</b:Tag>
+    <b:SourceType>BookSection</b:SourceType>
+    <b:Guid>{C768ABCA-1BF6-455E-BAAE-C30562DD570C}</b:Guid>
+    <b:Author>
+      <b:Author>
+        <b:NameList>
+          <b:Person>
+            <b:Last>Margolis</b:Last>
+            <b:First>M.</b:First>
+          </b:Person>
+        </b:NameList>
+      </b:Author>
+    </b:Author>
+    <b:Year>2011</b:Year>
+    <b:BookTitle>Arduino Cookbook, 2nd Edition</b:BookTitle>
+    <b:Publisher>O’Reilly Media, Inc.</b:Publisher>
+    <b:CountryRegion>USA</b:CountryRegion>
+    <b:RefOrder>7</b:RefOrder>
+  </b:Source>
+  <b:Source>
+    <b:Tag>Kaw16</b:Tag>
+    <b:SourceType>InternetSite</b:SourceType>
+    <b:Guid>{CE64BEF7-3A3B-405B-B2DD-1C7A6387A2EE}</b:Guid>
+    <b:Title>JICA Ninja Robot Repository</b:Title>
+    <b:Year>2016</b:Year>
+    <b:Author>
+      <b:Author>
+        <b:Corporate>GitHub</b:Corporate>
+      </b:Author>
+    </b:Author>
+    <b:YearAccessed>2016</b:YearAccessed>
+    <b:URL>https://github.com/KIT-Kawalab/JICA_2016</b:URL>
+    <b:RefOrder>1</b:RefOrder>
+  </b:Source>
+</b:Sources>
 </file>
 
 <file path=customXml/itemProps1.xml><?xml version="1.0" encoding="utf-8"?>
-<ds:datastoreItem xmlns:ds="http://schemas.openxmlformats.org/officeDocument/2006/customXml" ds:itemID="{9711AE58-75B9-45EF-BD1B-3F102412036B}">
+<ds:datastoreItem xmlns:ds="http://schemas.openxmlformats.org/officeDocument/2006/customXml" ds:itemID="{038CE6DF-2CBB-4019-AA41-6DF1CD36E423}">
   <ds:schemaRefs>
     <ds:schemaRef ds:uri="http://schemas.openxmlformats.org/officeDocument/2006/bibliography"/>
   </ds:schemaRefs>

</xml_diff>

<commit_message>
added the protocol ble
</commit_message>
<xml_diff>
--- a/FinalReport.docx
+++ b/FinalReport.docx
@@ -386,7 +386,6 @@
           <w:id w:val="1355000056"/>
           <w:citation/>
         </w:sdtPr>
-        <w:sdtEndPr/>
         <w:sdtContent>
           <w:r>
             <w:fldChar w:fldCharType="begin"/>
@@ -509,8 +508,9 @@
           <w:pPr>
             <w:pStyle w:val="TOCHeading"/>
             <w:rPr>
-              <w:rStyle w:val="Strong"/>
               <w:rFonts w:ascii="Times New Roman" w:hAnsi="Times New Roman" w:cs="Times New Roman"/>
+              <w:b w:val="0"/>
+              <w:bCs/>
               <w:color w:val="auto"/>
             </w:rPr>
           </w:pPr>
@@ -522,13 +522,6 @@
             </w:rPr>
             <w:t>TABLE OF CONTENTS</w:t>
           </w:r>
-        </w:p>
-        <w:p>
-          <w:pPr>
-            <w:rPr>
-              <w:lang w:eastAsia="en-US"/>
-            </w:rPr>
-          </w:pPr>
         </w:p>
         <w:p>
           <w:pPr>
@@ -548,7 +541,7 @@
           <w:r>
             <w:fldChar w:fldCharType="separate"/>
           </w:r>
-          <w:hyperlink w:anchor="_Toc464017261" w:history="1">
+          <w:hyperlink w:anchor="_Toc464025184" w:history="1">
             <w:r>
               <w:rPr>
                 <w:rStyle w:val="Hyperlink"/>
@@ -590,7 +583,7 @@
                 <w:noProof/>
                 <w:webHidden/>
               </w:rPr>
-              <w:instrText xml:space="preserve"> PAGEREF _Toc464017261 \h </w:instrText>
+              <w:instrText xml:space="preserve"> PAGEREF _Toc464025184 \h </w:instrText>
             </w:r>
             <w:r>
               <w:rPr>
@@ -630,7 +623,7 @@
               <w:sz w:val="22"/>
             </w:rPr>
           </w:pPr>
-          <w:hyperlink w:anchor="_Toc464017262" w:history="1">
+          <w:hyperlink w:anchor="_Toc464025185" w:history="1">
             <w:r>
               <w:rPr>
                 <w:rStyle w:val="Hyperlink"/>
@@ -672,7 +665,7 @@
                 <w:noProof/>
                 <w:webHidden/>
               </w:rPr>
-              <w:instrText xml:space="preserve"> PAGEREF _Toc464017262 \h </w:instrText>
+              <w:instrText xml:space="preserve"> PAGEREF _Toc464025185 \h </w:instrText>
             </w:r>
             <w:r>
               <w:rPr>
@@ -712,7 +705,7 @@
               <w:sz w:val="22"/>
             </w:rPr>
           </w:pPr>
-          <w:hyperlink w:anchor="_Toc464017263" w:history="1">
+          <w:hyperlink w:anchor="_Toc464025186" w:history="1">
             <w:r>
               <w:rPr>
                 <w:rStyle w:val="Hyperlink"/>
@@ -754,7 +747,7 @@
                 <w:noProof/>
                 <w:webHidden/>
               </w:rPr>
-              <w:instrText xml:space="preserve"> PAGEREF _Toc464017263 \h </w:instrText>
+              <w:instrText xml:space="preserve"> PAGEREF _Toc464025186 \h </w:instrText>
             </w:r>
             <w:r>
               <w:rPr>
@@ -794,7 +787,7 @@
               <w:sz w:val="22"/>
             </w:rPr>
           </w:pPr>
-          <w:hyperlink w:anchor="_Toc464017264" w:history="1">
+          <w:hyperlink w:anchor="_Toc464025187" w:history="1">
             <w:r>
               <w:rPr>
                 <w:rStyle w:val="Hyperlink"/>
@@ -836,7 +829,7 @@
                 <w:noProof/>
                 <w:webHidden/>
               </w:rPr>
-              <w:instrText xml:space="preserve"> PAGEREF _Toc464017264 \h </w:instrText>
+              <w:instrText xml:space="preserve"> PAGEREF _Toc464025187 \h </w:instrText>
             </w:r>
             <w:r>
               <w:rPr>
@@ -876,7 +869,7 @@
               <w:sz w:val="22"/>
             </w:rPr>
           </w:pPr>
-          <w:hyperlink w:anchor="_Toc464017265" w:history="1">
+          <w:hyperlink w:anchor="_Toc464025188" w:history="1">
             <w:r>
               <w:rPr>
                 <w:rStyle w:val="Hyperlink"/>
@@ -918,7 +911,7 @@
                 <w:noProof/>
                 <w:webHidden/>
               </w:rPr>
-              <w:instrText xml:space="preserve"> PAGEREF _Toc464017265 \h </w:instrText>
+              <w:instrText xml:space="preserve"> PAGEREF _Toc464025188 \h </w:instrText>
             </w:r>
             <w:r>
               <w:rPr>
@@ -958,7 +951,7 @@
               <w:sz w:val="22"/>
             </w:rPr>
           </w:pPr>
-          <w:hyperlink w:anchor="_Toc464017266" w:history="1">
+          <w:hyperlink w:anchor="_Toc464025189" w:history="1">
             <w:r>
               <w:rPr>
                 <w:rStyle w:val="Hyperlink"/>
@@ -1000,7 +993,7 @@
                 <w:noProof/>
                 <w:webHidden/>
               </w:rPr>
-              <w:instrText xml:space="preserve"> PAGEREF _Toc464017266 \h </w:instrText>
+              <w:instrText xml:space="preserve"> PAGEREF _Toc464025189 \h </w:instrText>
             </w:r>
             <w:r>
               <w:rPr>
@@ -1040,7 +1033,7 @@
               <w:sz w:val="22"/>
             </w:rPr>
           </w:pPr>
-          <w:hyperlink w:anchor="_Toc464017267" w:history="1">
+          <w:hyperlink w:anchor="_Toc464025190" w:history="1">
             <w:r>
               <w:rPr>
                 <w:rStyle w:val="Hyperlink"/>
@@ -1082,7 +1075,7 @@
                 <w:noProof/>
                 <w:webHidden/>
               </w:rPr>
-              <w:instrText xml:space="preserve"> PAGEREF _Toc464017267 \h </w:instrText>
+              <w:instrText xml:space="preserve"> PAGEREF _Toc464025190 \h </w:instrText>
             </w:r>
             <w:r>
               <w:rPr>
@@ -1122,7 +1115,7 @@
               <w:sz w:val="22"/>
             </w:rPr>
           </w:pPr>
-          <w:hyperlink w:anchor="_Toc464017268" w:history="1">
+          <w:hyperlink w:anchor="_Toc464025191" w:history="1">
             <w:r>
               <w:rPr>
                 <w:rStyle w:val="Hyperlink"/>
@@ -1164,7 +1157,7 @@
                 <w:noProof/>
                 <w:webHidden/>
               </w:rPr>
-              <w:instrText xml:space="preserve"> PAGEREF _Toc464017268 \h </w:instrText>
+              <w:instrText xml:space="preserve"> PAGEREF _Toc464025191 \h </w:instrText>
             </w:r>
             <w:r>
               <w:rPr>
@@ -1204,7 +1197,7 @@
               <w:sz w:val="22"/>
             </w:rPr>
           </w:pPr>
-          <w:hyperlink w:anchor="_Toc464017269" w:history="1">
+          <w:hyperlink w:anchor="_Toc464025192" w:history="1">
             <w:r>
               <w:rPr>
                 <w:rStyle w:val="Hyperlink"/>
@@ -1246,7 +1239,7 @@
                 <w:noProof/>
                 <w:webHidden/>
               </w:rPr>
-              <w:instrText xml:space="preserve"> PAGEREF _Toc464017269 \h </w:instrText>
+              <w:instrText xml:space="preserve"> PAGEREF _Toc464025192 \h </w:instrText>
             </w:r>
             <w:r>
               <w:rPr>
@@ -1286,7 +1279,7 @@
               <w:sz w:val="22"/>
             </w:rPr>
           </w:pPr>
-          <w:hyperlink w:anchor="_Toc464017270" w:history="1">
+          <w:hyperlink w:anchor="_Toc464025193" w:history="1">
             <w:r>
               <w:rPr>
                 <w:rStyle w:val="Hyperlink"/>
@@ -1328,7 +1321,7 @@
                 <w:noProof/>
                 <w:webHidden/>
               </w:rPr>
-              <w:instrText xml:space="preserve"> PAGEREF _Toc464017270 \h </w:instrText>
+              <w:instrText xml:space="preserve"> PAGEREF _Toc464025193 \h </w:instrText>
             </w:r>
             <w:r>
               <w:rPr>
@@ -1348,7 +1341,7 @@
                 <w:noProof/>
                 <w:webHidden/>
               </w:rPr>
-              <w:t>6</w:t>
+              <w:t>7</w:t>
             </w:r>
             <w:r>
               <w:rPr>
@@ -1368,7 +1361,7 @@
               <w:sz w:val="22"/>
             </w:rPr>
           </w:pPr>
-          <w:hyperlink w:anchor="_Toc464017271" w:history="1">
+          <w:hyperlink w:anchor="_Toc464025194" w:history="1">
             <w:r>
               <w:rPr>
                 <w:rStyle w:val="Hyperlink"/>
@@ -1389,7 +1382,7 @@
                 <w:rStyle w:val="Hyperlink"/>
                 <w:noProof/>
               </w:rPr>
-              <w:t>BLE (Bluetooth Low Energy)</w:t>
+              <w:t>PiCamera</w:t>
             </w:r>
             <w:r>
               <w:rPr>
@@ -1410,7 +1403,7 @@
                 <w:noProof/>
                 <w:webHidden/>
               </w:rPr>
-              <w:instrText xml:space="preserve"> PAGEREF _Toc464017271 \h </w:instrText>
+              <w:instrText xml:space="preserve"> PAGEREF _Toc464025194 \h </w:instrText>
             </w:r>
             <w:r>
               <w:rPr>
@@ -1430,7 +1423,7 @@
                 <w:noProof/>
                 <w:webHidden/>
               </w:rPr>
-              <w:t>6</w:t>
+              <w:t>7</w:t>
             </w:r>
             <w:r>
               <w:rPr>
@@ -1450,7 +1443,7 @@
               <w:sz w:val="22"/>
             </w:rPr>
           </w:pPr>
-          <w:hyperlink w:anchor="_Toc464017272" w:history="1">
+          <w:hyperlink w:anchor="_Toc464025195" w:history="1">
             <w:r>
               <w:rPr>
                 <w:rStyle w:val="Hyperlink"/>
@@ -1471,7 +1464,7 @@
                 <w:rStyle w:val="Hyperlink"/>
                 <w:noProof/>
               </w:rPr>
-              <w:t>PiCamera</w:t>
+              <w:t>RICOH Theta S (360° Camera)</w:t>
             </w:r>
             <w:r>
               <w:rPr>
@@ -1492,7 +1485,7 @@
                 <w:noProof/>
                 <w:webHidden/>
               </w:rPr>
-              <w:instrText xml:space="preserve"> PAGEREF _Toc464017272 \h </w:instrText>
+              <w:instrText xml:space="preserve"> PAGEREF _Toc464025195 \h </w:instrText>
             </w:r>
             <w:r>
               <w:rPr>
@@ -1512,7 +1505,7 @@
                 <w:noProof/>
                 <w:webHidden/>
               </w:rPr>
-              <w:t>6</w:t>
+              <w:t>8</w:t>
             </w:r>
             <w:r>
               <w:rPr>
@@ -1532,7 +1525,7 @@
               <w:sz w:val="22"/>
             </w:rPr>
           </w:pPr>
-          <w:hyperlink w:anchor="_Toc464017273" w:history="1">
+          <w:hyperlink w:anchor="_Toc464025196" w:history="1">
             <w:r>
               <w:rPr>
                 <w:rStyle w:val="Hyperlink"/>
@@ -1553,7 +1546,7 @@
                 <w:rStyle w:val="Hyperlink"/>
                 <w:noProof/>
               </w:rPr>
-              <w:t>RICOH Theta S (360° Camera)</w:t>
+              <w:t>BLE (Bluetooth Low Energy)</w:t>
             </w:r>
             <w:r>
               <w:rPr>
@@ -1574,7 +1567,7 @@
                 <w:noProof/>
                 <w:webHidden/>
               </w:rPr>
-              <w:instrText xml:space="preserve"> PAGEREF _Toc464017273 \h </w:instrText>
+              <w:instrText xml:space="preserve"> PAGEREF _Toc464025196 \h </w:instrText>
             </w:r>
             <w:r>
               <w:rPr>
@@ -1594,7 +1587,7 @@
                 <w:noProof/>
                 <w:webHidden/>
               </w:rPr>
-              <w:t>6</w:t>
+              <w:t>8</w:t>
             </w:r>
             <w:r>
               <w:rPr>
@@ -1614,7 +1607,7 @@
               <w:sz w:val="22"/>
             </w:rPr>
           </w:pPr>
-          <w:hyperlink w:anchor="_Toc464017274" w:history="1">
+          <w:hyperlink w:anchor="_Toc464025197" w:history="1">
             <w:r>
               <w:rPr>
                 <w:rStyle w:val="Hyperlink"/>
@@ -1656,7 +1649,7 @@
                 <w:noProof/>
                 <w:webHidden/>
               </w:rPr>
-              <w:instrText xml:space="preserve"> PAGEREF _Toc464017274 \h </w:instrText>
+              <w:instrText xml:space="preserve"> PAGEREF _Toc464025197 \h </w:instrText>
             </w:r>
             <w:r>
               <w:rPr>
@@ -1676,7 +1669,7 @@
                 <w:noProof/>
                 <w:webHidden/>
               </w:rPr>
-              <w:t>6</w:t>
+              <w:t>9</w:t>
             </w:r>
             <w:r>
               <w:rPr>
@@ -1696,7 +1689,7 @@
               <w:sz w:val="22"/>
             </w:rPr>
           </w:pPr>
-          <w:hyperlink w:anchor="_Toc464017275" w:history="1">
+          <w:hyperlink w:anchor="_Toc464025198" w:history="1">
             <w:r>
               <w:rPr>
                 <w:rStyle w:val="Hyperlink"/>
@@ -1738,7 +1731,7 @@
                 <w:noProof/>
                 <w:webHidden/>
               </w:rPr>
-              <w:instrText xml:space="preserve"> PAGEREF _Toc464017275 \h </w:instrText>
+              <w:instrText xml:space="preserve"> PAGEREF _Toc464025198 \h </w:instrText>
             </w:r>
             <w:r>
               <w:rPr>
@@ -1758,7 +1751,7 @@
                 <w:noProof/>
                 <w:webHidden/>
               </w:rPr>
-              <w:t>7</w:t>
+              <w:t>10</w:t>
             </w:r>
             <w:r>
               <w:rPr>
@@ -1778,7 +1771,7 @@
               <w:sz w:val="22"/>
             </w:rPr>
           </w:pPr>
-          <w:hyperlink w:anchor="_Toc464017276" w:history="1">
+          <w:hyperlink w:anchor="_Toc464025199" w:history="1">
             <w:r>
               <w:rPr>
                 <w:rStyle w:val="Hyperlink"/>
@@ -1820,7 +1813,7 @@
                 <w:noProof/>
                 <w:webHidden/>
               </w:rPr>
-              <w:instrText xml:space="preserve"> PAGEREF _Toc464017276 \h </w:instrText>
+              <w:instrText xml:space="preserve"> PAGEREF _Toc464025199 \h </w:instrText>
             </w:r>
             <w:r>
               <w:rPr>
@@ -1840,7 +1833,7 @@
                 <w:noProof/>
                 <w:webHidden/>
               </w:rPr>
-              <w:t>7</w:t>
+              <w:t>10</w:t>
             </w:r>
             <w:r>
               <w:rPr>
@@ -1860,7 +1853,7 @@
               <w:sz w:val="22"/>
             </w:rPr>
           </w:pPr>
-          <w:hyperlink w:anchor="_Toc464017277" w:history="1">
+          <w:hyperlink w:anchor="_Toc464025200" w:history="1">
             <w:r>
               <w:rPr>
                 <w:rStyle w:val="Hyperlink"/>
@@ -1902,7 +1895,7 @@
                 <w:noProof/>
                 <w:webHidden/>
               </w:rPr>
-              <w:instrText xml:space="preserve"> PAGEREF _Toc464017277 \h </w:instrText>
+              <w:instrText xml:space="preserve"> PAGEREF _Toc464025200 \h </w:instrText>
             </w:r>
             <w:r>
               <w:rPr>
@@ -1922,7 +1915,7 @@
                 <w:noProof/>
                 <w:webHidden/>
               </w:rPr>
-              <w:t>7</w:t>
+              <w:t>10</w:t>
             </w:r>
             <w:r>
               <w:rPr>
@@ -1942,7 +1935,7 @@
               <w:sz w:val="22"/>
             </w:rPr>
           </w:pPr>
-          <w:hyperlink w:anchor="_Toc464017278" w:history="1">
+          <w:hyperlink w:anchor="_Toc464025201" w:history="1">
             <w:r>
               <w:rPr>
                 <w:rStyle w:val="Hyperlink"/>
@@ -1984,7 +1977,7 @@
                 <w:noProof/>
                 <w:webHidden/>
               </w:rPr>
-              <w:instrText xml:space="preserve"> PAGEREF _Toc464017278 \h </w:instrText>
+              <w:instrText xml:space="preserve"> PAGEREF _Toc464025201 \h </w:instrText>
             </w:r>
             <w:r>
               <w:rPr>
@@ -2004,7 +1997,7 @@
                 <w:noProof/>
                 <w:webHidden/>
               </w:rPr>
-              <w:t>7</w:t>
+              <w:t>10</w:t>
             </w:r>
             <w:r>
               <w:rPr>
@@ -2024,7 +2017,7 @@
               <w:sz w:val="22"/>
             </w:rPr>
           </w:pPr>
-          <w:hyperlink w:anchor="_Toc464017279" w:history="1">
+          <w:hyperlink w:anchor="_Toc464025202" w:history="1">
             <w:r>
               <w:rPr>
                 <w:rStyle w:val="Hyperlink"/>
@@ -2066,7 +2059,7 @@
                 <w:noProof/>
                 <w:webHidden/>
               </w:rPr>
-              <w:instrText xml:space="preserve"> PAGEREF _Toc464017279 \h </w:instrText>
+              <w:instrText xml:space="preserve"> PAGEREF _Toc464025202 \h </w:instrText>
             </w:r>
             <w:r>
               <w:rPr>
@@ -2086,7 +2079,7 @@
                 <w:noProof/>
                 <w:webHidden/>
               </w:rPr>
-              <w:t>7</w:t>
+              <w:t>10</w:t>
             </w:r>
             <w:r>
               <w:rPr>
@@ -2106,7 +2099,7 @@
               <w:sz w:val="22"/>
             </w:rPr>
           </w:pPr>
-          <w:hyperlink w:anchor="_Toc464017280" w:history="1">
+          <w:hyperlink w:anchor="_Toc464025203" w:history="1">
             <w:r>
               <w:rPr>
                 <w:rStyle w:val="Hyperlink"/>
@@ -2148,7 +2141,7 @@
                 <w:noProof/>
                 <w:webHidden/>
               </w:rPr>
-              <w:instrText xml:space="preserve"> PAGEREF _Toc464017280 \h </w:instrText>
+              <w:instrText xml:space="preserve"> PAGEREF _Toc464025203 \h </w:instrText>
             </w:r>
             <w:r>
               <w:rPr>
@@ -2168,7 +2161,7 @@
                 <w:noProof/>
                 <w:webHidden/>
               </w:rPr>
-              <w:t>7</w:t>
+              <w:t>10</w:t>
             </w:r>
             <w:r>
               <w:rPr>
@@ -2188,7 +2181,7 @@
               <w:sz w:val="22"/>
             </w:rPr>
           </w:pPr>
-          <w:hyperlink w:anchor="_Toc464017281" w:history="1">
+          <w:hyperlink w:anchor="_Toc464025204" w:history="1">
             <w:r>
               <w:rPr>
                 <w:rStyle w:val="Hyperlink"/>
@@ -2230,7 +2223,7 @@
                 <w:noProof/>
                 <w:webHidden/>
               </w:rPr>
-              <w:instrText xml:space="preserve"> PAGEREF _Toc464017281 \h </w:instrText>
+              <w:instrText xml:space="preserve"> PAGEREF _Toc464025204 \h </w:instrText>
             </w:r>
             <w:r>
               <w:rPr>
@@ -2250,7 +2243,7 @@
                 <w:noProof/>
                 <w:webHidden/>
               </w:rPr>
-              <w:t>8</w:t>
+              <w:t>11</w:t>
             </w:r>
             <w:r>
               <w:rPr>
@@ -2270,7 +2263,7 @@
               <w:sz w:val="22"/>
             </w:rPr>
           </w:pPr>
-          <w:hyperlink w:anchor="_Toc464017282" w:history="1">
+          <w:hyperlink w:anchor="_Toc464025205" w:history="1">
             <w:r>
               <w:rPr>
                 <w:rStyle w:val="Hyperlink"/>
@@ -2312,7 +2305,7 @@
                 <w:noProof/>
                 <w:webHidden/>
               </w:rPr>
-              <w:instrText xml:space="preserve"> PAGEREF _Toc464017282 \h </w:instrText>
+              <w:instrText xml:space="preserve"> PAGEREF _Toc464025205 \h </w:instrText>
             </w:r>
             <w:r>
               <w:rPr>
@@ -2332,7 +2325,7 @@
                 <w:noProof/>
                 <w:webHidden/>
               </w:rPr>
-              <w:t>9</w:t>
+              <w:t>12</w:t>
             </w:r>
             <w:r>
               <w:rPr>
@@ -2352,7 +2345,7 @@
               <w:sz w:val="22"/>
             </w:rPr>
           </w:pPr>
-          <w:hyperlink w:anchor="_Toc464017283" w:history="1">
+          <w:hyperlink w:anchor="_Toc464025206" w:history="1">
             <w:r>
               <w:rPr>
                 <w:rStyle w:val="Hyperlink"/>
@@ -2394,7 +2387,7 @@
                 <w:noProof/>
                 <w:webHidden/>
               </w:rPr>
-              <w:instrText xml:space="preserve"> PAGEREF _Toc464017283 \h </w:instrText>
+              <w:instrText xml:space="preserve"> PAGEREF _Toc464025206 \h </w:instrText>
             </w:r>
             <w:r>
               <w:rPr>
@@ -2414,7 +2407,7 @@
                 <w:noProof/>
                 <w:webHidden/>
               </w:rPr>
-              <w:t>10</w:t>
+              <w:t>13</w:t>
             </w:r>
             <w:r>
               <w:rPr>
@@ -2432,6 +2425,7 @@
               <w:bCs/>
               <w:noProof/>
             </w:rPr>
+            <w:lastRenderedPageBreak/>
             <w:fldChar w:fldCharType="end"/>
           </w:r>
         </w:p>
@@ -2446,7 +2440,7 @@
       <w:pPr>
         <w:pStyle w:val="Heading1"/>
       </w:pPr>
-      <w:bookmarkStart w:id="0" w:name="_Toc464017261"/>
+      <w:bookmarkStart w:id="0" w:name="_Toc464025184"/>
       <w:r>
         <w:lastRenderedPageBreak/>
         <w:t>INTRODUCION</w:t>
@@ -2459,7 +2453,7 @@
       <w:pPr>
         <w:pStyle w:val="Heading2"/>
       </w:pPr>
-      <w:bookmarkStart w:id="1" w:name="_Toc464017262"/>
+      <w:bookmarkStart w:id="1" w:name="_Toc464025185"/>
       <w:r>
         <w:t>Motivation</w:t>
       </w:r>
@@ -2471,7 +2465,7 @@
       <w:pPr>
         <w:pStyle w:val="Heading2"/>
       </w:pPr>
-      <w:bookmarkStart w:id="2" w:name="_Toc464017263"/>
+      <w:bookmarkStart w:id="2" w:name="_Toc464025186"/>
       <w:r>
         <w:t>Inspiration</w:t>
       </w:r>
@@ -2483,7 +2477,7 @@
       <w:pPr>
         <w:pStyle w:val="Heading2"/>
       </w:pPr>
-      <w:bookmarkStart w:id="3" w:name="_Toc464017264"/>
+      <w:bookmarkStart w:id="3" w:name="_Toc464025187"/>
       <w:r>
         <w:t>Advantages</w:t>
       </w:r>
@@ -2503,7 +2497,7 @@
       <w:pPr>
         <w:pStyle w:val="Heading1"/>
       </w:pPr>
-      <w:bookmarkStart w:id="4" w:name="_Toc464017265"/>
+      <w:bookmarkStart w:id="4" w:name="_Toc464025188"/>
       <w:r>
         <w:lastRenderedPageBreak/>
         <w:t>ARCHITECTURE</w:t>
@@ -2524,7 +2518,7 @@
           <w:noProof/>
         </w:rPr>
         <w:drawing>
-          <wp:inline distT="0" distB="0" distL="0" distR="0" wp14:anchorId="4B371CE1" wp14:editId="1C5BCC44">
+          <wp:inline distT="0" distB="0" distL="0" distR="0" wp14:anchorId="69E761B7" wp14:editId="6C9C9C45">
             <wp:extent cx="5937250" cy="3382010"/>
             <wp:effectExtent l="0" t="0" r="6350" b="8890"/>
             <wp:docPr id="1" name="Picture 1"/>
@@ -2619,7 +2613,7 @@
       <w:pPr>
         <w:pStyle w:val="Heading1"/>
       </w:pPr>
-      <w:bookmarkStart w:id="5" w:name="_Toc464017266"/>
+      <w:bookmarkStart w:id="5" w:name="_Toc464025189"/>
       <w:r>
         <w:lastRenderedPageBreak/>
         <w:t>COMPONENTS</w:t>
@@ -2639,9 +2633,14 @@
     </w:p>
     <w:p>
       <w:pPr>
+        <w:ind w:firstLine="432"/>
+      </w:pPr>
+    </w:p>
+    <w:p>
+      <w:pPr>
         <w:pStyle w:val="Heading2"/>
       </w:pPr>
-      <w:bookmarkStart w:id="6" w:name="_Toc464017267"/>
+      <w:bookmarkStart w:id="6" w:name="_Toc464025190"/>
       <w:r>
         <w:t>Arduino</w:t>
       </w:r>
@@ -2662,7 +2661,6 @@
           <w:id w:val="-1067949671"/>
           <w:citation/>
         </w:sdtPr>
-        <w:sdtEndPr/>
         <w:sdtContent>
           <w:r>
             <w:fldChar w:fldCharType="begin"/>
@@ -2691,6 +2689,9 @@
         <w:t>“</w:t>
       </w:r>
       <w:r>
+        <w:rPr>
+          <w:rStyle w:val="QuoteChar"/>
+        </w:rPr>
         <w:t>Arduino is an open-source prototyping platform based on easy-to-use hardware and software.</w:t>
       </w:r>
       <w:r>
@@ -2736,7 +2737,6 @@
           <w:id w:val="1084961806"/>
           <w:citation/>
         </w:sdtPr>
-        <w:sdtEndPr/>
         <w:sdtContent>
           <w:r>
             <w:fldChar w:fldCharType="begin"/>
@@ -2769,7 +2769,6 @@
           <w:id w:val="1765031201"/>
           <w:citation/>
         </w:sdtPr>
-        <w:sdtEndPr/>
         <w:sdtContent>
           <w:r>
             <w:fldChar w:fldCharType="begin"/>
@@ -2808,7 +2807,6 @@
           <w:id w:val="-1851095648"/>
           <w:citation/>
         </w:sdtPr>
-        <w:sdtEndPr/>
         <w:sdtContent>
           <w:r>
             <w:fldChar w:fldCharType="begin"/>
@@ -2835,7 +2833,6 @@
           <w:id w:val="-823669989"/>
           <w:citation/>
         </w:sdtPr>
-        <w:sdtEndPr/>
         <w:sdtContent>
           <w:r>
             <w:fldChar w:fldCharType="begin"/>
@@ -2874,7 +2871,6 @@
           <w:id w:val="-1303378009"/>
           <w:citation/>
         </w:sdtPr>
-        <w:sdtEndPr/>
         <w:sdtContent>
           <w:r>
             <w:fldChar w:fldCharType="begin"/>
@@ -2913,7 +2909,7 @@
           <w:noProof/>
         </w:rPr>
         <w:drawing>
-          <wp:inline distT="0" distB="0" distL="0" distR="0" wp14:anchorId="7939DFFA" wp14:editId="3C527B26">
+          <wp:inline distT="0" distB="0" distL="0" distR="0" wp14:anchorId="4F23E765" wp14:editId="2F70EFEC">
             <wp:extent cx="2151370" cy="2041743"/>
             <wp:effectExtent l="0" t="0" r="1905" b="0"/>
             <wp:docPr id="3" name="Picture 3" descr="Resultado de imagem para arduino logo"/>
@@ -2966,7 +2962,7 @@
           <w:noProof/>
         </w:rPr>
         <w:drawing>
-          <wp:inline distT="0" distB="0" distL="0" distR="0" wp14:anchorId="434B2810" wp14:editId="354CBDB0">
+          <wp:inline distT="0" distB="0" distL="0" distR="0" wp14:anchorId="1AB10F99" wp14:editId="15B0126A">
             <wp:extent cx="2906038" cy="2179447"/>
             <wp:effectExtent l="0" t="0" r="8890" b="0"/>
             <wp:docPr id="2" name="Picture 2" descr="Resultado de imagem para arduino uno"/>
@@ -3052,7 +3048,13 @@
         <w:ind w:firstLine="720"/>
       </w:pPr>
       <w:r>
-        <w:t>The main resource for studying the functionalities of the board was the Ardui</w:t>
+        <w:t>The main resource for studying the functionalities of the board was the</w:t>
+      </w:r>
+      <w:r>
+        <w:t xml:space="preserve"> book</w:t>
+      </w:r>
+      <w:r>
+        <w:t xml:space="preserve"> Ardui</w:t>
       </w:r>
       <w:r>
         <w:t>no Cookbook</w:t>
@@ -3065,7 +3067,6 @@
           <w:id w:val="117954179"/>
           <w:citation/>
         </w:sdtPr>
-        <w:sdtEndPr/>
         <w:sdtContent>
           <w:r>
             <w:fldChar w:fldCharType="begin"/>
@@ -3093,14 +3094,9 @@
     </w:p>
     <w:p>
       <w:pPr>
-        <w:ind w:firstLine="720"/>
-      </w:pPr>
-    </w:p>
-    <w:p>
-      <w:pPr>
         <w:pStyle w:val="Heading3"/>
       </w:pPr>
-      <w:bookmarkStart w:id="7" w:name="_Toc464017268"/>
+      <w:bookmarkStart w:id="7" w:name="_Toc464025191"/>
       <w:r>
         <w:lastRenderedPageBreak/>
         <w:t>Sensors</w:t>
@@ -3264,7 +3260,7 @@
           <w:noProof/>
         </w:rPr>
         <w:drawing>
-          <wp:inline distT="0" distB="0" distL="0" distR="0" wp14:anchorId="48AAAF84" wp14:editId="571C43DA">
+          <wp:inline distT="0" distB="0" distL="0" distR="0" wp14:anchorId="1EBF17F8" wp14:editId="2407460F">
             <wp:extent cx="2840022" cy="3315613"/>
             <wp:effectExtent l="0" t="9208" r="8573" b="8572"/>
             <wp:docPr id="4" name="Picture 4" descr="http://trac.switch-science.com/raw-attachment/wiki/BME280/s-BME280_12.jpg"/>
@@ -3378,7 +3374,7 @@
       <w:pPr>
         <w:pStyle w:val="Heading3"/>
       </w:pPr>
-      <w:bookmarkStart w:id="8" w:name="_Toc464017269"/>
+      <w:bookmarkStart w:id="8" w:name="_Toc464025192"/>
       <w:r>
         <w:t>Actuator</w:t>
       </w:r>
@@ -3397,45 +3393,1073 @@
       <w:r>
         <w:t>the digital port, followed by a DOWN signal, with a time period between then. Is possible to control a servo motor positioning using its internal library, or send musical tones to a sound speaker. With this range of possibilities, the Arduino board will be responsible for controlling the movement of the Ninja Robot.</w:t>
       </w:r>
-      <w:bookmarkStart w:id="9" w:name="_GoBack"/>
-      <w:bookmarkEnd w:id="9"/>
+    </w:p>
+    <w:p>
+      <w:pPr>
+        <w:ind w:firstLine="576"/>
+      </w:pPr>
     </w:p>
     <w:p>
       <w:pPr>
         <w:pStyle w:val="Heading2"/>
       </w:pPr>
-      <w:bookmarkStart w:id="10" w:name="_Toc464017270"/>
+      <w:bookmarkStart w:id="9" w:name="_Toc464025193"/>
       <w:r>
         <w:lastRenderedPageBreak/>
         <w:t>Raspberry Pi</w:t>
       </w:r>
+      <w:bookmarkEnd w:id="9"/>
+    </w:p>
+    <w:p>
+      <w:pPr>
+        <w:ind w:firstLine="576"/>
+      </w:pPr>
+      <w:r>
+        <w:t>In the Raspberry Pi website is defined: “</w:t>
+      </w:r>
+      <w:r>
+        <w:rPr>
+          <w:rStyle w:val="QuoteChar"/>
+        </w:rPr>
+        <w:t>The Raspberry Pi is a credit card-sized computer that plugs into your TV and a keyboard. It is a capable little computer which can be used in electronics projects, and for many of the things that your desktop PC does, like spreadsheets, word processing, browsing the internet, and playing games. It also plays high-definition video.</w:t>
+      </w:r>
+      <w:r>
+        <w:t>”</w:t>
+      </w:r>
+      <w:sdt>
+        <w:sdtPr>
+          <w:id w:val="517816873"/>
+          <w:citation/>
+        </w:sdtPr>
+        <w:sdtContent>
+          <w:r>
+            <w:fldChar w:fldCharType="begin"/>
+          </w:r>
+          <w:r>
+            <w:instrText xml:space="preserve">CITATION RAS16 \l 1033 </w:instrText>
+          </w:r>
+          <w:r>
+            <w:fldChar w:fldCharType="separate"/>
+          </w:r>
+          <w:r>
+            <w:rPr>
+              <w:noProof/>
+            </w:rPr>
+            <w:t xml:space="preserve"> </w:t>
+          </w:r>
+          <w:r>
+            <w:rPr>
+              <w:noProof/>
+            </w:rPr>
+            <w:t>[11]</w:t>
+          </w:r>
+          <w:r>
+            <w:fldChar w:fldCharType="end"/>
+          </w:r>
+        </w:sdtContent>
+      </w:sdt>
+      <w:r>
+        <w:t>.</w:t>
+      </w:r>
+    </w:p>
+    <w:p>
+      <w:pPr>
+        <w:ind w:firstLine="576"/>
+      </w:pPr>
+      <w:r>
+        <w:t xml:space="preserve">As a small computer, it has a higher complexity than Arduino and can perform more high level functionalities. Firstly, it needs an Operational System, and the most popular in use is the </w:t>
+      </w:r>
+      <w:proofErr w:type="spellStart"/>
+      <w:r>
+        <w:t>Raspbian</w:t>
+      </w:r>
+      <w:proofErr w:type="spellEnd"/>
+      <w:r>
+        <w:t xml:space="preserve">, which is Linux based on </w:t>
+      </w:r>
+      <w:proofErr w:type="spellStart"/>
+      <w:r>
+        <w:t>Debian</w:t>
+      </w:r>
+      <w:proofErr w:type="spellEnd"/>
+      <w:r>
+        <w:t xml:space="preserve"> and is provided by the manufacturer. Another interesting OS is the Microsoft Windows </w:t>
+      </w:r>
+      <w:proofErr w:type="spellStart"/>
+      <w:r>
+        <w:t>IoT</w:t>
+      </w:r>
+      <w:proofErr w:type="spellEnd"/>
+      <w:r>
+        <w:t xml:space="preserve"> system</w:t>
+      </w:r>
+      <w:r>
+        <w:t xml:space="preserve"> </w:t>
+      </w:r>
+      <w:sdt>
+        <w:sdtPr>
+          <w:id w:val="1301505569"/>
+          <w:citation/>
+        </w:sdtPr>
+        <w:sdtContent>
+          <w:r>
+            <w:fldChar w:fldCharType="begin"/>
+          </w:r>
+          <w:r>
+            <w:instrText xml:space="preserve"> CITATION Mic16 \l 1033 </w:instrText>
+          </w:r>
+          <w:r>
+            <w:fldChar w:fldCharType="separate"/>
+          </w:r>
+          <w:r>
+            <w:rPr>
+              <w:noProof/>
+            </w:rPr>
+            <w:t>[12]</w:t>
+          </w:r>
+          <w:r>
+            <w:fldChar w:fldCharType="end"/>
+          </w:r>
+        </w:sdtContent>
+      </w:sdt>
+      <w:r>
+        <w:t>, however it requires a machine with Windows 10 to develop.</w:t>
+      </w:r>
+    </w:p>
+    <w:p>
+      <w:pPr>
+        <w:keepNext/>
+        <w:ind w:firstLine="576"/>
+      </w:pPr>
+      <w:r>
+        <w:rPr>
+          <w:noProof/>
+        </w:rPr>
+        <w:drawing>
+          <wp:inline distT="0" distB="0" distL="0" distR="0" wp14:anchorId="4617736F" wp14:editId="0CB435D4">
+            <wp:extent cx="2107095" cy="1778951"/>
+            <wp:effectExtent l="0" t="0" r="7620" b="0"/>
+            <wp:docPr id="5" name="Picture 5" descr="Resultado de imagem para raspbian logo"/>
+            <wp:cNvGraphicFramePr>
+              <a:graphicFrameLocks xmlns:a="http://schemas.openxmlformats.org/drawingml/2006/main" noChangeAspect="1"/>
+            </wp:cNvGraphicFramePr>
+            <a:graphic xmlns:a="http://schemas.openxmlformats.org/drawingml/2006/main">
+              <a:graphicData uri="http://schemas.openxmlformats.org/drawingml/2006/picture">
+                <pic:pic xmlns:pic="http://schemas.openxmlformats.org/drawingml/2006/picture">
+                  <pic:nvPicPr>
+                    <pic:cNvPr id="0" name="Picture 1" descr="Resultado de imagem para raspbian logo"/>
+                    <pic:cNvPicPr>
+                      <a:picLocks noChangeAspect="1" noChangeArrowheads="1"/>
+                    </pic:cNvPicPr>
+                  </pic:nvPicPr>
+                  <pic:blipFill>
+                    <a:blip r:embed="rId14" cstate="print">
+                      <a:extLst>
+                        <a:ext uri="{28A0092B-C50C-407E-A947-70E740481C1C}">
+                          <a14:useLocalDpi xmlns:a14="http://schemas.microsoft.com/office/drawing/2010/main" val="0"/>
+                        </a:ext>
+                      </a:extLst>
+                    </a:blip>
+                    <a:srcRect/>
+                    <a:stretch>
+                      <a:fillRect/>
+                    </a:stretch>
+                  </pic:blipFill>
+                  <pic:spPr bwMode="auto">
+                    <a:xfrm>
+                      <a:off x="0" y="0"/>
+                      <a:ext cx="2117087" cy="1787386"/>
+                    </a:xfrm>
+                    <a:prstGeom prst="rect">
+                      <a:avLst/>
+                    </a:prstGeom>
+                    <a:noFill/>
+                    <a:ln>
+                      <a:noFill/>
+                    </a:ln>
+                  </pic:spPr>
+                </pic:pic>
+              </a:graphicData>
+            </a:graphic>
+          </wp:inline>
+        </w:drawing>
+      </w:r>
+      <w:r>
+        <w:t xml:space="preserve"> </w:t>
+      </w:r>
+      <w:r>
+        <w:rPr>
+          <w:noProof/>
+        </w:rPr>
+        <w:drawing>
+          <wp:inline distT="0" distB="0" distL="0" distR="0" wp14:anchorId="7881CAF2" wp14:editId="2653AA50">
+            <wp:extent cx="2613491" cy="1764161"/>
+            <wp:effectExtent l="0" t="0" r="0" b="7620"/>
+            <wp:docPr id="6" name="Picture 6" descr="Resultado de imagem para raspberry pi 3 model b"/>
+            <wp:cNvGraphicFramePr>
+              <a:graphicFrameLocks xmlns:a="http://schemas.openxmlformats.org/drawingml/2006/main" noChangeAspect="1"/>
+            </wp:cNvGraphicFramePr>
+            <a:graphic xmlns:a="http://schemas.openxmlformats.org/drawingml/2006/main">
+              <a:graphicData uri="http://schemas.openxmlformats.org/drawingml/2006/picture">
+                <pic:pic xmlns:pic="http://schemas.openxmlformats.org/drawingml/2006/picture">
+                  <pic:nvPicPr>
+                    <pic:cNvPr id="0" name="Picture 3" descr="Resultado de imagem para raspberry pi 3 model b"/>
+                    <pic:cNvPicPr>
+                      <a:picLocks noChangeAspect="1" noChangeArrowheads="1"/>
+                    </pic:cNvPicPr>
+                  </pic:nvPicPr>
+                  <pic:blipFill>
+                    <a:blip r:embed="rId15" cstate="print">
+                      <a:extLst>
+                        <a:ext uri="{28A0092B-C50C-407E-A947-70E740481C1C}">
+                          <a14:useLocalDpi xmlns:a14="http://schemas.microsoft.com/office/drawing/2010/main" val="0"/>
+                        </a:ext>
+                      </a:extLst>
+                    </a:blip>
+                    <a:srcRect/>
+                    <a:stretch>
+                      <a:fillRect/>
+                    </a:stretch>
+                  </pic:blipFill>
+                  <pic:spPr bwMode="auto">
+                    <a:xfrm>
+                      <a:off x="0" y="0"/>
+                      <a:ext cx="2626222" cy="1772755"/>
+                    </a:xfrm>
+                    <a:prstGeom prst="rect">
+                      <a:avLst/>
+                    </a:prstGeom>
+                    <a:noFill/>
+                    <a:ln>
+                      <a:noFill/>
+                    </a:ln>
+                  </pic:spPr>
+                </pic:pic>
+              </a:graphicData>
+            </a:graphic>
+          </wp:inline>
+        </w:drawing>
+      </w:r>
+    </w:p>
+    <w:p>
+      <w:pPr>
+        <w:pStyle w:val="Caption"/>
+      </w:pPr>
+      <w:r>
+        <w:t xml:space="preserve">Figure </w:t>
+      </w:r>
+      <w:r>
+        <w:fldChar w:fldCharType="begin"/>
+      </w:r>
+      <w:r>
+        <w:instrText xml:space="preserve"> SEQ Figure \* ARABIC </w:instrText>
+      </w:r>
+      <w:r>
+        <w:fldChar w:fldCharType="separate"/>
+      </w:r>
+      <w:r>
+        <w:rPr>
+          <w:noProof/>
+        </w:rPr>
+        <w:t>4</w:t>
+      </w:r>
+      <w:r>
+        <w:fldChar w:fldCharType="end"/>
+      </w:r>
+      <w:r>
+        <w:t xml:space="preserve"> - Raspberry Pi Logo, </w:t>
+      </w:r>
+      <w:proofErr w:type="spellStart"/>
+      <w:r>
+        <w:t>Raspbian</w:t>
+      </w:r>
+      <w:proofErr w:type="spellEnd"/>
+      <w:r>
+        <w:t xml:space="preserve"> Logo and Raspberry Pi board</w:t>
+      </w:r>
+    </w:p>
+    <w:p>
+      <w:pPr>
+        <w:ind w:firstLine="576"/>
+      </w:pPr>
+      <w:r>
+        <w:t xml:space="preserve">The system used in the project was the </w:t>
+      </w:r>
+      <w:proofErr w:type="spellStart"/>
+      <w:r>
+        <w:t>Raspbian</w:t>
+      </w:r>
+      <w:proofErr w:type="spellEnd"/>
+      <w:r>
+        <w:t xml:space="preserve">. The main language used to program in the board is Python, due to it easiness, but it is possible to use many other languages and </w:t>
+      </w:r>
+      <w:proofErr w:type="spellStart"/>
+      <w:r>
+        <w:t>linux</w:t>
+      </w:r>
+      <w:proofErr w:type="spellEnd"/>
+      <w:r>
+        <w:t xml:space="preserve"> shell scripts. The model of the board used in this project was the Raspberry Pi3 Model B.</w:t>
+      </w:r>
+    </w:p>
+    <w:p>
+      <w:pPr>
+        <w:ind w:firstLine="576"/>
+      </w:pPr>
+      <w:r>
+        <w:t>During the study the books “</w:t>
+      </w:r>
+      <w:r>
+        <w:rPr>
+          <w:lang w:val="pt-BR"/>
+        </w:rPr>
+        <w:t>Raspberry Pi Cookbook</w:t>
+      </w:r>
+      <w:r>
+        <w:rPr>
+          <w:lang w:val="pt-BR"/>
+        </w:rPr>
+        <w:t>”</w:t>
+      </w:r>
+      <w:sdt>
+        <w:sdtPr>
+          <w:rPr>
+            <w:lang w:val="pt-BR"/>
+          </w:rPr>
+          <w:id w:val="1333715800"/>
+          <w:citation/>
+        </w:sdtPr>
+        <w:sdtContent>
+          <w:r>
+            <w:rPr>
+              <w:lang w:val="pt-BR"/>
+            </w:rPr>
+            <w:fldChar w:fldCharType="begin"/>
+          </w:r>
+          <w:r>
+            <w:instrText xml:space="preserve"> CITATION Mon14 \l 1033 </w:instrText>
+          </w:r>
+          <w:r>
+            <w:rPr>
+              <w:lang w:val="pt-BR"/>
+            </w:rPr>
+            <w:fldChar w:fldCharType="separate"/>
+          </w:r>
+          <w:r>
+            <w:rPr>
+              <w:noProof/>
+            </w:rPr>
+            <w:t xml:space="preserve"> </w:t>
+          </w:r>
+          <w:r>
+            <w:rPr>
+              <w:noProof/>
+            </w:rPr>
+            <w:t>[13]</w:t>
+          </w:r>
+          <w:r>
+            <w:rPr>
+              <w:lang w:val="pt-BR"/>
+            </w:rPr>
+            <w:fldChar w:fldCharType="end"/>
+          </w:r>
+        </w:sdtContent>
+      </w:sdt>
+      <w:r>
+        <w:rPr>
+          <w:lang w:val="pt-BR"/>
+        </w:rPr>
+        <w:t xml:space="preserve"> and “</w:t>
+      </w:r>
+      <w:r>
+        <w:rPr>
+          <w:lang w:val="pt-BR"/>
+        </w:rPr>
+        <w:t>Raspberry Pi Cookbook for Python Programmers</w:t>
+      </w:r>
+      <w:r>
+        <w:rPr>
+          <w:lang w:val="pt-BR"/>
+        </w:rPr>
+        <w:t>”</w:t>
+      </w:r>
+      <w:sdt>
+        <w:sdtPr>
+          <w:rPr>
+            <w:lang w:val="pt-BR"/>
+          </w:rPr>
+          <w:id w:val="-851106208"/>
+          <w:citation/>
+        </w:sdtPr>
+        <w:sdtContent>
+          <w:r>
+            <w:rPr>
+              <w:lang w:val="pt-BR"/>
+            </w:rPr>
+            <w:fldChar w:fldCharType="begin"/>
+          </w:r>
+          <w:r>
+            <w:instrText xml:space="preserve"> CITATION Cox \l 1033 </w:instrText>
+          </w:r>
+          <w:r>
+            <w:rPr>
+              <w:lang w:val="pt-BR"/>
+            </w:rPr>
+            <w:fldChar w:fldCharType="separate"/>
+          </w:r>
+          <w:r>
+            <w:rPr>
+              <w:noProof/>
+            </w:rPr>
+            <w:t xml:space="preserve"> </w:t>
+          </w:r>
+          <w:r>
+            <w:rPr>
+              <w:noProof/>
+            </w:rPr>
+            <w:t>[14]</w:t>
+          </w:r>
+          <w:r>
+            <w:rPr>
+              <w:lang w:val="pt-BR"/>
+            </w:rPr>
+            <w:fldChar w:fldCharType="end"/>
+          </w:r>
+        </w:sdtContent>
+      </w:sdt>
+      <w:r>
+        <w:rPr>
+          <w:lang w:val="pt-BR"/>
+        </w:rPr>
+        <w:t xml:space="preserve"> were used and are excellent resources to start using almost all the functionalities of the board.</w:t>
+      </w:r>
+    </w:p>
+    <w:p>
+      <w:pPr>
+        <w:pStyle w:val="Heading2"/>
+      </w:pPr>
+      <w:bookmarkStart w:id="10" w:name="_Toc464025194"/>
+      <w:proofErr w:type="spellStart"/>
+      <w:r>
+        <w:t>PiCamera</w:t>
+      </w:r>
       <w:bookmarkEnd w:id="10"/>
+      <w:proofErr w:type="spellEnd"/>
+    </w:p>
+    <w:p>
+      <w:pPr>
+        <w:ind w:firstLine="576"/>
+      </w:pPr>
+      <w:r>
+        <w:t>The Raspberry Pi has a camera module that connects in</w:t>
+      </w:r>
+      <w:r>
+        <w:t>to</w:t>
+      </w:r>
+      <w:r>
+        <w:t xml:space="preserve"> a specific socke</w:t>
+      </w:r>
+      <w:r>
+        <w:t xml:space="preserve">t in the board and can be programmed in Python with its library </w:t>
+      </w:r>
+      <w:proofErr w:type="spellStart"/>
+      <w:r>
+        <w:t>PiCamera</w:t>
+      </w:r>
+      <w:proofErr w:type="spellEnd"/>
+      <w:r>
+        <w:t xml:space="preserve"> </w:t>
+      </w:r>
+      <w:sdt>
+        <w:sdtPr>
+          <w:id w:val="787780999"/>
+          <w:citation/>
+        </w:sdtPr>
+        <w:sdtContent>
+          <w:r>
+            <w:fldChar w:fldCharType="begin"/>
+          </w:r>
+          <w:r>
+            <w:instrText xml:space="preserve">CITATION Ras16 \l 1033 </w:instrText>
+          </w:r>
+          <w:r>
+            <w:fldChar w:fldCharType="separate"/>
+          </w:r>
+          <w:r>
+            <w:rPr>
+              <w:noProof/>
+            </w:rPr>
+            <w:t>[13]</w:t>
+          </w:r>
+          <w:r>
+            <w:fldChar w:fldCharType="end"/>
+          </w:r>
+        </w:sdtContent>
+      </w:sdt>
+      <w:r>
+        <w:t xml:space="preserve">. With the use of </w:t>
+      </w:r>
+      <w:proofErr w:type="spellStart"/>
+      <w:r>
+        <w:t>OpenCV</w:t>
+      </w:r>
+      <w:proofErr w:type="spellEnd"/>
+      <w:r>
+        <w:t xml:space="preserve"> (Open Source Computer Vision) </w:t>
+      </w:r>
+      <w:sdt>
+        <w:sdtPr>
+          <w:id w:val="1675296057"/>
+          <w:citation/>
+        </w:sdtPr>
+        <w:sdtContent>
+          <w:r>
+            <w:fldChar w:fldCharType="begin"/>
+          </w:r>
+          <w:r>
+            <w:instrText xml:space="preserve"> CITATION its16 \l 1033 </w:instrText>
+          </w:r>
+          <w:r>
+            <w:fldChar w:fldCharType="separate"/>
+          </w:r>
+          <w:r>
+            <w:rPr>
+              <w:noProof/>
+            </w:rPr>
+            <w:t>[14]</w:t>
+          </w:r>
+          <w:r>
+            <w:fldChar w:fldCharType="end"/>
+          </w:r>
+        </w:sdtContent>
+      </w:sdt>
+      <w:r>
+        <w:t xml:space="preserve"> library is possible to analyze the image acquired by the camera and execute some functions like face recognition or movement track.</w:t>
+      </w:r>
+    </w:p>
+    <w:p>
+      <w:pPr>
+        <w:ind w:firstLine="576"/>
+      </w:pPr>
+    </w:p>
+    <w:p>
+      <w:pPr>
+        <w:pStyle w:val="Heading2"/>
+      </w:pPr>
+      <w:bookmarkStart w:id="11" w:name="_Toc464025195"/>
+      <w:r>
+        <w:t>RICOH Theta S (360° Camera)</w:t>
+      </w:r>
+      <w:bookmarkEnd w:id="11"/>
+    </w:p>
+    <w:p>
+      <w:pPr>
+        <w:ind w:firstLine="576"/>
+      </w:pPr>
+      <w:r>
+        <w:t>This camera is described by its vendor as: “</w:t>
+      </w:r>
+      <w:r>
+        <w:rPr>
+          <w:rStyle w:val="QuoteChar"/>
+        </w:rPr>
+        <w:t>High-spec model that captures all of the surprises and beauty from 360°</w:t>
+      </w:r>
+      <w:r>
+        <w:t xml:space="preserve">” </w:t>
+      </w:r>
+      <w:sdt>
+        <w:sdtPr>
+          <w:id w:val="-2135316794"/>
+          <w:citation/>
+        </w:sdtPr>
+        <w:sdtContent>
+          <w:r>
+            <w:fldChar w:fldCharType="begin"/>
+          </w:r>
+          <w:r>
+            <w:instrText xml:space="preserve"> CITATION Ric16 \l 1033 </w:instrText>
+          </w:r>
+          <w:r>
+            <w:fldChar w:fldCharType="separate"/>
+          </w:r>
+          <w:r>
+            <w:rPr>
+              <w:noProof/>
+            </w:rPr>
+            <w:t>[15]</w:t>
+          </w:r>
+          <w:r>
+            <w:fldChar w:fldCharType="end"/>
+          </w:r>
+        </w:sdtContent>
+      </w:sdt>
+      <w:r>
+        <w:t>. It can generate 360</w:t>
+      </w:r>
+      <w:r>
+        <w:t>° images and videos, being an excellent resource for creating a monitoring camera for the environment.</w:t>
+      </w:r>
+    </w:p>
+    <w:p>
+      <w:pPr>
+        <w:ind w:firstLine="576"/>
+      </w:pPr>
+      <w:r>
+        <w:t xml:space="preserve">The camera consists in two “fisheye” lens that generates two spherical images. Using the application from the manufacturer, those images are converted into a single 360° </w:t>
+      </w:r>
+      <w:proofErr w:type="gramStart"/>
+      <w:r>
+        <w:t>environment</w:t>
+      </w:r>
+      <w:proofErr w:type="gramEnd"/>
+      <w:r>
+        <w:t xml:space="preserve"> (</w:t>
+      </w:r>
+      <w:proofErr w:type="spellStart"/>
+      <w:r>
+        <w:t>equirectangular</w:t>
+      </w:r>
+      <w:proofErr w:type="spellEnd"/>
+      <w:r>
+        <w:t xml:space="preserve"> mode). The camera is compliant with Open Spherical Camera API Version 2.0 </w:t>
+      </w:r>
+      <w:sdt>
+        <w:sdtPr>
+          <w:id w:val="445816769"/>
+          <w:citation/>
+        </w:sdtPr>
+        <w:sdtContent>
+          <w:r>
+            <w:fldChar w:fldCharType="begin"/>
+          </w:r>
+          <w:r>
+            <w:instrText xml:space="preserve"> CITATION Goo16 \l 1033 </w:instrText>
+          </w:r>
+          <w:r>
+            <w:fldChar w:fldCharType="separate"/>
+          </w:r>
+          <w:r>
+            <w:rPr>
+              <w:noProof/>
+            </w:rPr>
+            <w:t>[18]</w:t>
+          </w:r>
+          <w:r>
+            <w:fldChar w:fldCharType="end"/>
+          </w:r>
+        </w:sdtContent>
+      </w:sdt>
+      <w:r>
+        <w:t xml:space="preserve"> from Google, than it is possible to upload videos directly to YouTube</w:t>
+      </w:r>
+      <w:r>
+        <w:t xml:space="preserve"> </w:t>
+      </w:r>
+      <w:sdt>
+        <w:sdtPr>
+          <w:id w:val="2063199412"/>
+          <w:citation/>
+        </w:sdtPr>
+        <w:sdtContent>
+          <w:r>
+            <w:fldChar w:fldCharType="begin"/>
+          </w:r>
+          <w:r>
+            <w:instrText xml:space="preserve"> CITATION Goo161 \l 1033 </w:instrText>
+          </w:r>
+          <w:r>
+            <w:fldChar w:fldCharType="separate"/>
+          </w:r>
+          <w:r>
+            <w:rPr>
+              <w:noProof/>
+            </w:rPr>
+            <w:t>[19]</w:t>
+          </w:r>
+          <w:r>
+            <w:fldChar w:fldCharType="end"/>
+          </w:r>
+        </w:sdtContent>
+      </w:sdt>
+      <w:r>
+        <w:t xml:space="preserve"> and take advantage of its 360 degree </w:t>
+      </w:r>
+      <w:r>
+        <w:t>control.</w:t>
+      </w:r>
+    </w:p>
+    <w:p>
+      <w:pPr>
+        <w:ind w:firstLine="576"/>
+      </w:pPr>
+      <w:r>
+        <w:t xml:space="preserve">The camera has a very helpful developers community </w:t>
+      </w:r>
+      <w:sdt>
+        <w:sdtPr>
+          <w:id w:val="-1679488897"/>
+          <w:citation/>
+        </w:sdtPr>
+        <w:sdtContent>
+          <w:r>
+            <w:fldChar w:fldCharType="begin"/>
+          </w:r>
+          <w:r>
+            <w:instrText xml:space="preserve"> CITATION Cas \l 1033 </w:instrText>
+          </w:r>
+          <w:r>
+            <w:fldChar w:fldCharType="separate"/>
+          </w:r>
+          <w:r>
+            <w:rPr>
+              <w:noProof/>
+            </w:rPr>
+            <w:t>[20]</w:t>
+          </w:r>
+          <w:r>
+            <w:fldChar w:fldCharType="end"/>
+          </w:r>
+        </w:sdtContent>
+      </w:sdt>
+      <w:r>
+        <w:t xml:space="preserve"> </w:t>
+      </w:r>
+      <w:sdt>
+        <w:sdtPr>
+          <w:id w:val="-537208987"/>
+          <w:citation/>
+        </w:sdtPr>
+        <w:sdtContent>
+          <w:r>
+            <w:fldChar w:fldCharType="begin"/>
+          </w:r>
+          <w:r>
+            <w:instrText xml:space="preserve"> CITATION Git16 \l 1033 </w:instrText>
+          </w:r>
+          <w:r>
+            <w:fldChar w:fldCharType="separate"/>
+          </w:r>
+          <w:r>
+            <w:rPr>
+              <w:noProof/>
+            </w:rPr>
+            <w:t>[21]</w:t>
+          </w:r>
+          <w:r>
+            <w:fldChar w:fldCharType="end"/>
+          </w:r>
+        </w:sdtContent>
+      </w:sdt>
+      <w:r>
+        <w:t>, where is possible to find sample codes and explanations of how to use the camera.</w:t>
+      </w:r>
+    </w:p>
+    <w:p>
+      <w:pPr>
+        <w:keepNext/>
+      </w:pPr>
+      <w:r>
+        <w:rPr>
+          <w:noProof/>
+        </w:rPr>
+        <w:drawing>
+          <wp:inline distT="0" distB="0" distL="0" distR="0" wp14:anchorId="72B99766" wp14:editId="54F22A2D">
+            <wp:extent cx="3637722" cy="880380"/>
+            <wp:effectExtent l="0" t="0" r="1270" b="0"/>
+            <wp:docPr id="8" name="Picture 8" descr="Resultado de imagem para ricoh theta logo"/>
+            <wp:cNvGraphicFramePr>
+              <a:graphicFrameLocks xmlns:a="http://schemas.openxmlformats.org/drawingml/2006/main" noChangeAspect="1"/>
+            </wp:cNvGraphicFramePr>
+            <a:graphic xmlns:a="http://schemas.openxmlformats.org/drawingml/2006/main">
+              <a:graphicData uri="http://schemas.openxmlformats.org/drawingml/2006/picture">
+                <pic:pic xmlns:pic="http://schemas.openxmlformats.org/drawingml/2006/picture">
+                  <pic:nvPicPr>
+                    <pic:cNvPr id="0" name="Picture 7" descr="Resultado de imagem para ricoh theta logo"/>
+                    <pic:cNvPicPr>
+                      <a:picLocks noChangeAspect="1" noChangeArrowheads="1"/>
+                    </pic:cNvPicPr>
+                  </pic:nvPicPr>
+                  <pic:blipFill>
+                    <a:blip r:embed="rId16">
+                      <a:extLst>
+                        <a:ext uri="{28A0092B-C50C-407E-A947-70E740481C1C}">
+                          <a14:useLocalDpi xmlns:a14="http://schemas.microsoft.com/office/drawing/2010/main" val="0"/>
+                        </a:ext>
+                      </a:extLst>
+                    </a:blip>
+                    <a:srcRect/>
+                    <a:stretch>
+                      <a:fillRect/>
+                    </a:stretch>
+                  </pic:blipFill>
+                  <pic:spPr bwMode="auto">
+                    <a:xfrm>
+                      <a:off x="0" y="0"/>
+                      <a:ext cx="3782832" cy="915499"/>
+                    </a:xfrm>
+                    <a:prstGeom prst="rect">
+                      <a:avLst/>
+                    </a:prstGeom>
+                    <a:noFill/>
+                    <a:ln>
+                      <a:noFill/>
+                    </a:ln>
+                  </pic:spPr>
+                </pic:pic>
+              </a:graphicData>
+            </a:graphic>
+          </wp:inline>
+        </w:drawing>
+      </w:r>
+      <w:r>
+        <w:rPr>
+          <w:noProof/>
+        </w:rPr>
+        <w:drawing>
+          <wp:inline distT="0" distB="0" distL="0" distR="0" wp14:anchorId="6948DF94" wp14:editId="2BB62BCD">
+            <wp:extent cx="2086264" cy="1411356"/>
+            <wp:effectExtent l="0" t="0" r="0" b="0"/>
+            <wp:docPr id="7" name="Picture 7" descr="Resultado de imagem para ricoh theta s"/>
+            <wp:cNvGraphicFramePr>
+              <a:graphicFrameLocks xmlns:a="http://schemas.openxmlformats.org/drawingml/2006/main" noChangeAspect="1"/>
+            </wp:cNvGraphicFramePr>
+            <a:graphic xmlns:a="http://schemas.openxmlformats.org/drawingml/2006/main">
+              <a:graphicData uri="http://schemas.openxmlformats.org/drawingml/2006/picture">
+                <pic:pic xmlns:pic="http://schemas.openxmlformats.org/drawingml/2006/picture">
+                  <pic:nvPicPr>
+                    <pic:cNvPr id="0" name="Picture 5" descr="Resultado de imagem para ricoh theta s"/>
+                    <pic:cNvPicPr>
+                      <a:picLocks noChangeAspect="1" noChangeArrowheads="1"/>
+                    </pic:cNvPicPr>
+                  </pic:nvPicPr>
+                  <pic:blipFill>
+                    <a:blip r:embed="rId17" cstate="print">
+                      <a:extLst>
+                        <a:ext uri="{28A0092B-C50C-407E-A947-70E740481C1C}">
+                          <a14:useLocalDpi xmlns:a14="http://schemas.microsoft.com/office/drawing/2010/main" val="0"/>
+                        </a:ext>
+                      </a:extLst>
+                    </a:blip>
+                    <a:srcRect/>
+                    <a:stretch>
+                      <a:fillRect/>
+                    </a:stretch>
+                  </pic:blipFill>
+                  <pic:spPr bwMode="auto">
+                    <a:xfrm>
+                      <a:off x="0" y="0"/>
+                      <a:ext cx="2159146" cy="1460660"/>
+                    </a:xfrm>
+                    <a:prstGeom prst="rect">
+                      <a:avLst/>
+                    </a:prstGeom>
+                    <a:noFill/>
+                    <a:ln>
+                      <a:noFill/>
+                    </a:ln>
+                  </pic:spPr>
+                </pic:pic>
+              </a:graphicData>
+            </a:graphic>
+          </wp:inline>
+        </w:drawing>
+      </w:r>
+    </w:p>
+    <w:p>
+      <w:pPr>
+        <w:pStyle w:val="Caption"/>
+      </w:pPr>
+      <w:r>
+        <w:t xml:space="preserve">Figure </w:t>
+      </w:r>
+      <w:r>
+        <w:fldChar w:fldCharType="begin"/>
+      </w:r>
+      <w:r>
+        <w:instrText xml:space="preserve"> SEQ Figure \* ARABIC </w:instrText>
+      </w:r>
+      <w:r>
+        <w:fldChar w:fldCharType="separate"/>
+      </w:r>
+      <w:r>
+        <w:rPr>
+          <w:noProof/>
+        </w:rPr>
+        <w:t>5</w:t>
+      </w:r>
+      <w:r>
+        <w:fldChar w:fldCharType="end"/>
+      </w:r>
+      <w:r>
+        <w:t xml:space="preserve"> - RICOH Theta S Camera</w:t>
+      </w:r>
+    </w:p>
+    <w:p/>
+    <w:p>
+      <w:pPr>
+        <w:pStyle w:val="Heading2"/>
+      </w:pPr>
+      <w:bookmarkStart w:id="12" w:name="_Toc464025196"/>
+      <w:r>
+        <w:t>BLE (Bluetooth Low Energy)</w:t>
+      </w:r>
+      <w:bookmarkEnd w:id="12"/>
+    </w:p>
+    <w:p>
+      <w:pPr>
+        <w:ind w:left="576"/>
+      </w:pPr>
+      <w:r>
+        <w:t>BLE is a variation of the Bluetooth, but that consumes much less energy.</w:t>
+      </w:r>
     </w:p>
     <w:p/>
     <w:p/>
-    <w:p>
-      <w:pPr>
-        <w:pStyle w:val="Heading2"/>
-      </w:pPr>
-      <w:bookmarkStart w:id="11" w:name="_Toc464017271"/>
-      <w:r>
-        <w:t>BLE (Bluetooth Low Energy)</w:t>
-      </w:r>
-      <w:bookmarkEnd w:id="11"/>
-    </w:p>
     <w:p/>
     <w:p/>
+    <w:p/>
     <w:p>
       <w:pPr>
         <w:pStyle w:val="Heading2"/>
       </w:pPr>
-      <w:bookmarkStart w:id="12" w:name="_Toc464017272"/>
+      <w:bookmarkStart w:id="13" w:name="_Toc464025197"/>
       <w:proofErr w:type="spellStart"/>
       <w:r>
-        <w:t>PiCamera</w:t>
-      </w:r>
-      <w:bookmarkEnd w:id="12"/>
+        <w:lastRenderedPageBreak/>
+        <w:t>ThingSpeak</w:t>
+      </w:r>
+      <w:bookmarkEnd w:id="13"/>
       <w:proofErr w:type="spellEnd"/>
+    </w:p>
+    <w:p>
+      <w:pPr>
+        <w:ind w:firstLine="432"/>
+      </w:pPr>
+      <w:r>
+        <w:t>“</w:t>
+      </w:r>
+      <w:proofErr w:type="spellStart"/>
+      <w:r>
+        <w:rPr>
+          <w:rStyle w:val="QuoteChar"/>
+        </w:rPr>
+        <w:t>ThingSpeak</w:t>
+      </w:r>
+      <w:proofErr w:type="spellEnd"/>
+      <w:r>
+        <w:rPr>
+          <w:rStyle w:val="QuoteChar"/>
+        </w:rPr>
+        <w:t xml:space="preserve"> is an Internet of Things (</w:t>
+      </w:r>
+      <w:proofErr w:type="spellStart"/>
+      <w:r>
+        <w:rPr>
+          <w:rStyle w:val="QuoteChar"/>
+        </w:rPr>
+        <w:t>IoT</w:t>
+      </w:r>
+      <w:proofErr w:type="spellEnd"/>
+      <w:r>
+        <w:rPr>
+          <w:rStyle w:val="QuoteChar"/>
+        </w:rPr>
+        <w:t xml:space="preserve">) platform that lets you collect and store sensor data in the cloud and develop </w:t>
+      </w:r>
+      <w:proofErr w:type="spellStart"/>
+      <w:r>
+        <w:rPr>
+          <w:rStyle w:val="QuoteChar"/>
+        </w:rPr>
+        <w:t>IoT</w:t>
+      </w:r>
+      <w:proofErr w:type="spellEnd"/>
+      <w:r>
+        <w:rPr>
+          <w:rStyle w:val="QuoteChar"/>
+        </w:rPr>
+        <w:t xml:space="preserve"> applications</w:t>
+      </w:r>
+      <w:r>
+        <w:t>.</w:t>
+      </w:r>
+      <w:r>
+        <w:t xml:space="preserve">” </w:t>
+      </w:r>
+      <w:sdt>
+        <w:sdtPr>
+          <w:id w:val="-40594803"/>
+          <w:citation/>
+        </w:sdtPr>
+        <w:sdtContent>
+          <w:r>
+            <w:fldChar w:fldCharType="begin"/>
+          </w:r>
+          <w:r>
+            <w:instrText xml:space="preserve"> CITATION The16 \l 1033 </w:instrText>
+          </w:r>
+          <w:r>
+            <w:fldChar w:fldCharType="separate"/>
+          </w:r>
+          <w:r>
+            <w:rPr>
+              <w:noProof/>
+            </w:rPr>
+            <w:t>[22]</w:t>
+          </w:r>
+          <w:r>
+            <w:fldChar w:fldCharType="end"/>
+          </w:r>
+        </w:sdtContent>
+      </w:sdt>
+      <w:r>
+        <w:t>. It is a web service that “</w:t>
+      </w:r>
+      <w:r>
+        <w:rPr>
+          <w:rStyle w:val="QuoteChar"/>
+        </w:rPr>
+        <w:t xml:space="preserve">collect, store, analyze, visualize, and act on data from sensors or actuators, such as Arduino®, Raspberry Pi™, </w:t>
+      </w:r>
+      <w:proofErr w:type="spellStart"/>
+      <w:r>
+        <w:rPr>
+          <w:rStyle w:val="QuoteChar"/>
+        </w:rPr>
+        <w:t>BeagleBone</w:t>
+      </w:r>
+      <w:proofErr w:type="spellEnd"/>
+      <w:r>
+        <w:rPr>
+          <w:rStyle w:val="QuoteChar"/>
+        </w:rPr>
+        <w:t xml:space="preserve"> Black, and other hardware.</w:t>
+      </w:r>
+      <w:r>
+        <w:t>”.</w:t>
+      </w:r>
+    </w:p>
+    <w:p/>
+    <w:p>
+      <w:pPr>
+        <w:spacing w:line="259" w:lineRule="auto"/>
+        <w:jc w:val="left"/>
+      </w:pPr>
+      <w:r>
+        <w:br w:type="page"/>
+      </w:r>
+    </w:p>
+    <w:p>
+      <w:pPr>
+        <w:pStyle w:val="Heading1"/>
+      </w:pPr>
+      <w:bookmarkStart w:id="14" w:name="_Toc464025198"/>
+      <w:r>
+        <w:lastRenderedPageBreak/>
+        <w:t>RESULTS AND DISCUSSION</w:t>
+      </w:r>
+      <w:bookmarkEnd w:id="14"/>
     </w:p>
     <w:p/>
     <w:p/>
@@ -3443,11 +4467,549 @@
       <w:pPr>
         <w:pStyle w:val="Heading2"/>
       </w:pPr>
-      <w:bookmarkStart w:id="13" w:name="_Toc464017273"/>
-      <w:r>
-        <w:t>RICOH Theta S (360° Camera)</w:t>
-      </w:r>
-      <w:bookmarkEnd w:id="13"/>
+      <w:bookmarkStart w:id="15" w:name="_Toc464025199"/>
+      <w:r>
+        <w:t>BLE protocol</w:t>
+      </w:r>
+      <w:bookmarkEnd w:id="15"/>
+    </w:p>
+    <w:p>
+      <w:pPr>
+        <w:ind w:firstLine="576"/>
+      </w:pPr>
+      <w:r>
+        <w:t xml:space="preserve">The BLE device utilized in the project was the IMBLE BLE </w:t>
+      </w:r>
+      <w:sdt>
+        <w:sdtPr>
+          <w:id w:val="1050266894"/>
+          <w:citation/>
+        </w:sdtPr>
+        <w:sdtContent>
+          <w:r>
+            <w:fldChar w:fldCharType="begin"/>
+          </w:r>
+          <w:r>
+            <w:instrText xml:space="preserve"> CITATION int16 \l 1033 </w:instrText>
+          </w:r>
+          <w:r>
+            <w:fldChar w:fldCharType="separate"/>
+          </w:r>
+          <w:r>
+            <w:rPr>
+              <w:noProof/>
+            </w:rPr>
+            <w:t>[23]</w:t>
+          </w:r>
+          <w:r>
+            <w:fldChar w:fldCharType="end"/>
+          </w:r>
+        </w:sdtContent>
+      </w:sdt>
+      <w:r>
+        <w:t xml:space="preserve"> from </w:t>
+      </w:r>
+      <w:proofErr w:type="spellStart"/>
+      <w:r>
+        <w:t>Interplan</w:t>
+      </w:r>
+      <w:proofErr w:type="spellEnd"/>
+      <w:r>
+        <w:t xml:space="preserve"> Company. This device u</w:t>
+      </w:r>
+      <w:r>
+        <w:t>ses a</w:t>
+      </w:r>
+      <w:r>
+        <w:t xml:space="preserve"> Serial Communication with the board that is controlling it, in this case the Arduino board; and </w:t>
+      </w:r>
+      <w:r>
+        <w:t>the BLE protocol with other devices.</w:t>
+      </w:r>
+    </w:p>
+    <w:p>
+      <w:pPr>
+        <w:ind w:firstLine="576"/>
+      </w:pPr>
+      <w:r>
+        <w:t>The size of the messages in the BLE protocol are 16 bytes, either for sending or receiving. That way, it was created a message protocol within those 16 bytes to receive all sensors data and send commands to the Arduino board.</w:t>
+      </w:r>
+    </w:p>
+    <w:p>
+      <w:pPr>
+        <w:ind w:firstLine="576"/>
+      </w:pPr>
+      <w:r>
+        <w:t xml:space="preserve">Firstly, all the data being send and received can be made only numbers, so we can use the nibbles of the bytes, expanding the amount of information to 32 characters in each message. Then, </w:t>
+      </w:r>
+      <w:r>
+        <w:t>to avoid synchronization problem between messages, as the communication is asynchrony, all the necessary data will be fitted inside one message. If in future implementations the 32 characters is not enough, will be necessary to implement synchronization messages to acquire all data in multiple calls.</w:t>
+      </w:r>
+    </w:p>
+    <w:p>
+      <w:pPr>
+        <w:ind w:firstLine="576"/>
+      </w:pPr>
+      <w:r>
+        <w:t>Follow the diagram of the first version of the protocol for received messages:</w:t>
+      </w:r>
+    </w:p>
+    <w:p>
+      <w:pPr>
+        <w:keepNext/>
+        <w:ind w:firstLine="576"/>
+        <w:jc w:val="center"/>
+      </w:pPr>
+      <w:r>
+        <w:drawing>
+          <wp:inline distT="0" distB="0" distL="0" distR="0" wp14:anchorId="3D358A6F" wp14:editId="4A0C9B9E">
+            <wp:extent cx="4662617" cy="1351846"/>
+            <wp:effectExtent l="0" t="0" r="5080" b="1270"/>
+            <wp:docPr id="10" name="Picture 10"/>
+            <wp:cNvGraphicFramePr>
+              <a:graphicFrameLocks xmlns:a="http://schemas.openxmlformats.org/drawingml/2006/main" noChangeAspect="1"/>
+            </wp:cNvGraphicFramePr>
+            <a:graphic xmlns:a="http://schemas.openxmlformats.org/drawingml/2006/main">
+              <a:graphicData uri="http://schemas.openxmlformats.org/drawingml/2006/picture">
+                <pic:pic xmlns:pic="http://schemas.openxmlformats.org/drawingml/2006/picture">
+                  <pic:nvPicPr>
+                    <pic:cNvPr id="0" name="Picture 10"/>
+                    <pic:cNvPicPr>
+                      <a:picLocks noChangeAspect="1" noChangeArrowheads="1"/>
+                    </pic:cNvPicPr>
+                  </pic:nvPicPr>
+                  <pic:blipFill>
+                    <a:blip r:embed="rId18">
+                      <a:extLst>
+                        <a:ext uri="{28A0092B-C50C-407E-A947-70E740481C1C}">
+                          <a14:useLocalDpi xmlns:a14="http://schemas.microsoft.com/office/drawing/2010/main" val="0"/>
+                        </a:ext>
+                      </a:extLst>
+                    </a:blip>
+                    <a:srcRect/>
+                    <a:stretch>
+                      <a:fillRect/>
+                    </a:stretch>
+                  </pic:blipFill>
+                  <pic:spPr bwMode="auto">
+                    <a:xfrm>
+                      <a:off x="0" y="0"/>
+                      <a:ext cx="4666903" cy="1353089"/>
+                    </a:xfrm>
+                    <a:prstGeom prst="rect">
+                      <a:avLst/>
+                    </a:prstGeom>
+                    <a:noFill/>
+                    <a:ln>
+                      <a:noFill/>
+                    </a:ln>
+                  </pic:spPr>
+                </pic:pic>
+              </a:graphicData>
+            </a:graphic>
+          </wp:inline>
+        </w:drawing>
+      </w:r>
+    </w:p>
+    <w:p>
+      <w:pPr>
+        <w:pStyle w:val="Caption"/>
+      </w:pPr>
+      <w:r>
+        <w:t xml:space="preserve">Figure </w:t>
+      </w:r>
+      <w:r>
+        <w:fldChar w:fldCharType="begin"/>
+      </w:r>
+      <w:r>
+        <w:instrText xml:space="preserve"> SEQ Figure \* ARABIC </w:instrText>
+      </w:r>
+      <w:r>
+        <w:fldChar w:fldCharType="separate"/>
+      </w:r>
+      <w:r>
+        <w:rPr>
+          <w:noProof/>
+        </w:rPr>
+        <w:t>6</w:t>
+      </w:r>
+      <w:r>
+        <w:fldChar w:fldCharType="end"/>
+      </w:r>
+      <w:r>
+        <w:t xml:space="preserve"> - BLE Protocol V1 Receive</w:t>
+      </w:r>
+    </w:p>
+    <w:p>
+      <w:pPr>
+        <w:ind w:firstLine="576"/>
+      </w:pPr>
+      <w:r>
+        <w:t>The picture above shows that all measures will have 6 digits, the position of the robot will be determined by 2 digits in each axis and each measure acquired will have an ID</w:t>
+      </w:r>
+      <w:r>
+        <w:t xml:space="preserve"> of 4 digits</w:t>
+      </w:r>
+      <w:r>
+        <w:t>.</w:t>
+      </w:r>
+      <w:r>
+        <w:t xml:space="preserve"> Supposing that all numbers of measures are received with two decimal places, we can check the example:</w:t>
+      </w:r>
+    </w:p>
+    <w:p>
+      <w:pPr>
+        <w:keepNext/>
+        <w:ind w:firstLine="576"/>
+        <w:jc w:val="center"/>
+      </w:pPr>
+      <w:r>
+        <w:lastRenderedPageBreak/>
+        <w:drawing>
+          <wp:inline distT="0" distB="0" distL="0" distR="0" wp14:anchorId="06C35D27" wp14:editId="0FD94BF5">
+            <wp:extent cx="4679091" cy="1733252"/>
+            <wp:effectExtent l="0" t="0" r="7620" b="635"/>
+            <wp:docPr id="13" name="Picture 13"/>
+            <wp:cNvGraphicFramePr>
+              <a:graphicFrameLocks xmlns:a="http://schemas.openxmlformats.org/drawingml/2006/main" noChangeAspect="1"/>
+            </wp:cNvGraphicFramePr>
+            <a:graphic xmlns:a="http://schemas.openxmlformats.org/drawingml/2006/main">
+              <a:graphicData uri="http://schemas.openxmlformats.org/drawingml/2006/picture">
+                <pic:pic xmlns:pic="http://schemas.openxmlformats.org/drawingml/2006/picture">
+                  <pic:nvPicPr>
+                    <pic:cNvPr id="0" name="Picture 13"/>
+                    <pic:cNvPicPr>
+                      <a:picLocks noChangeAspect="1" noChangeArrowheads="1"/>
+                    </pic:cNvPicPr>
+                  </pic:nvPicPr>
+                  <pic:blipFill>
+                    <a:blip r:embed="rId19">
+                      <a:extLst>
+                        <a:ext uri="{28A0092B-C50C-407E-A947-70E740481C1C}">
+                          <a14:useLocalDpi xmlns:a14="http://schemas.microsoft.com/office/drawing/2010/main" val="0"/>
+                        </a:ext>
+                      </a:extLst>
+                    </a:blip>
+                    <a:srcRect/>
+                    <a:stretch>
+                      <a:fillRect/>
+                    </a:stretch>
+                  </pic:blipFill>
+                  <pic:spPr bwMode="auto">
+                    <a:xfrm>
+                      <a:off x="0" y="0"/>
+                      <a:ext cx="4681489" cy="1734140"/>
+                    </a:xfrm>
+                    <a:prstGeom prst="rect">
+                      <a:avLst/>
+                    </a:prstGeom>
+                    <a:noFill/>
+                    <a:ln>
+                      <a:noFill/>
+                    </a:ln>
+                  </pic:spPr>
+                </pic:pic>
+              </a:graphicData>
+            </a:graphic>
+          </wp:inline>
+        </w:drawing>
+      </w:r>
+    </w:p>
+    <w:p>
+      <w:pPr>
+        <w:pStyle w:val="Caption"/>
+      </w:pPr>
+      <w:r>
+        <w:t xml:space="preserve">Figure </w:t>
+      </w:r>
+      <w:r>
+        <w:fldChar w:fldCharType="begin"/>
+      </w:r>
+      <w:r>
+        <w:instrText xml:space="preserve"> SEQ Figure \* ARABIC </w:instrText>
+      </w:r>
+      <w:r>
+        <w:fldChar w:fldCharType="separate"/>
+      </w:r>
+      <w:r>
+        <w:rPr>
+          <w:noProof/>
+        </w:rPr>
+        <w:t>7</w:t>
+      </w:r>
+      <w:r>
+        <w:fldChar w:fldCharType="end"/>
+      </w:r>
+      <w:r>
+        <w:t xml:space="preserve"> - Example BLE Protocol V1</w:t>
+      </w:r>
+    </w:p>
+    <w:p>
+      <w:pPr>
+        <w:ind w:firstLine="576"/>
+      </w:pPr>
+      <w:r>
+        <w:t xml:space="preserve">In this message it was received the reading with ID 0011 and the values: Temperature of 25.46°C, Atmospheric Pressure of 1005.99 </w:t>
+      </w:r>
+      <w:proofErr w:type="spellStart"/>
+      <w:r>
+        <w:t>hPa</w:t>
+      </w:r>
+      <w:proofErr w:type="spellEnd"/>
+      <w:r>
+        <w:t>, 56.11% of Humidity and Position (22,55,99).</w:t>
+      </w:r>
+    </w:p>
+    <w:p>
+      <w:pPr>
+        <w:ind w:firstLine="576"/>
+      </w:pPr>
+      <w:r>
+        <w:t>Next, the protocol for send messages:</w:t>
+      </w:r>
+    </w:p>
+    <w:p>
+      <w:pPr>
+        <w:keepNext/>
+        <w:ind w:firstLine="576"/>
+        <w:jc w:val="center"/>
+      </w:pPr>
+      <w:r>
+        <w:drawing>
+          <wp:inline distT="0" distB="0" distL="0" distR="0" wp14:anchorId="1DEA04FD" wp14:editId="35CE12A9">
+            <wp:extent cx="4629664" cy="1344396"/>
+            <wp:effectExtent l="0" t="0" r="0" b="8255"/>
+            <wp:docPr id="11" name="Picture 11"/>
+            <wp:cNvGraphicFramePr>
+              <a:graphicFrameLocks xmlns:a="http://schemas.openxmlformats.org/drawingml/2006/main" noChangeAspect="1"/>
+            </wp:cNvGraphicFramePr>
+            <a:graphic xmlns:a="http://schemas.openxmlformats.org/drawingml/2006/main">
+              <a:graphicData uri="http://schemas.openxmlformats.org/drawingml/2006/picture">
+                <pic:pic xmlns:pic="http://schemas.openxmlformats.org/drawingml/2006/picture">
+                  <pic:nvPicPr>
+                    <pic:cNvPr id="0" name="Picture 11"/>
+                    <pic:cNvPicPr>
+                      <a:picLocks noChangeAspect="1" noChangeArrowheads="1"/>
+                    </pic:cNvPicPr>
+                  </pic:nvPicPr>
+                  <pic:blipFill>
+                    <a:blip r:embed="rId20">
+                      <a:extLst>
+                        <a:ext uri="{28A0092B-C50C-407E-A947-70E740481C1C}">
+                          <a14:useLocalDpi xmlns:a14="http://schemas.microsoft.com/office/drawing/2010/main" val="0"/>
+                        </a:ext>
+                      </a:extLst>
+                    </a:blip>
+                    <a:srcRect/>
+                    <a:stretch>
+                      <a:fillRect/>
+                    </a:stretch>
+                  </pic:blipFill>
+                  <pic:spPr bwMode="auto">
+                    <a:xfrm>
+                      <a:off x="0" y="0"/>
+                      <a:ext cx="4632204" cy="1345134"/>
+                    </a:xfrm>
+                    <a:prstGeom prst="rect">
+                      <a:avLst/>
+                    </a:prstGeom>
+                    <a:noFill/>
+                    <a:ln>
+                      <a:noFill/>
+                    </a:ln>
+                  </pic:spPr>
+                </pic:pic>
+              </a:graphicData>
+            </a:graphic>
+          </wp:inline>
+        </w:drawing>
+      </w:r>
+    </w:p>
+    <w:p>
+      <w:pPr>
+        <w:pStyle w:val="Caption"/>
+      </w:pPr>
+      <w:r>
+        <w:t xml:space="preserve">Figure </w:t>
+      </w:r>
+      <w:r>
+        <w:fldChar w:fldCharType="begin"/>
+      </w:r>
+      <w:r>
+        <w:instrText xml:space="preserve"> SEQ Figure \* ARABIC </w:instrText>
+      </w:r>
+      <w:r>
+        <w:fldChar w:fldCharType="separate"/>
+      </w:r>
+      <w:r>
+        <w:rPr>
+          <w:noProof/>
+        </w:rPr>
+        <w:t>8</w:t>
+      </w:r>
+      <w:r>
+        <w:fldChar w:fldCharType="end"/>
+      </w:r>
+      <w:r>
+        <w:t xml:space="preserve"> - BLE Protocol V1 Send</w:t>
+      </w:r>
+    </w:p>
+    <w:p>
+      <w:pPr>
+        <w:ind w:firstLine="576"/>
+      </w:pPr>
+      <w:r>
+        <w:t xml:space="preserve">In this protocol, the </w:t>
+      </w:r>
+      <w:proofErr w:type="spellStart"/>
+      <w:r>
+        <w:t>SendID</w:t>
+      </w:r>
+      <w:proofErr w:type="spellEnd"/>
+      <w:r>
+        <w:t xml:space="preserve"> is to avoid duplicate commands to being executed for any communication problem, so the board will ignore two commands consecutives with the same ID. The </w:t>
+      </w:r>
+      <w:proofErr w:type="spellStart"/>
+      <w:r>
+        <w:t>CommandID</w:t>
+      </w:r>
+      <w:proofErr w:type="spellEnd"/>
+      <w:r>
+        <w:t xml:space="preserve"> consists in a list of commands supported by the Arduino board implementation, followed by the arguments necessary for the command.</w:t>
+      </w:r>
+      <w:r>
+        <w:t xml:space="preserve"> Example:</w:t>
+      </w:r>
+    </w:p>
+    <w:p>
+      <w:pPr>
+        <w:keepNext/>
+        <w:ind w:firstLine="576"/>
+        <w:jc w:val="center"/>
+      </w:pPr>
+      <w:r>
+        <w:drawing>
+          <wp:inline distT="0" distB="0" distL="0" distR="0">
+            <wp:extent cx="4646140" cy="1721046"/>
+            <wp:effectExtent l="0" t="0" r="2540" b="0"/>
+            <wp:docPr id="14" name="Picture 14"/>
+            <wp:cNvGraphicFramePr>
+              <a:graphicFrameLocks xmlns:a="http://schemas.openxmlformats.org/drawingml/2006/main" noChangeAspect="1"/>
+            </wp:cNvGraphicFramePr>
+            <a:graphic xmlns:a="http://schemas.openxmlformats.org/drawingml/2006/main">
+              <a:graphicData uri="http://schemas.openxmlformats.org/drawingml/2006/picture">
+                <pic:pic xmlns:pic="http://schemas.openxmlformats.org/drawingml/2006/picture">
+                  <pic:nvPicPr>
+                    <pic:cNvPr id="0" name="Picture 14"/>
+                    <pic:cNvPicPr>
+                      <a:picLocks noChangeAspect="1" noChangeArrowheads="1"/>
+                    </pic:cNvPicPr>
+                  </pic:nvPicPr>
+                  <pic:blipFill>
+                    <a:blip r:embed="rId21">
+                      <a:extLst>
+                        <a:ext uri="{28A0092B-C50C-407E-A947-70E740481C1C}">
+                          <a14:useLocalDpi xmlns:a14="http://schemas.microsoft.com/office/drawing/2010/main" val="0"/>
+                        </a:ext>
+                      </a:extLst>
+                    </a:blip>
+                    <a:srcRect/>
+                    <a:stretch>
+                      <a:fillRect/>
+                    </a:stretch>
+                  </pic:blipFill>
+                  <pic:spPr bwMode="auto">
+                    <a:xfrm>
+                      <a:off x="0" y="0"/>
+                      <a:ext cx="4650533" cy="1722673"/>
+                    </a:xfrm>
+                    <a:prstGeom prst="rect">
+                      <a:avLst/>
+                    </a:prstGeom>
+                    <a:noFill/>
+                    <a:ln>
+                      <a:noFill/>
+                    </a:ln>
+                  </pic:spPr>
+                </pic:pic>
+              </a:graphicData>
+            </a:graphic>
+          </wp:inline>
+        </w:drawing>
+      </w:r>
+    </w:p>
+    <w:p>
+      <w:pPr>
+        <w:pStyle w:val="Caption"/>
+      </w:pPr>
+      <w:r>
+        <w:t xml:space="preserve">Figure </w:t>
+      </w:r>
+      <w:r>
+        <w:fldChar w:fldCharType="begin"/>
+      </w:r>
+      <w:r>
+        <w:instrText xml:space="preserve"> SEQ Figure \* ARABIC </w:instrText>
+      </w:r>
+      <w:r>
+        <w:fldChar w:fldCharType="separate"/>
+      </w:r>
+      <w:r>
+        <w:rPr>
+          <w:noProof/>
+        </w:rPr>
+        <w:t>9</w:t>
+      </w:r>
+      <w:r>
+        <w:fldChar w:fldCharType="end"/>
+      </w:r>
+      <w:r>
+        <w:t xml:space="preserve"> - Example BLE Protocol V1 Send</w:t>
+      </w:r>
+    </w:p>
+    <w:p>
+      <w:pPr>
+        <w:ind w:firstLine="576"/>
+      </w:pPr>
+      <w:r>
+        <w:lastRenderedPageBreak/>
+        <w:t>In this example the command with ID 0001 is send to with the arguments 001000. If we define that this command is to Arduino call a function to blink a LED and the argument is the time interval, the LED will start blinking every second after receiving this command.</w:t>
+      </w:r>
+    </w:p>
+    <w:p>
+      <w:pPr>
+        <w:ind w:firstLine="576"/>
+      </w:pPr>
+    </w:p>
+    <w:p>
+      <w:pPr>
+        <w:pStyle w:val="Heading2"/>
+      </w:pPr>
+      <w:bookmarkStart w:id="16" w:name="_Toc464025200"/>
+      <w:r>
+        <w:t>Arduino and BLE</w:t>
+      </w:r>
+      <w:bookmarkEnd w:id="16"/>
+    </w:p>
+    <w:p>
+      <w:bookmarkStart w:id="17" w:name="_GoBack"/>
+      <w:bookmarkEnd w:id="17"/>
+    </w:p>
+    <w:p/>
+    <w:p>
+      <w:pPr>
+        <w:pStyle w:val="Heading2"/>
+      </w:pPr>
+      <w:bookmarkStart w:id="18" w:name="_Toc464025201"/>
+      <w:proofErr w:type="spellStart"/>
+      <w:r>
+        <w:t>RaspberryPi</w:t>
+      </w:r>
+      <w:proofErr w:type="spellEnd"/>
+      <w:r>
+        <w:t xml:space="preserve"> and BLE</w:t>
+      </w:r>
+      <w:bookmarkEnd w:id="18"/>
     </w:p>
     <w:p/>
     <w:p/>
@@ -3455,18 +5017,43 @@
       <w:pPr>
         <w:pStyle w:val="Heading2"/>
       </w:pPr>
-      <w:bookmarkStart w:id="14" w:name="_Toc464017274"/>
+      <w:bookmarkStart w:id="19" w:name="_Toc464025202"/>
+      <w:r>
+        <w:t xml:space="preserve">Raspberry and </w:t>
+      </w:r>
       <w:proofErr w:type="spellStart"/>
       <w:r>
         <w:t>ThingSpeak</w:t>
       </w:r>
-      <w:bookmarkEnd w:id="14"/>
+      <w:bookmarkEnd w:id="19"/>
       <w:proofErr w:type="spellEnd"/>
     </w:p>
     <w:p/>
     <w:p/>
     <w:p>
       <w:pPr>
+        <w:pStyle w:val="Heading2"/>
+      </w:pPr>
+      <w:bookmarkStart w:id="20" w:name="_Toc464025203"/>
+      <w:proofErr w:type="spellStart"/>
+      <w:r>
+        <w:t>RaspberryPi</w:t>
+      </w:r>
+      <w:proofErr w:type="spellEnd"/>
+      <w:r>
+        <w:t xml:space="preserve"> and RICOH </w:t>
+      </w:r>
+      <w:proofErr w:type="spellStart"/>
+      <w:r>
+        <w:t>ThetaS</w:t>
+      </w:r>
+      <w:bookmarkEnd w:id="20"/>
+      <w:proofErr w:type="spellEnd"/>
+    </w:p>
+    <w:p/>
+    <w:p/>
+    <w:p>
+      <w:pPr>
         <w:spacing w:line="259" w:lineRule="auto"/>
         <w:jc w:val="left"/>
       </w:pPr>
@@ -3478,147 +5065,45 @@
       <w:pPr>
         <w:pStyle w:val="Heading1"/>
       </w:pPr>
-      <w:bookmarkStart w:id="15" w:name="_Toc464017275"/>
+      <w:bookmarkStart w:id="21" w:name="_Toc464025204"/>
       <w:r>
         <w:lastRenderedPageBreak/>
-        <w:t>RESULTS AND DISCUSSION</w:t>
-      </w:r>
-      <w:bookmarkEnd w:id="15"/>
+        <w:t>PROPOSAL FOR FUTURE RESEARCH</w:t>
+      </w:r>
+      <w:bookmarkEnd w:id="21"/>
     </w:p>
     <w:p/>
     <w:p/>
     <w:p>
       <w:pPr>
-        <w:pStyle w:val="Heading2"/>
-      </w:pPr>
-      <w:bookmarkStart w:id="16" w:name="_Toc464017276"/>
-      <w:r>
-        <w:t>BLE protocol</w:t>
-      </w:r>
-      <w:bookmarkEnd w:id="16"/>
+        <w:spacing w:line="259" w:lineRule="auto"/>
+      </w:pPr>
+      <w:r>
+        <w:br w:type="page"/>
+      </w:r>
+    </w:p>
+    <w:p>
+      <w:pPr>
+        <w:pStyle w:val="Heading1"/>
+      </w:pPr>
+      <w:bookmarkStart w:id="22" w:name="_Toc464025205"/>
+      <w:r>
+        <w:lastRenderedPageBreak/>
+        <w:t>CONCLUSION</w:t>
+      </w:r>
+      <w:bookmarkEnd w:id="22"/>
     </w:p>
     <w:p/>
     <w:p/>
     <w:p>
       <w:pPr>
-        <w:pStyle w:val="Heading2"/>
-      </w:pPr>
-      <w:bookmarkStart w:id="17" w:name="_Toc464017277"/>
-      <w:r>
-        <w:t>Arduino and BLE</w:t>
-      </w:r>
-      <w:bookmarkEnd w:id="17"/>
-    </w:p>
-    <w:p/>
-    <w:p/>
-    <w:p>
-      <w:pPr>
-        <w:pStyle w:val="Heading2"/>
-      </w:pPr>
-      <w:bookmarkStart w:id="18" w:name="_Toc464017278"/>
-      <w:proofErr w:type="spellStart"/>
-      <w:r>
-        <w:t>RaspberryPi</w:t>
-      </w:r>
-      <w:proofErr w:type="spellEnd"/>
-      <w:r>
-        <w:t xml:space="preserve"> and BLE</w:t>
-      </w:r>
-      <w:bookmarkEnd w:id="18"/>
-    </w:p>
-    <w:p/>
-    <w:p/>
-    <w:p>
-      <w:pPr>
-        <w:pStyle w:val="Heading2"/>
-      </w:pPr>
-      <w:bookmarkStart w:id="19" w:name="_Toc464017279"/>
-      <w:r>
-        <w:t xml:space="preserve">Raspberry and </w:t>
-      </w:r>
-      <w:proofErr w:type="spellStart"/>
-      <w:r>
-        <w:t>ThingSpeak</w:t>
-      </w:r>
-      <w:bookmarkEnd w:id="19"/>
-      <w:proofErr w:type="spellEnd"/>
-    </w:p>
-    <w:p/>
-    <w:p/>
-    <w:p>
-      <w:pPr>
-        <w:pStyle w:val="Heading2"/>
-      </w:pPr>
-      <w:bookmarkStart w:id="20" w:name="_Toc464017280"/>
-      <w:proofErr w:type="spellStart"/>
-      <w:r>
-        <w:t>RaspberryPi</w:t>
-      </w:r>
-      <w:proofErr w:type="spellEnd"/>
-      <w:r>
-        <w:t xml:space="preserve"> and RICOH </w:t>
-      </w:r>
-      <w:proofErr w:type="spellStart"/>
-      <w:r>
-        <w:t>ThetaS</w:t>
-      </w:r>
-      <w:bookmarkEnd w:id="20"/>
-      <w:proofErr w:type="spellEnd"/>
-    </w:p>
-    <w:p/>
-    <w:p/>
-    <w:p>
-      <w:pPr>
         <w:spacing w:line="259" w:lineRule="auto"/>
-        <w:jc w:val="left"/>
       </w:pPr>
       <w:r>
         <w:br w:type="page"/>
       </w:r>
     </w:p>
-    <w:p>
-      <w:pPr>
-        <w:pStyle w:val="Heading1"/>
-      </w:pPr>
-      <w:bookmarkStart w:id="21" w:name="_Toc464017281"/>
-      <w:r>
-        <w:lastRenderedPageBreak/>
-        <w:t>PROPOSAL FOR FUTURE RESEARCH</w:t>
-      </w:r>
-      <w:bookmarkEnd w:id="21"/>
-    </w:p>
-    <w:p/>
-    <w:p/>
-    <w:p>
-      <w:pPr>
-        <w:spacing w:line="259" w:lineRule="auto"/>
-      </w:pPr>
-      <w:r>
-        <w:br w:type="page"/>
-      </w:r>
-    </w:p>
-    <w:p>
-      <w:pPr>
-        <w:pStyle w:val="Heading1"/>
-      </w:pPr>
-      <w:bookmarkStart w:id="22" w:name="_Toc464017282"/>
-      <w:r>
-        <w:lastRenderedPageBreak/>
-        <w:t>CONCLUSION</w:t>
-      </w:r>
-      <w:bookmarkEnd w:id="22"/>
-    </w:p>
-    <w:p/>
-    <w:p/>
-    <w:p>
-      <w:pPr>
-        <w:spacing w:line="259" w:lineRule="auto"/>
-      </w:pPr>
-      <w:r>
-        <w:br w:type="page"/>
-      </w:r>
-    </w:p>
-    <w:bookmarkStart w:id="23" w:name="_Toc464017283" w:displacedByCustomXml="next"/>
+    <w:bookmarkStart w:id="23" w:name="_Toc464025206" w:displacedByCustomXml="next"/>
     <w:sdt>
       <w:sdtPr>
         <w:rPr>
@@ -3633,7 +5118,6 @@
           <w:docPartUnique/>
         </w:docPartObj>
       </w:sdtPr>
-      <w:sdtEndPr/>
       <w:sdtContent>
         <w:p>
           <w:pPr>
@@ -3649,7 +5133,6 @@
             <w:id w:val="-573587230"/>
             <w:bibliography/>
           </w:sdtPr>
-          <w:sdtEndPr/>
           <w:sdtContent>
             <w:p>
               <w:pPr>
@@ -3687,7 +5170,7 @@
               </w:tblGrid>
               <w:tr>
                 <w:trPr>
-                  <w:divId w:val="1525745806"/>
+                  <w:divId w:val="1551578263"/>
                   <w:tblCellSpacing w:w="15" w:type="dxa"/>
                 </w:trPr>
                 <w:tc>
@@ -3734,7 +5217,7 @@
               </w:tr>
               <w:tr>
                 <w:trPr>
-                  <w:divId w:val="1525745806"/>
+                  <w:divId w:val="1551578263"/>
                   <w:tblCellSpacing w:w="15" w:type="dxa"/>
                 </w:trPr>
                 <w:tc>
@@ -3780,7 +5263,7 @@
               </w:tr>
               <w:tr>
                 <w:trPr>
-                  <w:divId w:val="1525745806"/>
+                  <w:divId w:val="1551578263"/>
                   <w:tblCellSpacing w:w="15" w:type="dxa"/>
                 </w:trPr>
                 <w:tc>
@@ -3826,7 +5309,7 @@
               </w:tr>
               <w:tr>
                 <w:trPr>
-                  <w:divId w:val="1525745806"/>
+                  <w:divId w:val="1551578263"/>
                   <w:tblCellSpacing w:w="15" w:type="dxa"/>
                 </w:trPr>
                 <w:tc>
@@ -3872,7 +5355,7 @@
               </w:tr>
               <w:tr>
                 <w:trPr>
-                  <w:divId w:val="1525745806"/>
+                  <w:divId w:val="1551578263"/>
                   <w:tblCellSpacing w:w="15" w:type="dxa"/>
                 </w:trPr>
                 <w:tc>
@@ -3918,7 +5401,7 @@
               </w:tr>
               <w:tr>
                 <w:trPr>
-                  <w:divId w:val="1525745806"/>
+                  <w:divId w:val="1551578263"/>
                   <w:tblCellSpacing w:w="15" w:type="dxa"/>
                 </w:trPr>
                 <w:tc>
@@ -3964,7 +5447,7 @@
               </w:tr>
               <w:tr>
                 <w:trPr>
-                  <w:divId w:val="1525745806"/>
+                  <w:divId w:val="1551578263"/>
                   <w:tblCellSpacing w:w="15" w:type="dxa"/>
                 </w:trPr>
                 <w:tc>
@@ -4024,7 +5507,7 @@
               </w:tr>
               <w:tr>
                 <w:trPr>
-                  <w:divId w:val="1525745806"/>
+                  <w:divId w:val="1551578263"/>
                   <w:tblCellSpacing w:w="15" w:type="dxa"/>
                 </w:trPr>
                 <w:tc>
@@ -4070,7 +5553,7 @@
               </w:tr>
               <w:tr>
                 <w:trPr>
-                  <w:divId w:val="1525745806"/>
+                  <w:divId w:val="1551578263"/>
                   <w:tblCellSpacing w:w="15" w:type="dxa"/>
                 </w:trPr>
                 <w:tc>
@@ -4116,7 +5599,7 @@
               </w:tr>
               <w:tr>
                 <w:trPr>
-                  <w:divId w:val="1525745806"/>
+                  <w:divId w:val="1551578263"/>
                   <w:tblCellSpacing w:w="15" w:type="dxa"/>
                 </w:trPr>
                 <w:tc>
@@ -4160,10 +5643,149 @@
                   </w:p>
                 </w:tc>
               </w:tr>
+              <w:tr>
+                <w:trPr>
+                  <w:divId w:val="1551578263"/>
+                  <w:tblCellSpacing w:w="15" w:type="dxa"/>
+                </w:trPr>
+                <w:tc>
+                  <w:tcPr>
+                    <w:tcW w:w="50" w:type="pct"/>
+                    <w:hideMark/>
+                  </w:tcPr>
+                  <w:p>
+                    <w:pPr>
+                      <w:pStyle w:val="Bibliography"/>
+                      <w:rPr>
+                        <w:noProof/>
+                      </w:rPr>
+                    </w:pPr>
+                    <w:r>
+                      <w:rPr>
+                        <w:noProof/>
+                      </w:rPr>
+                      <w:t xml:space="preserve">[11] </w:t>
+                    </w:r>
+                  </w:p>
+                </w:tc>
+                <w:tc>
+                  <w:tcPr>
+                    <w:tcW w:w="0" w:type="auto"/>
+                    <w:hideMark/>
+                  </w:tcPr>
+                  <w:p>
+                    <w:pPr>
+                      <w:pStyle w:val="Bibliography"/>
+                      <w:rPr>
+                        <w:noProof/>
+                      </w:rPr>
+                    </w:pPr>
+                    <w:r>
+                      <w:rPr>
+                        <w:noProof/>
+                      </w:rPr>
+                      <w:t>Raspberry Pi Foundation, " Raspberry Pi," [Online]. Available: https://www.raspberrypi.org. [Accessed 2016].</w:t>
+                    </w:r>
+                  </w:p>
+                </w:tc>
+              </w:tr>
+              <w:tr>
+                <w:trPr>
+                  <w:divId w:val="1551578263"/>
+                  <w:tblCellSpacing w:w="15" w:type="dxa"/>
+                </w:trPr>
+                <w:tc>
+                  <w:tcPr>
+                    <w:tcW w:w="50" w:type="pct"/>
+                    <w:hideMark/>
+                  </w:tcPr>
+                  <w:p>
+                    <w:pPr>
+                      <w:pStyle w:val="Bibliography"/>
+                      <w:rPr>
+                        <w:noProof/>
+                      </w:rPr>
+                    </w:pPr>
+                    <w:r>
+                      <w:rPr>
+                        <w:noProof/>
+                      </w:rPr>
+                      <w:t xml:space="preserve">[12] </w:t>
+                    </w:r>
+                  </w:p>
+                </w:tc>
+                <w:tc>
+                  <w:tcPr>
+                    <w:tcW w:w="0" w:type="auto"/>
+                    <w:hideMark/>
+                  </w:tcPr>
+                  <w:p>
+                    <w:pPr>
+                      <w:pStyle w:val="Bibliography"/>
+                      <w:rPr>
+                        <w:noProof/>
+                      </w:rPr>
+                    </w:pPr>
+                    <w:r>
+                      <w:rPr>
+                        <w:noProof/>
+                      </w:rPr>
+                      <w:t>Microsoft, "Windows IoT," [Online]. Available: https://developer.microsoft.com/en-us/windows/iot. [Accessed 2016].</w:t>
+                    </w:r>
+                  </w:p>
+                </w:tc>
+              </w:tr>
+              <w:tr>
+                <w:trPr>
+                  <w:divId w:val="1551578263"/>
+                  <w:tblCellSpacing w:w="15" w:type="dxa"/>
+                </w:trPr>
+                <w:tc>
+                  <w:tcPr>
+                    <w:tcW w:w="50" w:type="pct"/>
+                    <w:hideMark/>
+                  </w:tcPr>
+                  <w:p>
+                    <w:pPr>
+                      <w:pStyle w:val="Bibliography"/>
+                      <w:rPr>
+                        <w:noProof/>
+                      </w:rPr>
+                    </w:pPr>
+                    <w:r>
+                      <w:rPr>
+                        <w:noProof/>
+                      </w:rPr>
+                      <w:lastRenderedPageBreak/>
+                      <w:t xml:space="preserve">[13] </w:t>
+                    </w:r>
+                  </w:p>
+                </w:tc>
+                <w:tc>
+                  <w:tcPr>
+                    <w:tcW w:w="0" w:type="auto"/>
+                    <w:hideMark/>
+                  </w:tcPr>
+                  <w:p>
+                    <w:pPr>
+                      <w:pStyle w:val="Bibliography"/>
+                      <w:rPr>
+                        <w:noProof/>
+                      </w:rPr>
+                    </w:pPr>
+                    <w:r>
+                      <w:rPr>
+                        <w:noProof/>
+                      </w:rPr>
+                      <w:t>Raspberry Pi Foundation, "PiCamera," [Online]. Available: https://www.raspberrypi.org/learning/getting-started-with-picamera/. [Accessed 2016].</w:t>
+                    </w:r>
+                  </w:p>
+                </w:tc>
+              </w:tr>
             </w:tbl>
             <w:p>
               <w:pPr>
-                <w:divId w:val="1525745806"/>
+                <w:divId w:val="1551578263"/>
                 <w:rPr>
                   <w:rFonts w:eastAsia="Times New Roman"/>
                   <w:noProof/>
@@ -4254,7 +5876,7 @@
           <w:rPr>
             <w:noProof/>
           </w:rPr>
-          <w:t>9</w:t>
+          <w:t>12</w:t>
         </w:r>
         <w:r>
           <w:rPr>
@@ -6089,7 +7711,6 @@
   <w:style w:type="character" w:default="1" w:styleId="DefaultParagraphFont">
     <w:name w:val="Default Paragraph Font"/>
     <w:uiPriority w:val="1"/>
-    <w:semiHidden/>
     <w:unhideWhenUsed/>
   </w:style>
   <w:style w:type="table" w:default="1" w:styleId="TableNormal">
@@ -6542,6 +8163,37 @@
     <w:unhideWhenUsed/>
     <w:rsid w:val="00662356"/>
   </w:style>
+  <w:style w:type="paragraph" w:styleId="Quote">
+    <w:name w:val="Quote"/>
+    <w:basedOn w:val="Normal"/>
+    <w:next w:val="Normal"/>
+    <w:link w:val="QuoteChar"/>
+    <w:uiPriority w:val="29"/>
+    <w:qFormat/>
+    <w:rsid w:val="00D06DBC"/>
+    <w:pPr>
+      <w:spacing w:before="200"/>
+      <w:ind w:left="864" w:right="864"/>
+      <w:jc w:val="center"/>
+    </w:pPr>
+    <w:rPr>
+      <w:i/>
+      <w:iCs/>
+    </w:rPr>
+  </w:style>
+  <w:style w:type="character" w:customStyle="1" w:styleId="QuoteChar">
+    <w:name w:val="Quote Char"/>
+    <w:basedOn w:val="DefaultParagraphFont"/>
+    <w:link w:val="Quote"/>
+    <w:uiPriority w:val="29"/>
+    <w:rsid w:val="00D06DBC"/>
+    <w:rPr>
+      <w:rFonts w:ascii="Times New Roman" w:hAnsi="Times New Roman"/>
+      <w:i/>
+      <w:iCs/>
+      <w:sz w:val="24"/>
+    </w:rPr>
+  </w:style>
 </w:styles>
 </file>
 
@@ -6968,11 +8620,209 @@
     <b:URL>http://trac.switch-science.com/wiki/BME280</b:URL>
     <b:RefOrder>10</b:RefOrder>
   </b:Source>
+  <b:Source>
+    <b:Tag>Mic16</b:Tag>
+    <b:SourceType>InternetSite</b:SourceType>
+    <b:Guid>{306079C0-ED40-4452-B310-51B64CED701C}</b:Guid>
+    <b:Author>
+      <b:Author>
+        <b:Corporate>Microsoft</b:Corporate>
+      </b:Author>
+    </b:Author>
+    <b:Title>Windows IoT</b:Title>
+    <b:YearAccessed>2016</b:YearAccessed>
+    <b:URL>https://developer.microsoft.com/en-us/windows/iot</b:URL>
+    <b:RefOrder>12</b:RefOrder>
+  </b:Source>
+  <b:Source>
+    <b:Tag>RAS16</b:Tag>
+    <b:SourceType>InternetSite</b:SourceType>
+    <b:Guid>{37C9C5BF-B8B0-4086-88D7-0ECFE8A6D71E}</b:Guid>
+    <b:Author>
+      <b:Author>
+        <b:Corporate> Raspberry Pi Foundation</b:Corporate>
+      </b:Author>
+    </b:Author>
+    <b:Title> Raspberry Pi</b:Title>
+    <b:YearAccessed>2016</b:YearAccessed>
+    <b:URL>https://www.raspberrypi.org</b:URL>
+    <b:RefOrder>11</b:RefOrder>
+  </b:Source>
+  <b:Source>
+    <b:Tag>Ras16</b:Tag>
+    <b:SourceType>InternetSite</b:SourceType>
+    <b:Guid>{088FA4D0-3A12-49D8-ABF2-AF65121F2770}</b:Guid>
+    <b:Author>
+      <b:Author>
+        <b:Corporate> Raspberry Pi Foundation</b:Corporate>
+      </b:Author>
+    </b:Author>
+    <b:Title>PiCamera</b:Title>
+    <b:YearAccessed>2016</b:YearAccessed>
+    <b:URL>https://www.raspberrypi.org/learning/getting-started-with-picamera/</b:URL>
+    <b:RefOrder>15</b:RefOrder>
+  </b:Source>
+  <b:Source>
+    <b:Tag>its16</b:Tag>
+    <b:SourceType>InternetSite</b:SourceType>
+    <b:Guid>{D3227B40-6E27-4859-B9B1-754A67CD8634}</b:Guid>
+    <b:Author>
+      <b:Author>
+        <b:Corporate>itseez</b:Corporate>
+      </b:Author>
+    </b:Author>
+    <b:Title>OpenCV</b:Title>
+    <b:YearAccessed>2016</b:YearAccessed>
+    <b:URL>http://opencv.org/</b:URL>
+    <b:RefOrder>16</b:RefOrder>
+  </b:Source>
+  <b:Source>
+    <b:Tag>Ric16</b:Tag>
+    <b:SourceType>InternetSite</b:SourceType>
+    <b:Guid>{9104E6AA-FBA0-46B3-8605-59BDE8E7BAE4}</b:Guid>
+    <b:Author>
+      <b:Author>
+        <b:Corporate>Ricoh Company, Ltd.</b:Corporate>
+      </b:Author>
+    </b:Author>
+    <b:Title>Theta360</b:Title>
+    <b:YearAccessed>2016</b:YearAccessed>
+    <b:URL>https://theta360.com/en/about/theta/s.html</b:URL>
+    <b:RefOrder>17</b:RefOrder>
+  </b:Source>
+  <b:Source>
+    <b:Tag>Mon14</b:Tag>
+    <b:SourceType>BookSection</b:SourceType>
+    <b:Guid>{1D7CD79D-D5A9-4151-8839-E31B0FC1F9AF}</b:Guid>
+    <b:Year>2014</b:Year>
+    <b:Author>
+      <b:Author>
+        <b:NameList>
+          <b:Person>
+            <b:Last>Monk</b:Last>
+            <b:First>S.</b:First>
+          </b:Person>
+        </b:NameList>
+      </b:Author>
+    </b:Author>
+    <b:BookTitle>Raspberry Cookbook</b:BookTitle>
+    <b:Publisher>O’Relly Media, Inc.</b:Publisher>
+    <b:RefOrder>13</b:RefOrder>
+  </b:Source>
+  <b:Source>
+    <b:Tag>Cox</b:Tag>
+    <b:SourceType>BookSection</b:SourceType>
+    <b:Guid>{1A4507DB-1FE5-4AAC-9C5B-C85EDBC74F5A}</b:Guid>
+    <b:Author>
+      <b:Author>
+        <b:NameList>
+          <b:Person>
+            <b:Last>Cox</b:Last>
+            <b:First>T.</b:First>
+          </b:Person>
+        </b:NameList>
+      </b:Author>
+    </b:Author>
+    <b:BookTitle>Raspberry Pi Cookbook for Python Programmers</b:BookTitle>
+    <b:City>Birmingham</b:City>
+    <b:Publisher>Packt Publishing Ltd.</b:Publisher>
+    <b:RefOrder>14</b:RefOrder>
+  </b:Source>
+  <b:Source>
+    <b:Tag>Goo16</b:Tag>
+    <b:SourceType>InternetSite</b:SourceType>
+    <b:Guid>{C0B8C45B-BEE7-49E9-A2C6-2423DDE98277}</b:Guid>
+    <b:Author>
+      <b:Author>
+        <b:Corporate>Google</b:Corporate>
+      </b:Author>
+    </b:Author>
+    <b:Title>Open Spherical Camera API Version 2.0</b:Title>
+    <b:Publisher>https://developers.google.com/streetview/open-spherical-camera/</b:Publisher>
+    <b:YearAccessed>2016</b:YearAccessed>
+    <b:URL>https://developers.google.com/streetview/open-spherical-camera/</b:URL>
+    <b:RefOrder>18</b:RefOrder>
+  </b:Source>
+  <b:Source>
+    <b:Tag>Goo161</b:Tag>
+    <b:SourceType>InternetSite</b:SourceType>
+    <b:Guid>{FB9EE681-8CAF-49AF-A876-A332DF2D4E74}</b:Guid>
+    <b:Author>
+      <b:Author>
+        <b:Corporate>Google</b:Corporate>
+      </b:Author>
+    </b:Author>
+    <b:Title>YouTube</b:Title>
+    <b:YearAccessed>2016</b:YearAccessed>
+    <b:URL>https://www.youtube.com/</b:URL>
+    <b:RefOrder>19</b:RefOrder>
+  </b:Source>
+  <b:Source>
+    <b:Tag>Cas</b:Tag>
+    <b:SourceType>InternetSite</b:SourceType>
+    <b:Guid>{DA81908B-1F0F-4AA6-855E-6B00ABCE9DD1}</b:Guid>
+    <b:Author>
+      <b:Author>
+        <b:NameList>
+          <b:Person>
+            <b:Last>Casman</b:Last>
+            <b:First>Jesse</b:First>
+            <b:Middle>and Oda, Craig</b:Middle>
+          </b:Person>
+        </b:NameList>
+      </b:Author>
+    </b:Author>
+    <b:Title>THETA Unofficial Guide</b:Title>
+    <b:URL>http://theta360.guide/</b:URL>
+    <b:RefOrder>20</b:RefOrder>
+  </b:Source>
+  <b:Source>
+    <b:Tag>Git16</b:Tag>
+    <b:SourceType>InternetSite</b:SourceType>
+    <b:Guid>{ABBBEFE1-2ED9-41B5-8D5D-2E45AD014B4F}</b:Guid>
+    <b:Author>
+      <b:Author>
+        <b:Corporate>GitHub</b:Corporate>
+      </b:Author>
+    </b:Author>
+    <b:Title>THETA 360 Developer Community</b:Title>
+    <b:YearAccessed>2016</b:YearAccessed>
+    <b:URL>https://github.com/theta360developers</b:URL>
+    <b:RefOrder>21</b:RefOrder>
+  </b:Source>
+  <b:Source>
+    <b:Tag>The16</b:Tag>
+    <b:SourceType>InternetSite</b:SourceType>
+    <b:Guid>{1B29A135-EC85-48B8-A8ED-BD8B28DFDB52}</b:Guid>
+    <b:Author>
+      <b:Author>
+        <b:Corporate>The MathWorks, Inc.</b:Corporate>
+      </b:Author>
+    </b:Author>
+    <b:Title>ThingSpeak</b:Title>
+    <b:YearAccessed>2016</b:YearAccessed>
+    <b:URL>https://www.mathworks.com/help/thingspeak/</b:URL>
+    <b:RefOrder>22</b:RefOrder>
+  </b:Source>
+  <b:Source>
+    <b:Tag>int16</b:Tag>
+    <b:SourceType>InternetSite</b:SourceType>
+    <b:Guid>{4EB61199-AB0F-4D0B-A7DF-EC27C42775CF}</b:Guid>
+    <b:Author>
+      <b:Author>
+        <b:Corporate>interplan Co.,Ltd.</b:Corporate>
+      </b:Author>
+    </b:Author>
+    <b:Title>IMBLE BLE Device</b:Title>
+    <b:YearAccessed>2016</b:YearAccessed>
+    <b:URL>http://www.interplan.co.jp/solution/wireless/imble.php</b:URL>
+    <b:RefOrder>23</b:RefOrder>
+  </b:Source>
 </b:Sources>
 </file>
 
 <file path=customXml/itemProps1.xml><?xml version="1.0" encoding="utf-8"?>
-<ds:datastoreItem xmlns:ds="http://schemas.openxmlformats.org/officeDocument/2006/customXml" ds:itemID="{8FF3CA82-A82B-4723-8830-F238246CFA1B}">
+<ds:datastoreItem xmlns:ds="http://schemas.openxmlformats.org/officeDocument/2006/customXml" ds:itemID="{F2F4A1C5-11BF-4CCB-A5F4-EBBC16F67CC4}">
   <ds:schemaRefs>
     <ds:schemaRef ds:uri="http://schemas.openxmlformats.org/officeDocument/2006/bibliography"/>
   </ds:schemaRefs>

</xml_diff>

<commit_message>
core of final report
just missing the conclusion
</commit_message>
<xml_diff>
--- a/FinalReport.docx
+++ b/FinalReport.docx
@@ -485,7 +485,7 @@
           <w:r>
             <w:fldChar w:fldCharType="separate"/>
           </w:r>
-          <w:hyperlink w:anchor="_Toc464056719" w:history="1">
+          <w:hyperlink w:anchor="_Toc464074836" w:history="1">
             <w:r>
               <w:rPr>
                 <w:rStyle w:val="Hyperlink"/>
@@ -527,7 +527,7 @@
                 <w:noProof/>
                 <w:webHidden/>
               </w:rPr>
-              <w:instrText xml:space="preserve"> PAGEREF _Toc464056719 \h </w:instrText>
+              <w:instrText xml:space="preserve"> PAGEREF _Toc464074836 \h </w:instrText>
             </w:r>
             <w:r>
               <w:rPr>
@@ -567,7 +567,7 @@
               <w:sz w:val="22"/>
             </w:rPr>
           </w:pPr>
-          <w:hyperlink w:anchor="_Toc464056720" w:history="1">
+          <w:hyperlink w:anchor="_Toc464074837" w:history="1">
             <w:r>
               <w:rPr>
                 <w:rStyle w:val="Hyperlink"/>
@@ -609,7 +609,7 @@
                 <w:noProof/>
                 <w:webHidden/>
               </w:rPr>
-              <w:instrText xml:space="preserve"> PAGEREF _Toc464056720 \h </w:instrText>
+              <w:instrText xml:space="preserve"> PAGEREF _Toc464074837 \h </w:instrText>
             </w:r>
             <w:r>
               <w:rPr>
@@ -649,7 +649,7 @@
               <w:sz w:val="22"/>
             </w:rPr>
           </w:pPr>
-          <w:hyperlink w:anchor="_Toc464056721" w:history="1">
+          <w:hyperlink w:anchor="_Toc464074838" w:history="1">
             <w:r>
               <w:rPr>
                 <w:rStyle w:val="Hyperlink"/>
@@ -691,7 +691,7 @@
                 <w:noProof/>
                 <w:webHidden/>
               </w:rPr>
-              <w:instrText xml:space="preserve"> PAGEREF _Toc464056721 \h </w:instrText>
+              <w:instrText xml:space="preserve"> PAGEREF _Toc464074838 \h </w:instrText>
             </w:r>
             <w:r>
               <w:rPr>
@@ -731,7 +731,7 @@
               <w:sz w:val="22"/>
             </w:rPr>
           </w:pPr>
-          <w:hyperlink w:anchor="_Toc464056722" w:history="1">
+          <w:hyperlink w:anchor="_Toc464074839" w:history="1">
             <w:r>
               <w:rPr>
                 <w:rStyle w:val="Hyperlink"/>
@@ -773,7 +773,7 @@
                 <w:noProof/>
                 <w:webHidden/>
               </w:rPr>
-              <w:instrText xml:space="preserve"> PAGEREF _Toc464056722 \h </w:instrText>
+              <w:instrText xml:space="preserve"> PAGEREF _Toc464074839 \h </w:instrText>
             </w:r>
             <w:r>
               <w:rPr>
@@ -813,7 +813,7 @@
               <w:sz w:val="22"/>
             </w:rPr>
           </w:pPr>
-          <w:hyperlink w:anchor="_Toc464056723" w:history="1">
+          <w:hyperlink w:anchor="_Toc464074840" w:history="1">
             <w:r>
               <w:rPr>
                 <w:rStyle w:val="Hyperlink"/>
@@ -855,7 +855,7 @@
                 <w:noProof/>
                 <w:webHidden/>
               </w:rPr>
-              <w:instrText xml:space="preserve"> PAGEREF _Toc464056723 \h </w:instrText>
+              <w:instrText xml:space="preserve"> PAGEREF _Toc464074840 \h </w:instrText>
             </w:r>
             <w:r>
               <w:rPr>
@@ -895,7 +895,7 @@
               <w:sz w:val="22"/>
             </w:rPr>
           </w:pPr>
-          <w:hyperlink w:anchor="_Toc464056724" w:history="1">
+          <w:hyperlink w:anchor="_Toc464074841" w:history="1">
             <w:r>
               <w:rPr>
                 <w:rStyle w:val="Hyperlink"/>
@@ -937,7 +937,7 @@
                 <w:noProof/>
                 <w:webHidden/>
               </w:rPr>
-              <w:instrText xml:space="preserve"> PAGEREF _Toc464056724 \h </w:instrText>
+              <w:instrText xml:space="preserve"> PAGEREF _Toc464074841 \h </w:instrText>
             </w:r>
             <w:r>
               <w:rPr>
@@ -977,7 +977,7 @@
               <w:sz w:val="22"/>
             </w:rPr>
           </w:pPr>
-          <w:hyperlink w:anchor="_Toc464056725" w:history="1">
+          <w:hyperlink w:anchor="_Toc464074842" w:history="1">
             <w:r>
               <w:rPr>
                 <w:rStyle w:val="Hyperlink"/>
@@ -1019,7 +1019,7 @@
                 <w:noProof/>
                 <w:webHidden/>
               </w:rPr>
-              <w:instrText xml:space="preserve"> PAGEREF _Toc464056725 \h </w:instrText>
+              <w:instrText xml:space="preserve"> PAGEREF _Toc464074842 \h </w:instrText>
             </w:r>
             <w:r>
               <w:rPr>
@@ -1059,7 +1059,7 @@
               <w:sz w:val="22"/>
             </w:rPr>
           </w:pPr>
-          <w:hyperlink w:anchor="_Toc464056726" w:history="1">
+          <w:hyperlink w:anchor="_Toc464074843" w:history="1">
             <w:r>
               <w:rPr>
                 <w:rStyle w:val="Hyperlink"/>
@@ -1101,7 +1101,7 @@
                 <w:noProof/>
                 <w:webHidden/>
               </w:rPr>
-              <w:instrText xml:space="preserve"> PAGEREF _Toc464056726 \h </w:instrText>
+              <w:instrText xml:space="preserve"> PAGEREF _Toc464074843 \h </w:instrText>
             </w:r>
             <w:r>
               <w:rPr>
@@ -1141,7 +1141,7 @@
               <w:sz w:val="22"/>
             </w:rPr>
           </w:pPr>
-          <w:hyperlink w:anchor="_Toc464056727" w:history="1">
+          <w:hyperlink w:anchor="_Toc464074844" w:history="1">
             <w:r>
               <w:rPr>
                 <w:rStyle w:val="Hyperlink"/>
@@ -1183,7 +1183,7 @@
                 <w:noProof/>
                 <w:webHidden/>
               </w:rPr>
-              <w:instrText xml:space="preserve"> PAGEREF _Toc464056727 \h </w:instrText>
+              <w:instrText xml:space="preserve"> PAGEREF _Toc464074844 \h </w:instrText>
             </w:r>
             <w:r>
               <w:rPr>
@@ -1223,7 +1223,7 @@
               <w:sz w:val="22"/>
             </w:rPr>
           </w:pPr>
-          <w:hyperlink w:anchor="_Toc464056728" w:history="1">
+          <w:hyperlink w:anchor="_Toc464074845" w:history="1">
             <w:r>
               <w:rPr>
                 <w:rStyle w:val="Hyperlink"/>
@@ -1265,7 +1265,7 @@
                 <w:noProof/>
                 <w:webHidden/>
               </w:rPr>
-              <w:instrText xml:space="preserve"> PAGEREF _Toc464056728 \h </w:instrText>
+              <w:instrText xml:space="preserve"> PAGEREF _Toc464074845 \h </w:instrText>
             </w:r>
             <w:r>
               <w:rPr>
@@ -1305,7 +1305,7 @@
               <w:sz w:val="22"/>
             </w:rPr>
           </w:pPr>
-          <w:hyperlink w:anchor="_Toc464056729" w:history="1">
+          <w:hyperlink w:anchor="_Toc464074846" w:history="1">
             <w:r>
               <w:rPr>
                 <w:rStyle w:val="Hyperlink"/>
@@ -1347,7 +1347,7 @@
                 <w:noProof/>
                 <w:webHidden/>
               </w:rPr>
-              <w:instrText xml:space="preserve"> PAGEREF _Toc464056729 \h </w:instrText>
+              <w:instrText xml:space="preserve"> PAGEREF _Toc464074846 \h </w:instrText>
             </w:r>
             <w:r>
               <w:rPr>
@@ -1387,7 +1387,7 @@
               <w:sz w:val="22"/>
             </w:rPr>
           </w:pPr>
-          <w:hyperlink w:anchor="_Toc464056730" w:history="1">
+          <w:hyperlink w:anchor="_Toc464074847" w:history="1">
             <w:r>
               <w:rPr>
                 <w:rStyle w:val="Hyperlink"/>
@@ -1429,7 +1429,7 @@
                 <w:noProof/>
                 <w:webHidden/>
               </w:rPr>
-              <w:instrText xml:space="preserve"> PAGEREF _Toc464056730 \h </w:instrText>
+              <w:instrText xml:space="preserve"> PAGEREF _Toc464074847 \h </w:instrText>
             </w:r>
             <w:r>
               <w:rPr>
@@ -1469,7 +1469,7 @@
               <w:sz w:val="22"/>
             </w:rPr>
           </w:pPr>
-          <w:hyperlink w:anchor="_Toc464056731" w:history="1">
+          <w:hyperlink w:anchor="_Toc464074848" w:history="1">
             <w:r>
               <w:rPr>
                 <w:rStyle w:val="Hyperlink"/>
@@ -1511,7 +1511,7 @@
                 <w:noProof/>
                 <w:webHidden/>
               </w:rPr>
-              <w:instrText xml:space="preserve"> PAGEREF _Toc464056731 \h </w:instrText>
+              <w:instrText xml:space="preserve"> PAGEREF _Toc464074848 \h </w:instrText>
             </w:r>
             <w:r>
               <w:rPr>
@@ -1551,7 +1551,7 @@
               <w:sz w:val="22"/>
             </w:rPr>
           </w:pPr>
-          <w:hyperlink w:anchor="_Toc464056732" w:history="1">
+          <w:hyperlink w:anchor="_Toc464074849" w:history="1">
             <w:r>
               <w:rPr>
                 <w:rStyle w:val="Hyperlink"/>
@@ -1593,7 +1593,7 @@
                 <w:noProof/>
                 <w:webHidden/>
               </w:rPr>
-              <w:instrText xml:space="preserve"> PAGEREF _Toc464056732 \h </w:instrText>
+              <w:instrText xml:space="preserve"> PAGEREF _Toc464074849 \h </w:instrText>
             </w:r>
             <w:r>
               <w:rPr>
@@ -1633,7 +1633,7 @@
               <w:sz w:val="22"/>
             </w:rPr>
           </w:pPr>
-          <w:hyperlink w:anchor="_Toc464056733" w:history="1">
+          <w:hyperlink w:anchor="_Toc464074850" w:history="1">
             <w:r>
               <w:rPr>
                 <w:rStyle w:val="Hyperlink"/>
@@ -1675,7 +1675,7 @@
                 <w:noProof/>
                 <w:webHidden/>
               </w:rPr>
-              <w:instrText xml:space="preserve"> PAGEREF _Toc464056733 \h </w:instrText>
+              <w:instrText xml:space="preserve"> PAGEREF _Toc464074850 \h </w:instrText>
             </w:r>
             <w:r>
               <w:rPr>
@@ -1715,7 +1715,7 @@
               <w:sz w:val="22"/>
             </w:rPr>
           </w:pPr>
-          <w:hyperlink w:anchor="_Toc464056734" w:history="1">
+          <w:hyperlink w:anchor="_Toc464074851" w:history="1">
             <w:r>
               <w:rPr>
                 <w:rStyle w:val="Hyperlink"/>
@@ -1757,7 +1757,7 @@
                 <w:noProof/>
                 <w:webHidden/>
               </w:rPr>
-              <w:instrText xml:space="preserve"> PAGEREF _Toc464056734 \h </w:instrText>
+              <w:instrText xml:space="preserve"> PAGEREF _Toc464074851 \h </w:instrText>
             </w:r>
             <w:r>
               <w:rPr>
@@ -1797,7 +1797,7 @@
               <w:sz w:val="22"/>
             </w:rPr>
           </w:pPr>
-          <w:hyperlink w:anchor="_Toc464056735" w:history="1">
+          <w:hyperlink w:anchor="_Toc464074852" w:history="1">
             <w:r>
               <w:rPr>
                 <w:rStyle w:val="Hyperlink"/>
@@ -1839,7 +1839,7 @@
                 <w:noProof/>
                 <w:webHidden/>
               </w:rPr>
-              <w:instrText xml:space="preserve"> PAGEREF _Toc464056735 \h </w:instrText>
+              <w:instrText xml:space="preserve"> PAGEREF _Toc464074852 \h </w:instrText>
             </w:r>
             <w:r>
               <w:rPr>
@@ -1879,7 +1879,7 @@
               <w:sz w:val="22"/>
             </w:rPr>
           </w:pPr>
-          <w:hyperlink w:anchor="_Toc464056736" w:history="1">
+          <w:hyperlink w:anchor="_Toc464074853" w:history="1">
             <w:r>
               <w:rPr>
                 <w:rStyle w:val="Hyperlink"/>
@@ -1921,7 +1921,7 @@
                 <w:noProof/>
                 <w:webHidden/>
               </w:rPr>
-              <w:instrText xml:space="preserve"> PAGEREF _Toc464056736 \h </w:instrText>
+              <w:instrText xml:space="preserve"> PAGEREF _Toc464074853 \h </w:instrText>
             </w:r>
             <w:r>
               <w:rPr>
@@ -1961,7 +1961,7 @@
               <w:sz w:val="22"/>
             </w:rPr>
           </w:pPr>
-          <w:hyperlink w:anchor="_Toc464056737" w:history="1">
+          <w:hyperlink w:anchor="_Toc464074854" w:history="1">
             <w:r>
               <w:rPr>
                 <w:rStyle w:val="Hyperlink"/>
@@ -2003,7 +2003,7 @@
                 <w:noProof/>
                 <w:webHidden/>
               </w:rPr>
-              <w:instrText xml:space="preserve"> PAGEREF _Toc464056737 \h </w:instrText>
+              <w:instrText xml:space="preserve"> PAGEREF _Toc464074854 \h </w:instrText>
             </w:r>
             <w:r>
               <w:rPr>
@@ -2043,7 +2043,7 @@
               <w:sz w:val="22"/>
             </w:rPr>
           </w:pPr>
-          <w:hyperlink w:anchor="_Toc464056738" w:history="1">
+          <w:hyperlink w:anchor="_Toc464074855" w:history="1">
             <w:r>
               <w:rPr>
                 <w:rStyle w:val="Hyperlink"/>
@@ -2085,7 +2085,7 @@
                 <w:noProof/>
                 <w:webHidden/>
               </w:rPr>
-              <w:instrText xml:space="preserve"> PAGEREF _Toc464056738 \h </w:instrText>
+              <w:instrText xml:space="preserve"> PAGEREF _Toc464074855 \h </w:instrText>
             </w:r>
             <w:r>
               <w:rPr>
@@ -2125,7 +2125,7 @@
               <w:sz w:val="22"/>
             </w:rPr>
           </w:pPr>
-          <w:hyperlink w:anchor="_Toc464056739" w:history="1">
+          <w:hyperlink w:anchor="_Toc464074856" w:history="1">
             <w:r>
               <w:rPr>
                 <w:rStyle w:val="Hyperlink"/>
@@ -2167,7 +2167,7 @@
                 <w:noProof/>
                 <w:webHidden/>
               </w:rPr>
-              <w:instrText xml:space="preserve"> PAGEREF _Toc464056739 \h </w:instrText>
+              <w:instrText xml:space="preserve"> PAGEREF _Toc464074856 \h </w:instrText>
             </w:r>
             <w:r>
               <w:rPr>
@@ -2207,7 +2207,7 @@
               <w:sz w:val="22"/>
             </w:rPr>
           </w:pPr>
-          <w:hyperlink w:anchor="_Toc464056740" w:history="1">
+          <w:hyperlink w:anchor="_Toc464074857" w:history="1">
             <w:r>
               <w:rPr>
                 <w:rStyle w:val="Hyperlink"/>
@@ -2249,7 +2249,7 @@
                 <w:noProof/>
                 <w:webHidden/>
               </w:rPr>
-              <w:instrText xml:space="preserve"> PAGEREF _Toc464056740 \h </w:instrText>
+              <w:instrText xml:space="preserve"> PAGEREF _Toc464074857 \h </w:instrText>
             </w:r>
             <w:r>
               <w:rPr>
@@ -2289,7 +2289,7 @@
               <w:sz w:val="22"/>
             </w:rPr>
           </w:pPr>
-          <w:hyperlink w:anchor="_Toc464056741" w:history="1">
+          <w:hyperlink w:anchor="_Toc464074858" w:history="1">
             <w:r>
               <w:rPr>
                 <w:rStyle w:val="Hyperlink"/>
@@ -2331,7 +2331,7 @@
                 <w:noProof/>
                 <w:webHidden/>
               </w:rPr>
-              <w:instrText xml:space="preserve"> PAGEREF _Toc464056741 \h </w:instrText>
+              <w:instrText xml:space="preserve"> PAGEREF _Toc464074858 \h </w:instrText>
             </w:r>
             <w:r>
               <w:rPr>
@@ -2371,7 +2371,7 @@
               <w:sz w:val="22"/>
             </w:rPr>
           </w:pPr>
-          <w:hyperlink w:anchor="_Toc464056742" w:history="1">
+          <w:hyperlink w:anchor="_Toc464074859" w:history="1">
             <w:r>
               <w:rPr>
                 <w:rStyle w:val="Hyperlink"/>
@@ -2413,7 +2413,7 @@
                 <w:noProof/>
                 <w:webHidden/>
               </w:rPr>
-              <w:instrText xml:space="preserve"> PAGEREF _Toc464056742 \h </w:instrText>
+              <w:instrText xml:space="preserve"> PAGEREF _Toc464074859 \h </w:instrText>
             </w:r>
             <w:r>
               <w:rPr>
@@ -2433,7 +2433,7 @@
                 <w:noProof/>
                 <w:webHidden/>
               </w:rPr>
-              <w:t>20</w:t>
+              <w:t>21</w:t>
             </w:r>
             <w:r>
               <w:rPr>
@@ -2453,7 +2453,7 @@
               <w:sz w:val="22"/>
             </w:rPr>
           </w:pPr>
-          <w:hyperlink w:anchor="_Toc464056743" w:history="1">
+          <w:hyperlink w:anchor="_Toc464074860" w:history="1">
             <w:r>
               <w:rPr>
                 <w:rStyle w:val="Hyperlink"/>
@@ -2495,7 +2495,7 @@
                 <w:noProof/>
                 <w:webHidden/>
               </w:rPr>
-              <w:instrText xml:space="preserve"> PAGEREF _Toc464056743 \h </w:instrText>
+              <w:instrText xml:space="preserve"> PAGEREF _Toc464074860 \h </w:instrText>
             </w:r>
             <w:r>
               <w:rPr>
@@ -2515,7 +2515,253 @@
                 <w:noProof/>
                 <w:webHidden/>
               </w:rPr>
-              <w:t>20</w:t>
+              <w:t>21</w:t>
+            </w:r>
+            <w:r>
+              <w:rPr>
+                <w:noProof/>
+                <w:webHidden/>
+              </w:rPr>
+              <w:fldChar w:fldCharType="end"/>
+            </w:r>
+          </w:hyperlink>
+        </w:p>
+        <w:p>
+          <w:pPr>
+            <w:pStyle w:val="TOC2"/>
+            <w:rPr>
+              <w:rFonts w:asciiTheme="minorHAnsi" w:hAnsiTheme="minorHAnsi"/>
+              <w:noProof/>
+              <w:sz w:val="22"/>
+            </w:rPr>
+          </w:pPr>
+          <w:hyperlink w:anchor="_Toc464074861" w:history="1">
+            <w:r>
+              <w:rPr>
+                <w:rStyle w:val="Hyperlink"/>
+                <w:noProof/>
+              </w:rPr>
+              <w:t>4.7</w:t>
+            </w:r>
+            <w:r>
+              <w:rPr>
+                <w:rFonts w:asciiTheme="minorHAnsi" w:hAnsiTheme="minorHAnsi"/>
+                <w:noProof/>
+                <w:sz w:val="22"/>
+              </w:rPr>
+              <w:tab/>
+            </w:r>
+            <w:r>
+              <w:rPr>
+                <w:rStyle w:val="Hyperlink"/>
+                <w:noProof/>
+              </w:rPr>
+              <w:t>Practical Tests and Results</w:t>
+            </w:r>
+            <w:r>
+              <w:rPr>
+                <w:noProof/>
+                <w:webHidden/>
+              </w:rPr>
+              <w:tab/>
+            </w:r>
+            <w:r>
+              <w:rPr>
+                <w:noProof/>
+                <w:webHidden/>
+              </w:rPr>
+              <w:fldChar w:fldCharType="begin"/>
+            </w:r>
+            <w:r>
+              <w:rPr>
+                <w:noProof/>
+                <w:webHidden/>
+              </w:rPr>
+              <w:instrText xml:space="preserve"> PAGEREF _Toc464074861 \h </w:instrText>
+            </w:r>
+            <w:r>
+              <w:rPr>
+                <w:noProof/>
+                <w:webHidden/>
+              </w:rPr>
+            </w:r>
+            <w:r>
+              <w:rPr>
+                <w:noProof/>
+                <w:webHidden/>
+              </w:rPr>
+              <w:fldChar w:fldCharType="separate"/>
+            </w:r>
+            <w:r>
+              <w:rPr>
+                <w:noProof/>
+                <w:webHidden/>
+              </w:rPr>
+              <w:t>23</w:t>
+            </w:r>
+            <w:r>
+              <w:rPr>
+                <w:noProof/>
+                <w:webHidden/>
+              </w:rPr>
+              <w:fldChar w:fldCharType="end"/>
+            </w:r>
+          </w:hyperlink>
+        </w:p>
+        <w:p>
+          <w:pPr>
+            <w:pStyle w:val="TOC3"/>
+            <w:rPr>
+              <w:rFonts w:asciiTheme="minorHAnsi" w:hAnsiTheme="minorHAnsi"/>
+              <w:noProof/>
+              <w:sz w:val="22"/>
+            </w:rPr>
+          </w:pPr>
+          <w:hyperlink w:anchor="_Toc464074862" w:history="1">
+            <w:r>
+              <w:rPr>
+                <w:rStyle w:val="Hyperlink"/>
+                <w:noProof/>
+              </w:rPr>
+              <w:t>4.7.1</w:t>
+            </w:r>
+            <w:r>
+              <w:rPr>
+                <w:rFonts w:asciiTheme="minorHAnsi" w:hAnsiTheme="minorHAnsi"/>
+                <w:noProof/>
+                <w:sz w:val="22"/>
+              </w:rPr>
+              <w:tab/>
+            </w:r>
+            <w:r>
+              <w:rPr>
+                <w:rStyle w:val="Hyperlink"/>
+                <w:noProof/>
+              </w:rPr>
+              <w:t>Moving train with Raspberry Pi, controlling the stop train actuator via BLE</w:t>
+            </w:r>
+            <w:r>
+              <w:rPr>
+                <w:noProof/>
+                <w:webHidden/>
+              </w:rPr>
+              <w:tab/>
+            </w:r>
+            <w:r>
+              <w:rPr>
+                <w:noProof/>
+                <w:webHidden/>
+              </w:rPr>
+              <w:fldChar w:fldCharType="begin"/>
+            </w:r>
+            <w:r>
+              <w:rPr>
+                <w:noProof/>
+                <w:webHidden/>
+              </w:rPr>
+              <w:instrText xml:space="preserve"> PAGEREF _Toc464074862 \h </w:instrText>
+            </w:r>
+            <w:r>
+              <w:rPr>
+                <w:noProof/>
+                <w:webHidden/>
+              </w:rPr>
+            </w:r>
+            <w:r>
+              <w:rPr>
+                <w:noProof/>
+                <w:webHidden/>
+              </w:rPr>
+              <w:fldChar w:fldCharType="separate"/>
+            </w:r>
+            <w:r>
+              <w:rPr>
+                <w:noProof/>
+                <w:webHidden/>
+              </w:rPr>
+              <w:t>23</w:t>
+            </w:r>
+            <w:r>
+              <w:rPr>
+                <w:noProof/>
+                <w:webHidden/>
+              </w:rPr>
+              <w:fldChar w:fldCharType="end"/>
+            </w:r>
+          </w:hyperlink>
+        </w:p>
+        <w:p>
+          <w:pPr>
+            <w:pStyle w:val="TOC3"/>
+            <w:rPr>
+              <w:rFonts w:asciiTheme="minorHAnsi" w:hAnsiTheme="minorHAnsi"/>
+              <w:noProof/>
+              <w:sz w:val="22"/>
+            </w:rPr>
+          </w:pPr>
+          <w:hyperlink w:anchor="_Toc464074863" w:history="1">
+            <w:r>
+              <w:rPr>
+                <w:rStyle w:val="Hyperlink"/>
+                <w:noProof/>
+              </w:rPr>
+              <w:t>4.7.2</w:t>
+            </w:r>
+            <w:r>
+              <w:rPr>
+                <w:rFonts w:asciiTheme="minorHAnsi" w:hAnsiTheme="minorHAnsi"/>
+                <w:noProof/>
+                <w:sz w:val="22"/>
+              </w:rPr>
+              <w:tab/>
+            </w:r>
+            <w:r>
+              <w:rPr>
+                <w:rStyle w:val="Hyperlink"/>
+                <w:noProof/>
+              </w:rPr>
+              <w:t>Raspberry Pi receiving data from the BME280 sensor through Arduino and BLE</w:t>
+            </w:r>
+            <w:r>
+              <w:rPr>
+                <w:noProof/>
+                <w:webHidden/>
+              </w:rPr>
+              <w:tab/>
+            </w:r>
+            <w:r>
+              <w:rPr>
+                <w:noProof/>
+                <w:webHidden/>
+              </w:rPr>
+              <w:fldChar w:fldCharType="begin"/>
+            </w:r>
+            <w:r>
+              <w:rPr>
+                <w:noProof/>
+                <w:webHidden/>
+              </w:rPr>
+              <w:instrText xml:space="preserve"> PAGEREF _Toc464074863 \h </w:instrText>
+            </w:r>
+            <w:r>
+              <w:rPr>
+                <w:noProof/>
+                <w:webHidden/>
+              </w:rPr>
+            </w:r>
+            <w:r>
+              <w:rPr>
+                <w:noProof/>
+                <w:webHidden/>
+              </w:rPr>
+              <w:fldChar w:fldCharType="separate"/>
+            </w:r>
+            <w:r>
+              <w:rPr>
+                <w:noProof/>
+                <w:webHidden/>
+              </w:rPr>
+              <w:t>24</w:t>
             </w:r>
             <w:r>
               <w:rPr>
@@ -2535,7 +2781,7 @@
               <w:sz w:val="22"/>
             </w:rPr>
           </w:pPr>
-          <w:hyperlink w:anchor="_Toc464056744" w:history="1">
+          <w:hyperlink w:anchor="_Toc464074864" w:history="1">
             <w:r>
               <w:rPr>
                 <w:rStyle w:val="Hyperlink"/>
@@ -2577,7 +2823,7 @@
                 <w:noProof/>
                 <w:webHidden/>
               </w:rPr>
-              <w:instrText xml:space="preserve"> PAGEREF _Toc464056744 \h </w:instrText>
+              <w:instrText xml:space="preserve"> PAGEREF _Toc464074864 \h </w:instrText>
             </w:r>
             <w:r>
               <w:rPr>
@@ -2597,7 +2843,7 @@
                 <w:noProof/>
                 <w:webHidden/>
               </w:rPr>
-              <w:t>22</w:t>
+              <w:t>25</w:t>
             </w:r>
             <w:r>
               <w:rPr>
@@ -2617,7 +2863,7 @@
               <w:sz w:val="22"/>
             </w:rPr>
           </w:pPr>
-          <w:hyperlink w:anchor="_Toc464056745" w:history="1">
+          <w:hyperlink w:anchor="_Toc464074865" w:history="1">
             <w:r>
               <w:rPr>
                 <w:rStyle w:val="Hyperlink"/>
@@ -2659,7 +2905,7 @@
                 <w:noProof/>
                 <w:webHidden/>
               </w:rPr>
-              <w:instrText xml:space="preserve"> PAGEREF _Toc464056745 \h </w:instrText>
+              <w:instrText xml:space="preserve"> PAGEREF _Toc464074865 \h </w:instrText>
             </w:r>
             <w:r>
               <w:rPr>
@@ -2679,7 +2925,7 @@
                 <w:noProof/>
                 <w:webHidden/>
               </w:rPr>
-              <w:t>22</w:t>
+              <w:t>25</w:t>
             </w:r>
             <w:r>
               <w:rPr>
@@ -2699,7 +2945,7 @@
               <w:sz w:val="22"/>
             </w:rPr>
           </w:pPr>
-          <w:hyperlink w:anchor="_Toc464056746" w:history="1">
+          <w:hyperlink w:anchor="_Toc464074866" w:history="1">
             <w:r>
               <w:rPr>
                 <w:rStyle w:val="Hyperlink"/>
@@ -2741,7 +2987,7 @@
                 <w:noProof/>
                 <w:webHidden/>
               </w:rPr>
-              <w:instrText xml:space="preserve"> PAGEREF _Toc464056746 \h </w:instrText>
+              <w:instrText xml:space="preserve"> PAGEREF _Toc464074866 \h </w:instrText>
             </w:r>
             <w:r>
               <w:rPr>
@@ -2761,7 +3007,7 @@
                 <w:noProof/>
                 <w:webHidden/>
               </w:rPr>
-              <w:t>23</w:t>
+              <w:t>26</w:t>
             </w:r>
             <w:r>
               <w:rPr>
@@ -2781,7 +3027,7 @@
               <w:sz w:val="22"/>
             </w:rPr>
           </w:pPr>
-          <w:hyperlink w:anchor="_Toc464056747" w:history="1">
+          <w:hyperlink w:anchor="_Toc464074867" w:history="1">
             <w:r>
               <w:rPr>
                 <w:rStyle w:val="Hyperlink"/>
@@ -2823,7 +3069,7 @@
                 <w:noProof/>
                 <w:webHidden/>
               </w:rPr>
-              <w:instrText xml:space="preserve"> PAGEREF _Toc464056747 \h </w:instrText>
+              <w:instrText xml:space="preserve"> PAGEREF _Toc464074867 \h </w:instrText>
             </w:r>
             <w:r>
               <w:rPr>
@@ -2843,7 +3089,7 @@
                 <w:noProof/>
                 <w:webHidden/>
               </w:rPr>
-              <w:t>24</w:t>
+              <w:t>27</w:t>
             </w:r>
             <w:r>
               <w:rPr>
@@ -2875,7 +3121,7 @@
       <w:pPr>
         <w:pStyle w:val="Heading1"/>
       </w:pPr>
-      <w:bookmarkStart w:id="1" w:name="_Toc464056719"/>
+      <w:bookmarkStart w:id="1" w:name="_Toc464074836"/>
       <w:r>
         <w:lastRenderedPageBreak/>
         <w:t>INTRODUCION</w:t>
@@ -3026,7 +3272,7 @@
       <w:pPr>
         <w:pStyle w:val="Heading2"/>
       </w:pPr>
-      <w:bookmarkStart w:id="2" w:name="_Toc464056720"/>
+      <w:bookmarkStart w:id="2" w:name="_Toc464074837"/>
       <w:r>
         <w:t>Motivation</w:t>
       </w:r>
@@ -3186,7 +3432,7 @@
       <w:pPr>
         <w:pStyle w:val="Heading2"/>
       </w:pPr>
-      <w:bookmarkStart w:id="3" w:name="_Toc464056721"/>
+      <w:bookmarkStart w:id="3" w:name="_Toc464074838"/>
       <w:r>
         <w:t>Inspiration</w:t>
       </w:r>
@@ -3254,7 +3500,7 @@
           <w:noProof/>
         </w:rPr>
         <w:drawing>
-          <wp:inline distT="0" distB="0" distL="0" distR="0" wp14:anchorId="244312AD" wp14:editId="3C304A78">
+          <wp:inline distT="0" distB="0" distL="0" distR="0" wp14:anchorId="1DCC548C" wp14:editId="42D44704">
             <wp:extent cx="2405449" cy="2688758"/>
             <wp:effectExtent l="0" t="0" r="0" b="0"/>
             <wp:docPr id="27" name="Picture 2" descr="C:\Users\JICA\Desktop\Presentation\Images\robot.jpg"/>
@@ -3349,7 +3595,7 @@
       <w:pPr>
         <w:pStyle w:val="Heading2"/>
       </w:pPr>
-      <w:bookmarkStart w:id="4" w:name="_Toc464056722"/>
+      <w:bookmarkStart w:id="4" w:name="_Toc464074839"/>
       <w:r>
         <w:t>M</w:t>
       </w:r>
@@ -3452,7 +3698,7 @@
       <w:pPr>
         <w:pStyle w:val="Heading2"/>
       </w:pPr>
-      <w:bookmarkStart w:id="5" w:name="_Toc464056723"/>
+      <w:bookmarkStart w:id="5" w:name="_Toc464074840"/>
       <w:r>
         <w:t>Documentation</w:t>
       </w:r>
@@ -3552,7 +3798,7 @@
       <w:pPr>
         <w:pStyle w:val="Heading1"/>
       </w:pPr>
-      <w:bookmarkStart w:id="6" w:name="_Toc464056724"/>
+      <w:bookmarkStart w:id="6" w:name="_Toc464074841"/>
       <w:r>
         <w:lastRenderedPageBreak/>
         <w:t>ARCHITECTURE</w:t>
@@ -3579,7 +3825,7 @@
           <w:noProof/>
         </w:rPr>
         <w:drawing>
-          <wp:inline distT="0" distB="0" distL="0" distR="0" wp14:anchorId="23A5AC58" wp14:editId="25D18223">
+          <wp:inline distT="0" distB="0" distL="0" distR="0" wp14:anchorId="64B53B38" wp14:editId="17ADBA39">
             <wp:extent cx="5943600" cy="3383280"/>
             <wp:effectExtent l="0" t="0" r="0" b="7620"/>
             <wp:docPr id="28" name="Picture 28"/>
@@ -3704,7 +3950,7 @@
       <w:pPr>
         <w:pStyle w:val="Heading1"/>
       </w:pPr>
-      <w:bookmarkStart w:id="7" w:name="_Toc464056725"/>
+      <w:bookmarkStart w:id="7" w:name="_Toc464074842"/>
       <w:r>
         <w:lastRenderedPageBreak/>
         <w:t>COMPONENTS</w:t>
@@ -3731,7 +3977,7 @@
       <w:pPr>
         <w:pStyle w:val="Heading2"/>
       </w:pPr>
-      <w:bookmarkStart w:id="8" w:name="_Toc464056726"/>
+      <w:bookmarkStart w:id="8" w:name="_Toc464074843"/>
       <w:r>
         <w:t>Arduino</w:t>
       </w:r>
@@ -4000,7 +4246,7 @@
           <w:noProof/>
         </w:rPr>
         <w:drawing>
-          <wp:inline distT="0" distB="0" distL="0" distR="0" wp14:anchorId="717A4E35" wp14:editId="7C172AC1">
+          <wp:inline distT="0" distB="0" distL="0" distR="0" wp14:anchorId="7ECDDF3D" wp14:editId="3AFA32C1">
             <wp:extent cx="2151370" cy="2041743"/>
             <wp:effectExtent l="0" t="0" r="1905" b="0"/>
             <wp:docPr id="3" name="Picture 3" descr="Resultado de imagem para arduino logo"/>
@@ -4053,7 +4299,7 @@
           <w:noProof/>
         </w:rPr>
         <w:drawing>
-          <wp:inline distT="0" distB="0" distL="0" distR="0" wp14:anchorId="1FD036B6" wp14:editId="11CF9CB1">
+          <wp:inline distT="0" distB="0" distL="0" distR="0" wp14:anchorId="2B79D8E0" wp14:editId="7C81DD24">
             <wp:extent cx="2906038" cy="2179447"/>
             <wp:effectExtent l="0" t="0" r="8890" b="0"/>
             <wp:docPr id="2" name="Picture 2" descr="Resultado de imagem para arduino uno"/>
@@ -4187,7 +4433,7 @@
       <w:pPr>
         <w:pStyle w:val="Heading3"/>
       </w:pPr>
-      <w:bookmarkStart w:id="9" w:name="_Toc464056727"/>
+      <w:bookmarkStart w:id="9" w:name="_Toc464074844"/>
       <w:r>
         <w:lastRenderedPageBreak/>
         <w:t>Sensors</w:t>
@@ -4343,7 +4589,7 @@
           <w:noProof/>
         </w:rPr>
         <w:drawing>
-          <wp:inline distT="0" distB="0" distL="0" distR="0" wp14:anchorId="64BAEB18" wp14:editId="71D9EBC8">
+          <wp:inline distT="0" distB="0" distL="0" distR="0" wp14:anchorId="1D0DB121" wp14:editId="31510CFD">
             <wp:extent cx="2840022" cy="3315613"/>
             <wp:effectExtent l="0" t="9208" r="8573" b="8572"/>
             <wp:docPr id="4" name="Picture 4" descr="http://trac.switch-science.com/raw-attachment/wiki/BME280/s-BME280_12.jpg"/>
@@ -4457,7 +4703,7 @@
       <w:pPr>
         <w:pStyle w:val="Heading3"/>
       </w:pPr>
-      <w:bookmarkStart w:id="10" w:name="_Toc464056728"/>
+      <w:bookmarkStart w:id="10" w:name="_Toc464074845"/>
       <w:r>
         <w:t>Actuator</w:t>
       </w:r>
@@ -4486,7 +4732,7 @@
       <w:pPr>
         <w:pStyle w:val="Heading2"/>
       </w:pPr>
-      <w:bookmarkStart w:id="11" w:name="_Toc464056729"/>
+      <w:bookmarkStart w:id="11" w:name="_Toc464074846"/>
       <w:r>
         <w:lastRenderedPageBreak/>
         <w:t>Raspberry Pi</w:t>
@@ -4601,7 +4847,7 @@
           <w:noProof/>
         </w:rPr>
         <w:drawing>
-          <wp:inline distT="0" distB="0" distL="0" distR="0" wp14:anchorId="50373F5B" wp14:editId="72866EE1">
+          <wp:inline distT="0" distB="0" distL="0" distR="0" wp14:anchorId="0D6C2320" wp14:editId="088C349B">
             <wp:extent cx="2107095" cy="1778951"/>
             <wp:effectExtent l="0" t="0" r="7620" b="0"/>
             <wp:docPr id="5" name="Picture 5" descr="Resultado de imagem para raspbian logo"/>
@@ -4657,7 +4903,7 @@
           <w:noProof/>
         </w:rPr>
         <w:drawing>
-          <wp:inline distT="0" distB="0" distL="0" distR="0" wp14:anchorId="2A58B25D" wp14:editId="27BF60BE">
+          <wp:inline distT="0" distB="0" distL="0" distR="0" wp14:anchorId="05CAD7B5" wp14:editId="51C1F379">
             <wp:extent cx="2613491" cy="1764161"/>
             <wp:effectExtent l="0" t="0" r="0" b="7620"/>
             <wp:docPr id="6" name="Picture 6" descr="Resultado de imagem para raspberry pi 3 model b"/>
@@ -4885,7 +5131,7 @@
       <w:pPr>
         <w:pStyle w:val="Heading2"/>
       </w:pPr>
-      <w:bookmarkStart w:id="12" w:name="_Toc464056730"/>
+      <w:bookmarkStart w:id="12" w:name="_Toc464074847"/>
       <w:r>
         <w:t>PiCamera</w:t>
       </w:r>
@@ -4975,7 +5221,7 @@
       <w:pPr>
         <w:pStyle w:val="Heading2"/>
       </w:pPr>
-      <w:bookmarkStart w:id="13" w:name="_Toc464056731"/>
+      <w:bookmarkStart w:id="13" w:name="_Toc464074848"/>
       <w:r>
         <w:t>RICOH Theta S (360° Camera)</w:t>
       </w:r>
@@ -5183,7 +5429,7 @@
           <w:noProof/>
         </w:rPr>
         <w:drawing>
-          <wp:inline distT="0" distB="0" distL="0" distR="0" wp14:anchorId="73EF3362" wp14:editId="3A93390D">
+          <wp:inline distT="0" distB="0" distL="0" distR="0" wp14:anchorId="18A6560E" wp14:editId="40401C8B">
             <wp:extent cx="3637722" cy="880380"/>
             <wp:effectExtent l="0" t="0" r="1270" b="0"/>
             <wp:docPr id="8" name="Picture 8" descr="Resultado de imagem para ricoh theta logo"/>
@@ -5236,7 +5482,7 @@
           <w:noProof/>
         </w:rPr>
         <w:drawing>
-          <wp:inline distT="0" distB="0" distL="0" distR="0" wp14:anchorId="3D008AB4" wp14:editId="58D5F335">
+          <wp:inline distT="0" distB="0" distL="0" distR="0" wp14:anchorId="7693E8F1" wp14:editId="235C6DB3">
             <wp:extent cx="2086264" cy="1411356"/>
             <wp:effectExtent l="0" t="0" r="0" b="0"/>
             <wp:docPr id="7" name="Picture 7" descr="Resultado de imagem para ricoh theta s"/>
@@ -5319,7 +5565,7 @@
       <w:pPr>
         <w:pStyle w:val="Heading2"/>
       </w:pPr>
-      <w:bookmarkStart w:id="14" w:name="_Toc464056732"/>
+      <w:bookmarkStart w:id="14" w:name="_Toc464074849"/>
       <w:r>
         <w:t>BLE (Bluetooth Low Energy)</w:t>
       </w:r>
@@ -5489,13 +5735,7 @@
         </w:sdtContent>
       </w:sdt>
       <w:r>
-        <w:t xml:space="preserve"> that was a bit challenging as the datasheet is only in Japanese and is difficult to find information of the usage. </w:t>
-      </w:r>
-      <w:r>
-        <w:t>To prototype and connect the device with the Arduino, it was necessary a</w:t>
-      </w:r>
-      <w:r>
-        <w:t>n adapter that the manufacturer provides too.</w:t>
+        <w:t xml:space="preserve"> that was a bit challenging as the datasheet is only in Japanese and is difficult to find information of the usage. To prototype and connect the device with the Arduino, it was necessary an adapter that the manufacturer provides too.</w:t>
       </w:r>
     </w:p>
     <w:p>
@@ -5508,7 +5748,7 @@
           <w:noProof/>
         </w:rPr>
         <w:drawing>
-          <wp:inline distT="0" distB="0" distL="0" distR="0" wp14:anchorId="22E00D99" wp14:editId="08767C27">
+          <wp:inline distT="0" distB="0" distL="0" distR="0" wp14:anchorId="2BE92127" wp14:editId="29A9A6B1">
             <wp:extent cx="1340117" cy="1309593"/>
             <wp:effectExtent l="0" t="0" r="0" b="5080"/>
             <wp:docPr id="34" name="Picture 34"/>
@@ -5561,7 +5801,7 @@
           <w:noProof/>
         </w:rPr>
         <w:drawing>
-          <wp:inline distT="0" distB="0" distL="0" distR="0" wp14:anchorId="4485A847" wp14:editId="569589E7">
+          <wp:inline distT="0" distB="0" distL="0" distR="0" wp14:anchorId="6C6C9FC0" wp14:editId="1E398595">
             <wp:extent cx="3156559" cy="755135"/>
             <wp:effectExtent l="0" t="0" r="6350" b="6985"/>
             <wp:docPr id="31" name="Picture 31" descr="interplan"/>
@@ -5617,7 +5857,7 @@
           <w:noProof/>
         </w:rPr>
         <w:drawing>
-          <wp:inline distT="0" distB="0" distL="0" distR="0" wp14:anchorId="41D84227" wp14:editId="206EA6D7">
+          <wp:inline distT="0" distB="0" distL="0" distR="0" wp14:anchorId="1FC67049" wp14:editId="1ACE5B1E">
             <wp:extent cx="1033238" cy="1367189"/>
             <wp:effectExtent l="0" t="0" r="0" b="4445"/>
             <wp:docPr id="33" name="Picture 33"/>
@@ -5722,7 +5962,7 @@
       <w:pPr>
         <w:pStyle w:val="Heading2"/>
       </w:pPr>
-      <w:bookmarkStart w:id="15" w:name="_Toc464056733"/>
+      <w:bookmarkStart w:id="15" w:name="_Toc464074850"/>
       <w:r>
         <w:t>ThingSpeak</w:t>
       </w:r>
@@ -5853,7 +6093,7 @@
           <w:noProof/>
         </w:rPr>
         <w:drawing>
-          <wp:inline distT="0" distB="0" distL="0" distR="0" wp14:anchorId="50034352" wp14:editId="283A89FD">
+          <wp:inline distT="0" distB="0" distL="0" distR="0" wp14:anchorId="798A4305" wp14:editId="483A0EB4">
             <wp:extent cx="2776151" cy="589854"/>
             <wp:effectExtent l="0" t="0" r="5715" b="1270"/>
             <wp:docPr id="37" name="Picture 37" descr="Resultado de imagem para thingspeak logo"/>
@@ -5909,7 +6149,7 @@
           <w:noProof/>
         </w:rPr>
         <w:drawing>
-          <wp:inline distT="0" distB="0" distL="0" distR="0" wp14:anchorId="68CC89A5" wp14:editId="09C97DE0">
+          <wp:inline distT="0" distB="0" distL="0" distR="0" wp14:anchorId="7652DAD7" wp14:editId="63A266EF">
             <wp:extent cx="2570205" cy="510808"/>
             <wp:effectExtent l="0" t="0" r="1905" b="3810"/>
             <wp:docPr id="38" name="Picture 38" descr="Resultado de imagem para mathworks logo"/>
@@ -6013,7 +6253,7 @@
       <w:pPr>
         <w:pStyle w:val="Heading1"/>
       </w:pPr>
-      <w:bookmarkStart w:id="16" w:name="_Toc464056734"/>
+      <w:bookmarkStart w:id="16" w:name="_Toc464074851"/>
       <w:r>
         <w:lastRenderedPageBreak/>
         <w:t>RESULTS AND DISCUSSION</w:t>
@@ -6033,7 +6273,7 @@
       <w:pPr>
         <w:pStyle w:val="Heading2"/>
       </w:pPr>
-      <w:bookmarkStart w:id="17" w:name="_Toc464056735"/>
+      <w:bookmarkStart w:id="17" w:name="_Toc464074852"/>
       <w:r>
         <w:t>BLE protocol</w:t>
       </w:r>
@@ -6120,7 +6360,7 @@
       </w:pPr>
       <w:r>
         <w:drawing>
-          <wp:inline distT="0" distB="0" distL="0" distR="0" wp14:anchorId="11EEA251" wp14:editId="0AD5A9C9">
+          <wp:inline distT="0" distB="0" distL="0" distR="0" wp14:anchorId="6853D057" wp14:editId="726C7A8F">
             <wp:extent cx="4662617" cy="1351846"/>
             <wp:effectExtent l="0" t="0" r="5080" b="1270"/>
             <wp:docPr id="10" name="Picture 10"/>
@@ -6227,7 +6467,7 @@
       </w:pPr>
       <w:r>
         <w:drawing>
-          <wp:inline distT="0" distB="0" distL="0" distR="0" wp14:anchorId="41DF4BE0" wp14:editId="2E6EB1A2">
+          <wp:inline distT="0" distB="0" distL="0" distR="0" wp14:anchorId="46A6C1CD" wp14:editId="0665A713">
             <wp:extent cx="4679091" cy="1733252"/>
             <wp:effectExtent l="0" t="0" r="7620" b="635"/>
             <wp:docPr id="13" name="Picture 13"/>
@@ -6329,7 +6569,7 @@
       </w:pPr>
       <w:r>
         <w:drawing>
-          <wp:inline distT="0" distB="0" distL="0" distR="0" wp14:anchorId="67A164D9" wp14:editId="35A6C03C">
+          <wp:inline distT="0" distB="0" distL="0" distR="0" wp14:anchorId="04C72FF7" wp14:editId="6887C2B6">
             <wp:extent cx="4629664" cy="1344396"/>
             <wp:effectExtent l="0" t="0" r="0" b="8255"/>
             <wp:docPr id="11" name="Picture 11"/>
@@ -6427,7 +6667,7 @@
       <w:r>
         <w:lastRenderedPageBreak/>
         <w:drawing>
-          <wp:inline distT="0" distB="0" distL="0" distR="0" wp14:anchorId="59298ABF" wp14:editId="29BCB022">
+          <wp:inline distT="0" distB="0" distL="0" distR="0" wp14:anchorId="3B45B1DC" wp14:editId="7BC5146B">
             <wp:extent cx="4646140" cy="1721046"/>
             <wp:effectExtent l="0" t="0" r="2540" b="0"/>
             <wp:docPr id="14" name="Picture 14"/>
@@ -6522,7 +6762,7 @@
       <w:pPr>
         <w:pStyle w:val="Heading2"/>
       </w:pPr>
-      <w:bookmarkStart w:id="18" w:name="_Toc464056736"/>
+      <w:bookmarkStart w:id="18" w:name="_Toc464074853"/>
       <w:r>
         <w:t>Arduino and BLE</w:t>
       </w:r>
@@ -6539,7 +6779,7 @@
         <mc:AlternateContent>
           <mc:Choice Requires="wps">
             <w:drawing>
-              <wp:anchor distT="45720" distB="45720" distL="114300" distR="114300" simplePos="0" relativeHeight="251659264" behindDoc="0" locked="0" layoutInCell="1" allowOverlap="1" wp14:anchorId="46BDCDA9" wp14:editId="7A87A6E8">
+              <wp:anchor distT="45720" distB="45720" distL="114300" distR="114300" simplePos="0" relativeHeight="251659264" behindDoc="0" locked="0" layoutInCell="1" allowOverlap="1" wp14:anchorId="52AD425C" wp14:editId="5BD79611">
                 <wp:simplePos x="0" y="0"/>
                 <wp:positionH relativeFrom="margin">
                   <wp:posOffset>9525</wp:posOffset>
@@ -6662,7 +6902,7 @@
           </mc:Choice>
           <mc:Fallback>
             <w:pict>
-              <v:shapetype w14:anchorId="46BDCDA9" id="_x0000_t202" coordsize="21600,21600" o:spt="202" path="m,l,21600r21600,l21600,xe">
+              <v:shapetype w14:anchorId="52AD425C" id="_x0000_t202" coordsize="21600,21600" o:spt="202" path="m,l,21600r21600,l21600,xe">
                 <v:stroke joinstyle="miter"/>
                 <v:path gradientshapeok="t" o:connecttype="rect"/>
               </v:shapetype>
@@ -6797,7 +7037,7 @@
         <mc:AlternateContent>
           <mc:Choice Requires="wps">
             <w:drawing>
-              <wp:anchor distT="45720" distB="45720" distL="114300" distR="114300" simplePos="0" relativeHeight="251661312" behindDoc="0" locked="0" layoutInCell="1" allowOverlap="1" wp14:anchorId="411AFC4E" wp14:editId="434E1713">
+              <wp:anchor distT="45720" distB="45720" distL="114300" distR="114300" simplePos="0" relativeHeight="251661312" behindDoc="0" locked="0" layoutInCell="1" allowOverlap="1" wp14:anchorId="78A4F16D" wp14:editId="6ACEC7F9">
                 <wp:simplePos x="0" y="0"/>
                 <wp:positionH relativeFrom="margin">
                   <wp:posOffset>25245</wp:posOffset>
@@ -6955,7 +7195,7 @@
           </mc:Choice>
           <mc:Fallback>
             <w:pict>
-              <v:shape w14:anchorId="411AFC4E" id="_x0000_s1027" type="#_x0000_t202" style="position:absolute;left:0;text-align:left;margin-left:2pt;margin-top:7.9pt;width:464.4pt;height:110.6pt;z-index:251661312;visibility:visible;mso-wrap-style:square;mso-width-percent:0;mso-height-percent:200;mso-wrap-distance-left:9pt;mso-wrap-distance-top:3.6pt;mso-wrap-distance-right:9pt;mso-wrap-distance-bottom:3.6pt;mso-position-horizontal:absolute;mso-position-horizontal-relative:margin;mso-position-vertical:absolute;mso-position-vertical-relative:margin;mso-width-percent:0;mso-height-percent:200;mso-width-relative:margin;mso-height-relative:margin;v-text-anchor:top" o:gfxdata="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">
+              <v:shape w14:anchorId="78A4F16D" id="_x0000_s1027" type="#_x0000_t202" style="position:absolute;left:0;text-align:left;margin-left:2pt;margin-top:7.9pt;width:464.4pt;height:110.6pt;z-index:251661312;visibility:visible;mso-wrap-style:square;mso-width-percent:0;mso-height-percent:200;mso-wrap-distance-left:9pt;mso-wrap-distance-top:3.6pt;mso-wrap-distance-right:9pt;mso-wrap-distance-bottom:3.6pt;mso-position-horizontal:absolute;mso-position-horizontal-relative:margin;mso-position-vertical:absolute;mso-position-vertical-relative:margin;mso-width-percent:0;mso-height-percent:200;mso-width-relative:margin;mso-height-relative:margin;v-text-anchor:top" o:gfxdata="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">
                 <v:textbox style="mso-fit-shape-to-text:t">
                   <w:txbxContent>
                     <w:p>
@@ -7085,7 +7325,7 @@
         <mc:AlternateContent>
           <mc:Choice Requires="wps">
             <w:drawing>
-              <wp:anchor distT="45720" distB="45720" distL="114300" distR="114300" simplePos="0" relativeHeight="251663360" behindDoc="0" locked="0" layoutInCell="1" allowOverlap="1" wp14:anchorId="25D80C78" wp14:editId="6C6325E4">
+              <wp:anchor distT="45720" distB="45720" distL="114300" distR="114300" simplePos="0" relativeHeight="251663360" behindDoc="0" locked="0" layoutInCell="1" allowOverlap="1" wp14:anchorId="19DA9285" wp14:editId="7133C3EB">
                 <wp:simplePos x="0" y="0"/>
                 <wp:positionH relativeFrom="column">
                   <wp:posOffset>205105</wp:posOffset>
@@ -7267,7 +7507,7 @@
           </mc:Choice>
           <mc:Fallback>
             <w:pict>
-              <v:shape w14:anchorId="25D80C78" id="_x0000_s1028" type="#_x0000_t202" style="position:absolute;left:0;text-align:left;margin-left:16.15pt;margin-top:49.1pt;width:464.4pt;height:110.6pt;z-index:251663360;visibility:visible;mso-wrap-style:square;mso-width-percent:0;mso-height-percent:200;mso-wrap-distance-left:9pt;mso-wrap-distance-top:3.6pt;mso-wrap-distance-right:9pt;mso-wrap-distance-bottom:3.6pt;mso-position-horizontal:absolute;mso-position-horizontal-relative:text;mso-position-vertical:absolute;mso-position-vertical-relative:text;mso-width-percent:0;mso-height-percent:200;mso-width-relative:margin;mso-height-relative:margin;v-text-anchor:top" o:gfxdata="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">
+              <v:shape w14:anchorId="19DA9285" id="_x0000_s1028" type="#_x0000_t202" style="position:absolute;left:0;text-align:left;margin-left:16.15pt;margin-top:49.1pt;width:464.4pt;height:110.6pt;z-index:251663360;visibility:visible;mso-wrap-style:square;mso-width-percent:0;mso-height-percent:200;mso-wrap-distance-left:9pt;mso-wrap-distance-top:3.6pt;mso-wrap-distance-right:9pt;mso-wrap-distance-bottom:3.6pt;mso-position-horizontal:absolute;mso-position-horizontal-relative:text;mso-position-vertical:absolute;mso-position-vertical-relative:text;mso-width-percent:0;mso-height-percent:200;mso-width-relative:margin;mso-height-relative:margin;v-text-anchor:top" o:gfxdata="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">
                 <v:textbox style="mso-fit-shape-to-text:t">
                   <w:txbxContent>
                     <w:p>
@@ -7407,7 +7647,7 @@
       <w:pPr>
         <w:pStyle w:val="Heading2"/>
       </w:pPr>
-      <w:bookmarkStart w:id="19" w:name="_Toc464056737"/>
+      <w:bookmarkStart w:id="19" w:name="_Toc464074854"/>
       <w:r>
         <w:lastRenderedPageBreak/>
         <w:t>Raspberry</w:t>
@@ -7445,7 +7685,7 @@
         <mc:AlternateContent>
           <mc:Choice Requires="wps">
             <w:drawing>
-              <wp:anchor distT="45720" distB="45720" distL="114300" distR="114300" simplePos="0" relativeHeight="251665408" behindDoc="0" locked="0" layoutInCell="1" allowOverlap="1" wp14:anchorId="32B194EA" wp14:editId="61AA9CDD">
+              <wp:anchor distT="45720" distB="45720" distL="114300" distR="114300" simplePos="0" relativeHeight="251665408" behindDoc="0" locked="0" layoutInCell="1" allowOverlap="1" wp14:anchorId="69EFF2C6" wp14:editId="35417F0E">
                 <wp:simplePos x="0" y="0"/>
                 <wp:positionH relativeFrom="column">
                   <wp:posOffset>208280</wp:posOffset>
@@ -7515,7 +7755,7 @@
           </mc:Choice>
           <mc:Fallback>
             <w:pict>
-              <v:shape w14:anchorId="32B194EA" id="_x0000_s1029" type="#_x0000_t202" style="position:absolute;left:0;text-align:left;margin-left:16.4pt;margin-top:63.5pt;width:464.4pt;height:110.6pt;z-index:251665408;visibility:visible;mso-wrap-style:square;mso-width-percent:0;mso-height-percent:200;mso-wrap-distance-left:9pt;mso-wrap-distance-top:3.6pt;mso-wrap-distance-right:9pt;mso-wrap-distance-bottom:3.6pt;mso-position-horizontal:absolute;mso-position-horizontal-relative:text;mso-position-vertical:absolute;mso-position-vertical-relative:text;mso-width-percent:0;mso-height-percent:200;mso-width-relative:margin;mso-height-relative:margin;v-text-anchor:top" o:gfxdata="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">
+              <v:shape w14:anchorId="69EFF2C6" id="_x0000_s1029" type="#_x0000_t202" style="position:absolute;left:0;text-align:left;margin-left:16.4pt;margin-top:63.5pt;width:464.4pt;height:110.6pt;z-index:251665408;visibility:visible;mso-wrap-style:square;mso-width-percent:0;mso-height-percent:200;mso-wrap-distance-left:9pt;mso-wrap-distance-top:3.6pt;mso-wrap-distance-right:9pt;mso-wrap-distance-bottom:3.6pt;mso-position-horizontal:absolute;mso-position-horizontal-relative:text;mso-position-vertical:absolute;mso-position-vertical-relative:text;mso-width-percent:0;mso-height-percent:200;mso-width-relative:margin;mso-height-relative:margin;v-text-anchor:top" o:gfxdata="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">
                 <v:textbox style="mso-fit-shape-to-text:t">
                   <w:txbxContent>
                     <w:p>
@@ -7564,7 +7804,7 @@
         <mc:AlternateContent>
           <mc:Choice Requires="wps">
             <w:drawing>
-              <wp:anchor distT="45720" distB="45720" distL="114300" distR="114300" simplePos="0" relativeHeight="251667456" behindDoc="0" locked="0" layoutInCell="1" allowOverlap="1" wp14:anchorId="6950AB8A" wp14:editId="56D1C47E">
+              <wp:anchor distT="45720" distB="45720" distL="114300" distR="114300" simplePos="0" relativeHeight="251667456" behindDoc="0" locked="0" layoutInCell="1" allowOverlap="1" wp14:anchorId="2CB40FDB" wp14:editId="12D1213F">
                 <wp:simplePos x="0" y="0"/>
                 <wp:positionH relativeFrom="column">
                   <wp:posOffset>-65920</wp:posOffset>
@@ -7754,7 +7994,7 @@
           </mc:Choice>
           <mc:Fallback>
             <w:pict>
-              <v:shape w14:anchorId="6950AB8A" id="_x0000_s1030" type="#_x0000_t202" style="position:absolute;left:0;text-align:left;margin-left:-5.2pt;margin-top:69.85pt;width:468.95pt;height:110.6pt;z-index:251667456;visibility:visible;mso-wrap-style:square;mso-width-percent:0;mso-height-percent:200;mso-wrap-distance-left:9pt;mso-wrap-distance-top:3.6pt;mso-wrap-distance-right:9pt;mso-wrap-distance-bottom:3.6pt;mso-position-horizontal:absolute;mso-position-horizontal-relative:text;mso-position-vertical:absolute;mso-position-vertical-relative:text;mso-width-percent:0;mso-height-percent:200;mso-width-relative:margin;mso-height-relative:margin;v-text-anchor:top" o:gfxdata="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">
+              <v:shape w14:anchorId="2CB40FDB" id="_x0000_s1030" type="#_x0000_t202" style="position:absolute;left:0;text-align:left;margin-left:-5.2pt;margin-top:69.85pt;width:468.95pt;height:110.6pt;z-index:251667456;visibility:visible;mso-wrap-style:square;mso-width-percent:0;mso-height-percent:200;mso-wrap-distance-left:9pt;mso-wrap-distance-top:3.6pt;mso-wrap-distance-right:9pt;mso-wrap-distance-bottom:3.6pt;mso-position-horizontal:absolute;mso-position-horizontal-relative:text;mso-position-vertical:absolute;mso-position-vertical-relative:text;mso-width-percent:0;mso-height-percent:200;mso-width-relative:margin;mso-height-relative:margin;v-text-anchor:top" o:gfxdata="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">
                 <v:textbox style="mso-fit-shape-to-text:t">
                   <w:txbxContent>
                     <w:p>
@@ -7993,7 +8233,7 @@
       <w:pPr>
         <w:pStyle w:val="Heading2"/>
       </w:pPr>
-      <w:bookmarkStart w:id="20" w:name="_Toc464056738"/>
+      <w:bookmarkStart w:id="20" w:name="_Toc464074855"/>
       <w:r>
         <w:t>ThingSpeak Configuration</w:t>
       </w:r>
@@ -8017,7 +8257,7 @@
           <w:noProof/>
         </w:rPr>
         <w:drawing>
-          <wp:inline distT="0" distB="0" distL="0" distR="0" wp14:anchorId="486BFD2D" wp14:editId="71DC744C">
+          <wp:inline distT="0" distB="0" distL="0" distR="0" wp14:anchorId="7BF53BCF" wp14:editId="0A0470CF">
             <wp:extent cx="3038886" cy="2903584"/>
             <wp:effectExtent l="0" t="0" r="9525" b="0"/>
             <wp:docPr id="20" name="Picture 20"/>
@@ -8073,7 +8313,7 @@
           <w:noProof/>
         </w:rPr>
         <w:drawing>
-          <wp:inline distT="0" distB="0" distL="0" distR="0" wp14:anchorId="3166765B" wp14:editId="42D74684">
+          <wp:inline distT="0" distB="0" distL="0" distR="0" wp14:anchorId="67686B5F" wp14:editId="2BEC01DE">
             <wp:extent cx="2709945" cy="2893948"/>
             <wp:effectExtent l="0" t="0" r="0" b="1905"/>
             <wp:docPr id="21" name="Picture 21"/>
@@ -8180,7 +8420,7 @@
         </w:rPr>
         <w:lastRenderedPageBreak/>
         <w:drawing>
-          <wp:inline distT="0" distB="0" distL="0" distR="0" wp14:anchorId="57B91E67" wp14:editId="73D03732">
+          <wp:inline distT="0" distB="0" distL="0" distR="0" wp14:anchorId="181059C6" wp14:editId="4650B647">
             <wp:extent cx="5939790" cy="1977390"/>
             <wp:effectExtent l="0" t="0" r="3810" b="3810"/>
             <wp:docPr id="22" name="Picture 22"/>
@@ -8272,7 +8512,7 @@
       <w:pPr>
         <w:pStyle w:val="Heading2"/>
       </w:pPr>
-      <w:bookmarkStart w:id="21" w:name="_Toc464056739"/>
+      <w:bookmarkStart w:id="21" w:name="_Toc464074856"/>
       <w:r>
         <w:t>Raspberry</w:t>
       </w:r>
@@ -8295,10 +8535,10 @@
         <mc:AlternateContent>
           <mc:Choice Requires="wps">
             <w:drawing>
-              <wp:anchor distT="45720" distB="45720" distL="114300" distR="114300" simplePos="0" relativeHeight="251669504" behindDoc="0" locked="0" layoutInCell="1" allowOverlap="1" wp14:anchorId="15E27AF1" wp14:editId="2C933A1B">
+              <wp:anchor distT="45720" distB="45720" distL="114300" distR="114300" simplePos="0" relativeHeight="251669504" behindDoc="0" locked="0" layoutInCell="1" allowOverlap="1" wp14:anchorId="216DA839" wp14:editId="06DB51CD">
                 <wp:simplePos x="0" y="0"/>
                 <wp:positionH relativeFrom="column">
-                  <wp:posOffset>-247564</wp:posOffset>
+                  <wp:posOffset>-244888</wp:posOffset>
                 </wp:positionH>
                 <wp:positionV relativeFrom="paragraph">
                   <wp:posOffset>850265</wp:posOffset>
@@ -8413,7 +8653,7 @@
           </mc:Choice>
           <mc:Fallback>
             <w:pict>
-              <v:shape w14:anchorId="15E27AF1" id="_x0000_s1031" type="#_x0000_t202" style="position:absolute;left:0;text-align:left;margin-left:-19.5pt;margin-top:66.95pt;width:512.4pt;height:110.6pt;z-index:251669504;visibility:visible;mso-wrap-style:square;mso-width-percent:0;mso-height-percent:200;mso-wrap-distance-left:9pt;mso-wrap-distance-top:3.6pt;mso-wrap-distance-right:9pt;mso-wrap-distance-bottom:3.6pt;mso-position-horizontal:absolute;mso-position-horizontal-relative:text;mso-position-vertical:absolute;mso-position-vertical-relative:text;mso-width-percent:0;mso-height-percent:200;mso-width-relative:margin;mso-height-relative:margin;v-text-anchor:top" o:gfxdata="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">
+              <v:shape w14:anchorId="216DA839" id="_x0000_s1031" type="#_x0000_t202" style="position:absolute;left:0;text-align:left;margin-left:-19.3pt;margin-top:66.95pt;width:512.4pt;height:110.6pt;z-index:251669504;visibility:visible;mso-wrap-style:square;mso-width-percent:0;mso-height-percent:200;mso-wrap-distance-left:9pt;mso-wrap-distance-top:3.6pt;mso-wrap-distance-right:9pt;mso-wrap-distance-bottom:3.6pt;mso-position-horizontal:absolute;mso-position-horizontal-relative:text;mso-position-vertical:absolute;mso-position-vertical-relative:text;mso-width-percent:0;mso-height-percent:200;mso-width-relative:margin;mso-height-relative:margin;v-text-anchor:top" o:gfxdata="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">
                 <v:textbox style="mso-fit-shape-to-text:t">
                   <w:txbxContent>
                     <w:p>
@@ -8521,7 +8761,7 @@
       <w:pPr>
         <w:pStyle w:val="Heading2"/>
       </w:pPr>
-      <w:bookmarkStart w:id="22" w:name="_Toc464056740"/>
+      <w:bookmarkStart w:id="22" w:name="_Toc464074857"/>
       <w:r>
         <w:t>Raspberry</w:t>
       </w:r>
@@ -8555,11 +8795,114 @@
     </w:p>
     <w:p>
       <w:pPr>
+        <w:ind w:firstLine="432"/>
+      </w:pPr>
+      <w:r>
+        <w:t xml:space="preserve">The diagram below show the differences between Wi-Fi mode and USB mode (not included Live Streaming Mode in </w:t>
+      </w:r>
+      <w:r>
+        <w:t>comparison</w:t>
+      </w:r>
+      <w:r>
+        <w:t>)</w:t>
+      </w:r>
+    </w:p>
+    <w:p>
+      <w:pPr>
+        <w:keepNext/>
+        <w:jc w:val="left"/>
+      </w:pPr>
+      <w:r>
+        <w:rPr>
+          <w:noProof/>
+        </w:rPr>
+        <w:lastRenderedPageBreak/>
+        <w:drawing>
+          <wp:inline distT="0" distB="0" distL="0" distR="0" wp14:anchorId="26DDD6B4" wp14:editId="278277D5">
+            <wp:extent cx="5970096" cy="2445745"/>
+            <wp:effectExtent l="0" t="0" r="0" b="0"/>
+            <wp:docPr id="39" name="Picture 39"/>
+            <wp:cNvGraphicFramePr>
+              <a:graphicFrameLocks xmlns:a="http://schemas.openxmlformats.org/drawingml/2006/main" noChangeAspect="1"/>
+            </wp:cNvGraphicFramePr>
+            <a:graphic xmlns:a="http://schemas.openxmlformats.org/drawingml/2006/main">
+              <a:graphicData uri="http://schemas.openxmlformats.org/drawingml/2006/picture">
+                <pic:pic xmlns:pic="http://schemas.openxmlformats.org/drawingml/2006/picture">
+                  <pic:nvPicPr>
+                    <pic:cNvPr id="0" name="Picture 40"/>
+                    <pic:cNvPicPr>
+                      <a:picLocks noChangeAspect="1" noChangeArrowheads="1"/>
+                    </pic:cNvPicPr>
+                  </pic:nvPicPr>
+                  <pic:blipFill>
+                    <a:blip r:embed="rId31">
+                      <a:extLst>
+                        <a:ext uri="{28A0092B-C50C-407E-A947-70E740481C1C}">
+                          <a14:useLocalDpi xmlns:a14="http://schemas.microsoft.com/office/drawing/2010/main" val="0"/>
+                        </a:ext>
+                      </a:extLst>
+                    </a:blip>
+                    <a:srcRect/>
+                    <a:stretch>
+                      <a:fillRect/>
+                    </a:stretch>
+                  </pic:blipFill>
+                  <pic:spPr bwMode="auto">
+                    <a:xfrm>
+                      <a:off x="0" y="0"/>
+                      <a:ext cx="5982235" cy="2450718"/>
+                    </a:xfrm>
+                    <a:prstGeom prst="rect">
+                      <a:avLst/>
+                    </a:prstGeom>
+                    <a:noFill/>
+                    <a:ln>
+                      <a:noFill/>
+                    </a:ln>
+                  </pic:spPr>
+                </pic:pic>
+              </a:graphicData>
+            </a:graphic>
+          </wp:inline>
+        </w:drawing>
+      </w:r>
+    </w:p>
+    <w:p>
+      <w:pPr>
+        <w:pStyle w:val="Caption"/>
+      </w:pPr>
+      <w:r>
+        <w:t xml:space="preserve">Figure </w:t>
+      </w:r>
+      <w:r>
+        <w:fldChar w:fldCharType="begin"/>
+      </w:r>
+      <w:r>
+        <w:instrText xml:space="preserve"> SEQ Figure \* ARABIC </w:instrText>
+      </w:r>
+      <w:r>
+        <w:fldChar w:fldCharType="separate"/>
+      </w:r>
+      <w:r>
+        <w:rPr>
+          <w:noProof/>
+        </w:rPr>
+        <w:t>15</w:t>
+      </w:r>
+      <w:r>
+        <w:fldChar w:fldCharType="end"/>
+      </w:r>
+      <w:r>
+        <w:t xml:space="preserve"> - Supported features in RICOH Theta API</w:t>
+      </w:r>
+    </w:p>
+    <w:p/>
+    <w:p>
+      <w:pPr>
         <w:pStyle w:val="Heading3"/>
       </w:pPr>
-      <w:bookmarkStart w:id="23" w:name="_Toc464056741"/>
-      <w:r>
-        <w:lastRenderedPageBreak/>
+      <w:bookmarkStart w:id="23" w:name="_Toc464074858"/>
+      <w:r>
         <w:t>Wi-Fi</w:t>
       </w:r>
       <w:r>
@@ -8568,12 +8911,26 @@
       <w:bookmarkEnd w:id="23"/>
     </w:p>
     <w:p>
+      <w:pPr>
+        <w:ind w:firstLine="720"/>
+      </w:pPr>
+      <w:r>
+        <w:t xml:space="preserve">The Wi-Fi protocol is based on HTTP requests with the body in JSON format. There is no official library developed yet, and in the community there are some different implementations in Python, but none is completed in the moment. That way, mixing those examples in the community a library was partially implemented </w:t>
+      </w:r>
+      <w:r>
+        <w:t>to communicate with the camera.</w:t>
+      </w:r>
+    </w:p>
+    <w:p>
+      <w:pPr>
+        <w:keepNext/>
+      </w:pPr>
       <w:r>
         <w:rPr>
           <w:noProof/>
         </w:rPr>
         <w:drawing>
-          <wp:inline distT="0" distB="0" distL="0" distR="0" wp14:anchorId="2728ED62" wp14:editId="68279EB1">
+          <wp:inline distT="0" distB="0" distL="0" distR="0" wp14:anchorId="533BE1F2" wp14:editId="3B57EA44">
             <wp:extent cx="5943600" cy="2971800"/>
             <wp:effectExtent l="0" t="0" r="0" b="0"/>
             <wp:docPr id="26" name="Picture 5"/>
@@ -8590,7 +8947,7 @@
                     </pic:cNvPicPr>
                   </pic:nvPicPr>
                   <pic:blipFill>
-                    <a:blip r:embed="rId31" cstate="print">
+                    <a:blip r:embed="rId32" cstate="print">
                       <a:extLst>
                         <a:ext uri="{28A0092B-C50C-407E-A947-70E740481C1C}">
                           <a14:useLocalDpi xmlns:a14="http://schemas.microsoft.com/office/drawing/2010/main" val="0"/>
@@ -8617,38 +8974,351 @@
         </w:drawing>
       </w:r>
     </w:p>
-    <w:p/>
-    <w:p>
-      <w:pPr>
-        <w:pStyle w:val="Heading3"/>
-      </w:pPr>
-      <w:bookmarkStart w:id="24" w:name="_Toc464056742"/>
-      <w:r>
-        <w:t>USB Connection</w:t>
-      </w:r>
-      <w:bookmarkEnd w:id="24"/>
-    </w:p>
-    <w:p/>
-    <w:p/>
-    <w:p>
-      <w:pPr>
-        <w:pStyle w:val="Heading3"/>
-      </w:pPr>
-      <w:bookmarkStart w:id="25" w:name="_Toc464056743"/>
-      <w:r>
-        <w:t>USB Live Streaming Connection</w:t>
-      </w:r>
-      <w:bookmarkEnd w:id="25"/>
-    </w:p>
-    <w:p/>
-    <w:p>
+    <w:p>
+      <w:pPr>
+        <w:pStyle w:val="Caption"/>
+      </w:pPr>
+      <w:r>
+        <w:t xml:space="preserve">Figure </w:t>
+      </w:r>
+      <w:r>
+        <w:fldChar w:fldCharType="begin"/>
+      </w:r>
+      <w:r>
+        <w:instrText xml:space="preserve"> SEQ Figure \* ARABIC </w:instrText>
+      </w:r>
+      <w:r>
+        <w:fldChar w:fldCharType="separate"/>
+      </w:r>
       <w:r>
         <w:rPr>
           <w:noProof/>
         </w:rPr>
+        <w:t>16</w:t>
+      </w:r>
+      <w:r>
+        <w:fldChar w:fldCharType="end"/>
+      </w:r>
+      <w:r>
+        <w:t xml:space="preserve"> - Example of image from RICOH Theta S Camera</w:t>
+      </w:r>
+    </w:p>
+    <w:p>
+      <w:pPr>
+        <w:ind w:firstLine="720"/>
+      </w:pPr>
+      <w:r>
         <w:lastRenderedPageBreak/>
+        <w:t>The good points of this mode is the mobility as the camera is wireless connected to the device and has the Live Preview mode, which preview the image before taking pictures, very useful for monitoring applications that does not need to record all the time. In the other hand, the disadvantage of this connection is that it needs another Wi-Fi adapter if the board needs the Wi-Fi connection to communicate with the internet.</w:t>
+      </w:r>
+    </w:p>
+    <w:p>
+      <w:pPr>
+        <w:ind w:firstLine="720"/>
+      </w:pPr>
+    </w:p>
+    <w:p>
+      <w:pPr>
+        <w:pStyle w:val="Heading3"/>
+      </w:pPr>
+      <w:bookmarkStart w:id="24" w:name="_Toc464074859"/>
+      <w:r>
+        <w:t>USB Connection</w:t>
+      </w:r>
+      <w:bookmarkEnd w:id="24"/>
+    </w:p>
+    <w:p>
+      <w:pPr>
+        <w:ind w:firstLine="720"/>
+      </w:pPr>
+      <w:r>
+        <w:t>The USB connection uses the MTP protocol. The advantage</w:t>
+      </w:r>
+      <w:r>
+        <w:t>s</w:t>
+      </w:r>
+      <w:r>
+        <w:t xml:space="preserve"> of this method is because file transfer </w:t>
+      </w:r>
+      <w:r>
+        <w:t>is much faster, the camera can stay powered during all the time and the Wi-Fi connection of the board stays vacated. However, this mode lacks the Live View mode, and there are few implementations of MTP protocol in Python.</w:t>
+      </w:r>
+    </w:p>
+    <w:p/>
+    <w:p>
+      <w:pPr>
+        <w:pStyle w:val="Heading3"/>
+      </w:pPr>
+      <w:bookmarkStart w:id="25" w:name="_Toc464074860"/>
+      <w:r>
+        <w:t>USB Live Streaming Connection</w:t>
+      </w:r>
+      <w:bookmarkEnd w:id="25"/>
+    </w:p>
+    <w:p>
+      <w:pPr>
+        <w:ind w:firstLine="720"/>
+      </w:pPr>
+      <w:r>
+        <w:t>To turn on the camera in the USB Live Streaming mode it is necessary to press the down button while turning on the camera, then it will turn on the Live icon.</w:t>
+      </w:r>
+    </w:p>
+    <w:p>
+      <w:pPr>
+        <w:ind w:firstLine="720"/>
+      </w:pPr>
+      <w:r>
+        <w:t>In this mode, the camera can be accessed like a normal USB webcam. This is very useful for surveillance systems as the one we intend to apply in this project.</w:t>
+      </w:r>
+    </w:p>
+    <w:p>
+      <w:pPr>
+        <w:ind w:firstLine="720"/>
+      </w:pPr>
+      <w:r>
+        <w:t xml:space="preserve">However, the image generated is not </w:t>
+      </w:r>
+      <w:r>
+        <w:t>equirectangular</w:t>
+      </w:r>
+      <w:r>
+        <w:t xml:space="preserve">, being obtained two spherical images. This way it is necessary some software implementation to process </w:t>
+      </w:r>
+      <w:r>
+        <w:t>and transform those images into a more plane image possible to navigate.</w:t>
+      </w:r>
+    </w:p>
+    <w:p>
+      <w:pPr>
+        <w:ind w:firstLine="720"/>
+      </w:pPr>
+      <w:r>
+        <w:rPr>
+          <w:noProof/>
+        </w:rPr>
+        <mc:AlternateContent>
+          <mc:Choice Requires="wps">
+            <w:drawing>
+              <wp:anchor distT="45720" distB="45720" distL="114300" distR="114300" simplePos="0" relativeHeight="251671552" behindDoc="0" locked="0" layoutInCell="1" allowOverlap="1" wp14:anchorId="36C2F504" wp14:editId="703E6AC6">
+                <wp:simplePos x="0" y="0"/>
+                <wp:positionH relativeFrom="column">
+                  <wp:posOffset>0</wp:posOffset>
+                </wp:positionH>
+                <wp:positionV relativeFrom="paragraph">
+                  <wp:posOffset>740410</wp:posOffset>
+                </wp:positionV>
+                <wp:extent cx="5893435" cy="1388110"/>
+                <wp:effectExtent l="0" t="0" r="12065" b="21590"/>
+                <wp:wrapTopAndBottom/>
+                <wp:docPr id="40" name="Text Box 2"/>
+                <wp:cNvGraphicFramePr>
+                  <a:graphicFrameLocks xmlns:a="http://schemas.openxmlformats.org/drawingml/2006/main"/>
+                </wp:cNvGraphicFramePr>
+                <a:graphic xmlns:a="http://schemas.openxmlformats.org/drawingml/2006/main">
+                  <a:graphicData uri="http://schemas.microsoft.com/office/word/2010/wordprocessingShape">
+                    <wps:wsp>
+                      <wps:cNvSpPr txBox="1">
+                        <a:spLocks noChangeArrowheads="1"/>
+                      </wps:cNvSpPr>
+                      <wps:spPr bwMode="auto">
+                        <a:xfrm>
+                          <a:off x="0" y="0"/>
+                          <a:ext cx="5893435" cy="1388110"/>
+                        </a:xfrm>
+                        <a:prstGeom prst="rect">
+                          <a:avLst/>
+                        </a:prstGeom>
+                        <a:solidFill>
+                          <a:srgbClr val="FFFFFF"/>
+                        </a:solidFill>
+                        <a:ln w="9525">
+                          <a:solidFill>
+                            <a:srgbClr val="000000"/>
+                          </a:solidFill>
+                          <a:miter lim="800000"/>
+                          <a:headEnd/>
+                          <a:tailEnd/>
+                        </a:ln>
+                      </wps:spPr>
+                      <wps:txbx>
+                        <w:txbxContent>
+                          <w:p>
+                            <w:pPr>
+                              <w:pStyle w:val="NoSpacing"/>
+                            </w:pPr>
+                            <w:r>
+                              <w:t>$ sudo apt-get install fswebcam, motion, luvcview</w:t>
+                            </w:r>
+                          </w:p>
+                          <w:p>
+                            <w:pPr>
+                              <w:pStyle w:val="NoSpacing"/>
+                            </w:pPr>
+                            <w:r>
+                              <w:t>$ # take image</w:t>
+                            </w:r>
+                          </w:p>
+                          <w:p>
+                            <w:pPr>
+                              <w:pStyle w:val="NoSpacing"/>
+                            </w:pPr>
+                            <w:r>
+                              <w:t>$ sudo fswebcam image.jpg</w:t>
+                            </w:r>
+                          </w:p>
+                          <w:p>
+                            <w:pPr>
+                              <w:pStyle w:val="NoSpacing"/>
+                            </w:pPr>
+                            <w:r>
+                              <w:t>$# initiate camera and take pictures when some motion is detected</w:t>
+                            </w:r>
+                          </w:p>
+                          <w:p>
+                            <w:pPr>
+                              <w:pStyle w:val="NoSpacing"/>
+                            </w:pPr>
+                            <w:r>
+                              <w:t>$ motion</w:t>
+                            </w:r>
+                          </w:p>
+                          <w:p>
+                            <w:pPr>
+                              <w:pStyle w:val="NoSpacing"/>
+                            </w:pPr>
+                            <w:r>
+                              <w:t>$ # view the camera image</w:t>
+                            </w:r>
+                          </w:p>
+                          <w:p>
+                            <w:pPr>
+                              <w:pStyle w:val="NoSpacing"/>
+                            </w:pPr>
+                            <w:r>
+                              <w:t>$luvcview</w:t>
+                            </w:r>
+                          </w:p>
+                        </w:txbxContent>
+                      </wps:txbx>
+                      <wps:bodyPr rot="0" vert="horz" wrap="square" lIns="91440" tIns="45720" rIns="91440" bIns="45720" anchor="t" anchorCtr="0">
+                        <a:noAutofit/>
+                      </wps:bodyPr>
+                    </wps:wsp>
+                  </a:graphicData>
+                </a:graphic>
+                <wp14:sizeRelH relativeFrom="margin">
+                  <wp14:pctWidth>0</wp14:pctWidth>
+                </wp14:sizeRelH>
+                <wp14:sizeRelV relativeFrom="margin">
+                  <wp14:pctHeight>0</wp14:pctHeight>
+                </wp14:sizeRelV>
+              </wp:anchor>
+            </w:drawing>
+          </mc:Choice>
+          <mc:Fallback>
+            <w:pict>
+              <v:shape w14:anchorId="36C2F504" id="_x0000_s1032" type="#_x0000_t202" style="position:absolute;left:0;text-align:left;margin-left:0;margin-top:58.3pt;width:464.05pt;height:109.3pt;z-index:251671552;visibility:visible;mso-wrap-style:square;mso-width-percent:0;mso-height-percent:0;mso-wrap-distance-left:9pt;mso-wrap-distance-top:3.6pt;mso-wrap-distance-right:9pt;mso-wrap-distance-bottom:3.6pt;mso-position-horizontal:absolute;mso-position-horizontal-relative:text;mso-position-vertical:absolute;mso-position-vertical-relative:text;mso-width-percent:0;mso-height-percent:0;mso-width-relative:margin;mso-height-relative:margin;v-text-anchor:top" o:gfxdata="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">
+                <v:textbox>
+                  <w:txbxContent>
+                    <w:p>
+                      <w:pPr>
+                        <w:pStyle w:val="NoSpacing"/>
+                      </w:pPr>
+                      <w:r>
+                        <w:t>$ sudo apt-get install fswebcam, motion, luvcview</w:t>
+                      </w:r>
+                    </w:p>
+                    <w:p>
+                      <w:pPr>
+                        <w:pStyle w:val="NoSpacing"/>
+                      </w:pPr>
+                      <w:r>
+                        <w:t>$ # take image</w:t>
+                      </w:r>
+                    </w:p>
+                    <w:p>
+                      <w:pPr>
+                        <w:pStyle w:val="NoSpacing"/>
+                      </w:pPr>
+                      <w:r>
+                        <w:t>$ sudo fswebcam image.jpg</w:t>
+                      </w:r>
+                    </w:p>
+                    <w:p>
+                      <w:pPr>
+                        <w:pStyle w:val="NoSpacing"/>
+                      </w:pPr>
+                      <w:r>
+                        <w:t>$# initiate camera and take pictures when some motion is detected</w:t>
+                      </w:r>
+                    </w:p>
+                    <w:p>
+                      <w:pPr>
+                        <w:pStyle w:val="NoSpacing"/>
+                      </w:pPr>
+                      <w:r>
+                        <w:t>$ motion</w:t>
+                      </w:r>
+                    </w:p>
+                    <w:p>
+                      <w:pPr>
+                        <w:pStyle w:val="NoSpacing"/>
+                      </w:pPr>
+                      <w:r>
+                        <w:t>$ # view the camera image</w:t>
+                      </w:r>
+                    </w:p>
+                    <w:p>
+                      <w:pPr>
+                        <w:pStyle w:val="NoSpacing"/>
+                      </w:pPr>
+                      <w:r>
+                        <w:t>$luvcview</w:t>
+                      </w:r>
+                    </w:p>
+                  </w:txbxContent>
+                </v:textbox>
+                <w10:wrap type="topAndBottom"/>
+              </v:shape>
+            </w:pict>
+          </mc:Fallback>
+        </mc:AlternateContent>
+      </w:r>
+      <w:r>
+        <w:t>In Raspberry Pi, the camera is recognized as an UVC Camera. The tools “fswebcam”</w:t>
+      </w:r>
+      <w:r>
+        <w:t xml:space="preserve">, </w:t>
+      </w:r>
+      <w:r>
+        <w:t>“motion” and “</w:t>
+      </w:r>
+      <w:r>
+        <w:t>luvcview</w:t>
+      </w:r>
+      <w:r>
+        <w:t xml:space="preserve">” are useful to control and view the camera in the command line. </w:t>
+      </w:r>
+    </w:p>
+    <w:p>
+      <w:pPr>
+        <w:ind w:firstLine="720"/>
+      </w:pPr>
+      <w:r>
+        <w:lastRenderedPageBreak/>
+        <w:t>Follow an example of the image obtained:</w:t>
+      </w:r>
+    </w:p>
+    <w:p>
+      <w:pPr>
+        <w:keepNext/>
+      </w:pPr>
+      <w:r>
+        <w:rPr>
+          <w:noProof/>
+        </w:rPr>
         <w:drawing>
-          <wp:inline distT="0" distB="0" distL="0" distR="0" wp14:anchorId="52FFE130" wp14:editId="3D6ED610">
+          <wp:inline distT="0" distB="0" distL="0" distR="0" wp14:anchorId="25932358" wp14:editId="18BFB2B9">
             <wp:extent cx="5943600" cy="3345132"/>
             <wp:effectExtent l="0" t="0" r="0" b="8255"/>
             <wp:docPr id="25" name="Picture 25" descr="C:\Users\JICA\Downloads\test.jpg"/>
@@ -8665,7 +9335,7 @@
                     </pic:cNvPicPr>
                   </pic:nvPicPr>
                   <pic:blipFill>
-                    <a:blip r:embed="rId32">
+                    <a:blip r:embed="rId33">
                       <a:extLst>
                         <a:ext uri="{28A0092B-C50C-407E-A947-70E740481C1C}">
                           <a14:useLocalDpi xmlns:a14="http://schemas.microsoft.com/office/drawing/2010/main" val="0"/>
@@ -8697,7 +9367,381 @@
         </w:drawing>
       </w:r>
     </w:p>
+    <w:p>
+      <w:pPr>
+        <w:pStyle w:val="Caption"/>
+      </w:pPr>
+      <w:r>
+        <w:t xml:space="preserve">Figure </w:t>
+      </w:r>
+      <w:r>
+        <w:fldChar w:fldCharType="begin"/>
+      </w:r>
+      <w:r>
+        <w:instrText xml:space="preserve"> SEQ Figure \* ARABIC </w:instrText>
+      </w:r>
+      <w:r>
+        <w:fldChar w:fldCharType="separate"/>
+      </w:r>
+      <w:r>
+        <w:rPr>
+          <w:noProof/>
+        </w:rPr>
+        <w:t>17</w:t>
+      </w:r>
+      <w:r>
+        <w:fldChar w:fldCharType="end"/>
+      </w:r>
+      <w:r>
+        <w:t xml:space="preserve"> - Example of image from RICOH Theta S Camera via L</w:t>
+      </w:r>
+      <w:r>
+        <w:t>i</w:t>
+      </w:r>
+      <w:r>
+        <w:t>ve Streaming</w:t>
+      </w:r>
+    </w:p>
     <w:p/>
+    <w:p>
+      <w:pPr>
+        <w:ind w:firstLine="432"/>
+      </w:pPr>
+      <w:r>
+        <w:t xml:space="preserve">In the developers community </w:t>
+      </w:r>
+      <w:sdt>
+        <w:sdtPr>
+          <w:id w:val="1725568481"/>
+          <w:citation/>
+        </w:sdtPr>
+        <w:sdtContent>
+          <w:r>
+            <w:fldChar w:fldCharType="begin"/>
+          </w:r>
+          <w:r>
+            <w:instrText xml:space="preserve"> CITATION Git16 \l 1033 </w:instrText>
+          </w:r>
+          <w:r>
+            <w:fldChar w:fldCharType="separate"/>
+          </w:r>
+          <w:r>
+            <w:rPr>
+              <w:noProof/>
+            </w:rPr>
+            <w:t>[25]</w:t>
+          </w:r>
+          <w:r>
+            <w:fldChar w:fldCharType="end"/>
+          </w:r>
+        </w:sdtContent>
+      </w:sdt>
+      <w:r>
+        <w:t xml:space="preserve"> there is an example using processing to get the video and transform into a plane image that is navigable. </w:t>
+      </w:r>
+      <w:r>
+        <w:t>To it</w:t>
+      </w:r>
+      <w:r>
+        <w:t xml:space="preserve"> works with Raspberry Pi it is necessary to update the java library used to get the camera</w:t>
+      </w:r>
+      <w:r>
+        <w:t xml:space="preserve"> </w:t>
+      </w:r>
+      <w:sdt>
+        <w:sdtPr>
+          <w:id w:val="210925782"/>
+          <w:citation/>
+        </w:sdtPr>
+        <w:sdtContent>
+          <w:r>
+            <w:fldChar w:fldCharType="begin"/>
+          </w:r>
+          <w:r>
+            <w:instrText xml:space="preserve"> CITATION Mav16 \l 1033 </w:instrText>
+          </w:r>
+          <w:r>
+            <w:fldChar w:fldCharType="separate"/>
+          </w:r>
+          <w:r>
+            <w:rPr>
+              <w:noProof/>
+            </w:rPr>
+            <w:t>[33]</w:t>
+          </w:r>
+          <w:r>
+            <w:fldChar w:fldCharType="end"/>
+          </w:r>
+        </w:sdtContent>
+      </w:sdt>
+      <w:r>
+        <w:t xml:space="preserve"> and to increase the GPU amount of memory of the Raspberry Pi in “sudo raspi-config”.</w:t>
+      </w:r>
+      <w:r>
+        <w:t xml:space="preserve"> However, the processing of the image is very slow and is not very useful, but it proves that is possible to treat the image received directly from the Live Stream mode of the camera.</w:t>
+      </w:r>
+    </w:p>
+    <w:p>
+      <w:pPr>
+        <w:keepNext/>
+        <w:ind w:firstLine="432"/>
+        <w:jc w:val="center"/>
+      </w:pPr>
+      <w:r>
+        <w:rPr>
+          <w:noProof/>
+        </w:rPr>
+        <w:lastRenderedPageBreak/>
+        <w:drawing>
+          <wp:inline distT="0" distB="0" distL="0" distR="0" wp14:anchorId="0D382F30" wp14:editId="3F76FEF5">
+            <wp:extent cx="4084389" cy="4000963"/>
+            <wp:effectExtent l="0" t="0" r="0" b="0"/>
+            <wp:docPr id="41" name="Picture 41"/>
+            <wp:cNvGraphicFramePr>
+              <a:graphicFrameLocks xmlns:a="http://schemas.openxmlformats.org/drawingml/2006/main" noChangeAspect="1"/>
+            </wp:cNvGraphicFramePr>
+            <a:graphic xmlns:a="http://schemas.openxmlformats.org/drawingml/2006/main">
+              <a:graphicData uri="http://schemas.openxmlformats.org/drawingml/2006/picture">
+                <pic:pic xmlns:pic="http://schemas.openxmlformats.org/drawingml/2006/picture">
+                  <pic:nvPicPr>
+                    <pic:cNvPr id="0" name="Picture 41"/>
+                    <pic:cNvPicPr>
+                      <a:picLocks noChangeAspect="1" noChangeArrowheads="1"/>
+                    </pic:cNvPicPr>
+                  </pic:nvPicPr>
+                  <pic:blipFill>
+                    <a:blip r:embed="rId34">
+                      <a:extLst>
+                        <a:ext uri="{28A0092B-C50C-407E-A947-70E740481C1C}">
+                          <a14:useLocalDpi xmlns:a14="http://schemas.microsoft.com/office/drawing/2010/main" val="0"/>
+                        </a:ext>
+                      </a:extLst>
+                    </a:blip>
+                    <a:srcRect/>
+                    <a:stretch>
+                      <a:fillRect/>
+                    </a:stretch>
+                  </pic:blipFill>
+                  <pic:spPr bwMode="auto">
+                    <a:xfrm>
+                      <a:off x="0" y="0"/>
+                      <a:ext cx="4176842" cy="4091527"/>
+                    </a:xfrm>
+                    <a:prstGeom prst="rect">
+                      <a:avLst/>
+                    </a:prstGeom>
+                    <a:noFill/>
+                    <a:ln>
+                      <a:noFill/>
+                    </a:ln>
+                  </pic:spPr>
+                </pic:pic>
+              </a:graphicData>
+            </a:graphic>
+          </wp:inline>
+        </w:drawing>
+      </w:r>
+    </w:p>
+    <w:p>
+      <w:pPr>
+        <w:pStyle w:val="Caption"/>
+      </w:pPr>
+      <w:r>
+        <w:t xml:space="preserve">Figure </w:t>
+      </w:r>
+      <w:r>
+        <w:fldChar w:fldCharType="begin"/>
+      </w:r>
+      <w:r>
+        <w:instrText xml:space="preserve"> SEQ Figure \* ARABIC </w:instrText>
+      </w:r>
+      <w:r>
+        <w:fldChar w:fldCharType="separate"/>
+      </w:r>
+      <w:r>
+        <w:rPr>
+          <w:noProof/>
+        </w:rPr>
+        <w:t>18</w:t>
+      </w:r>
+      <w:r>
+        <w:fldChar w:fldCharType="end"/>
+      </w:r>
+      <w:r>
+        <w:t xml:space="preserve"> - </w:t>
+      </w:r>
+      <w:r>
+        <w:t>Processing</w:t>
+      </w:r>
+      <w:r>
+        <w:t xml:space="preserve"> Example</w:t>
+      </w:r>
+    </w:p>
+    <w:p/>
+    <w:p>
+      <w:pPr>
+        <w:pStyle w:val="Heading2"/>
+      </w:pPr>
+      <w:bookmarkStart w:id="26" w:name="_Toc464074861"/>
+      <w:r>
+        <w:t>Practical T</w:t>
+      </w:r>
+      <w:r>
+        <w:t>ests</w:t>
+      </w:r>
+      <w:r>
+        <w:t xml:space="preserve"> and Results</w:t>
+      </w:r>
+      <w:bookmarkEnd w:id="26"/>
+    </w:p>
+    <w:p>
+      <w:pPr>
+        <w:ind w:firstLine="576"/>
+      </w:pPr>
+      <w:r>
+        <w:t xml:space="preserve">To simplify the moving system it was used </w:t>
+      </w:r>
+      <w:r>
+        <w:rPr>
+          <w:rFonts w:hint="eastAsia"/>
+        </w:rPr>
+        <w:t>プラレール</w:t>
+      </w:r>
+      <w:r>
+        <w:t xml:space="preserve"> (Plarail)</w:t>
+      </w:r>
+      <w:r>
+        <w:t xml:space="preserve"> just to prove the concept. Ideally the system would be mounted over the laboratory structure, but as the system is still using protoboards, Arduino UNO (in future should be migrated to Arduino Pro Mini) and big USB battery power source, the was not safe to build the whole system and make it moving.</w:t>
+      </w:r>
+    </w:p>
+    <w:p>
+      <w:pPr>
+        <w:ind w:firstLine="576"/>
+      </w:pPr>
+      <w:r>
+        <w:t>In this case, two different tests were made:</w:t>
+      </w:r>
+    </w:p>
+    <w:p>
+      <w:pPr>
+        <w:pStyle w:val="Heading3"/>
+      </w:pPr>
+      <w:bookmarkStart w:id="27" w:name="_Toc464074862"/>
+      <w:r>
+        <w:t>Moving train with Raspberry Pi, controlling the stop train actuator via BLE</w:t>
+      </w:r>
+      <w:bookmarkEnd w:id="27"/>
+    </w:p>
+    <w:p>
+      <w:pPr>
+        <w:ind w:firstLine="720"/>
+      </w:pPr>
+      <w:r>
+        <w:t>Ideally, the system should detect it stopped analyzing images from the camera, and then send a signal to the actuator to release the bridge again so it can start moving. However, there was no time for concluding the image detection, so it was used the luminous sensor signal send via BLE to the Raspberry, and then it decides the moment to send the signal to keep moving.</w:t>
+      </w:r>
+    </w:p>
+    <w:p>
+      <w:pPr>
+        <w:ind w:firstLine="576"/>
+      </w:pPr>
+    </w:p>
+    <w:p>
+      <w:pPr>
+        <w:keepNext/>
+        <w:spacing w:line="259" w:lineRule="auto"/>
+        <w:jc w:val="center"/>
+      </w:pPr>
+      <w:r>
+        <w:rPr>
+          <w:noProof/>
+        </w:rPr>
+        <w:drawing>
+          <wp:inline distT="0" distB="0" distL="0" distR="0" wp14:anchorId="531FD186" wp14:editId="06B5D754">
+            <wp:extent cx="4296578" cy="3821544"/>
+            <wp:effectExtent l="0" t="0" r="8890" b="7620"/>
+            <wp:docPr id="42" name="Picture 1"/>
+            <wp:cNvGraphicFramePr>
+              <a:graphicFrameLocks xmlns:a="http://schemas.openxmlformats.org/drawingml/2006/main" noChangeAspect="1"/>
+            </wp:cNvGraphicFramePr>
+            <a:graphic xmlns:a="http://schemas.openxmlformats.org/drawingml/2006/main">
+              <a:graphicData uri="http://schemas.openxmlformats.org/drawingml/2006/picture">
+                <pic:pic xmlns:pic="http://schemas.openxmlformats.org/drawingml/2006/picture">
+                  <pic:nvPicPr>
+                    <pic:cNvPr id="2" name="Picture 1"/>
+                    <pic:cNvPicPr>
+                      <a:picLocks noChangeAspect="1"/>
+                    </pic:cNvPicPr>
+                  </pic:nvPicPr>
+                  <pic:blipFill>
+                    <a:blip r:embed="rId35"/>
+                    <a:stretch>
+                      <a:fillRect/>
+                    </a:stretch>
+                  </pic:blipFill>
+                  <pic:spPr>
+                    <a:xfrm>
+                      <a:off x="0" y="0"/>
+                      <a:ext cx="4302141" cy="3826492"/>
+                    </a:xfrm>
+                    <a:prstGeom prst="rect">
+                      <a:avLst/>
+                    </a:prstGeom>
+                  </pic:spPr>
+                </pic:pic>
+              </a:graphicData>
+            </a:graphic>
+          </wp:inline>
+        </w:drawing>
+      </w:r>
+    </w:p>
+    <w:p>
+      <w:pPr>
+        <w:pStyle w:val="Caption"/>
+      </w:pPr>
+      <w:r>
+        <w:t xml:space="preserve">Figure </w:t>
+      </w:r>
+      <w:r>
+        <w:fldChar w:fldCharType="begin"/>
+      </w:r>
+      <w:r>
+        <w:instrText xml:space="preserve"> SEQ Figure \* ARABIC </w:instrText>
+      </w:r>
+      <w:r>
+        <w:fldChar w:fldCharType="separate"/>
+      </w:r>
+      <w:r>
+        <w:rPr>
+          <w:noProof/>
+        </w:rPr>
+        <w:t>19</w:t>
+      </w:r>
+      <w:r>
+        <w:fldChar w:fldCharType="end"/>
+      </w:r>
+      <w:r>
+        <w:t xml:space="preserve"> - Experimental part 1</w:t>
+      </w:r>
+    </w:p>
+    <w:p/>
+    <w:p>
+      <w:pPr>
+        <w:pStyle w:val="Heading3"/>
+      </w:pPr>
+      <w:bookmarkStart w:id="28" w:name="_Toc464074863"/>
+      <w:r>
+        <w:t>Raspberry Pi receiving data from the BME280 sensor through Arduino and BLE</w:t>
+      </w:r>
+      <w:bookmarkEnd w:id="28"/>
+    </w:p>
+    <w:p>
+      <w:pPr>
+        <w:ind w:firstLine="432"/>
+      </w:pPr>
+      <w:r>
+        <w:t>The BME280 sensors connected to Arduino and sending measures to Raspberry Pi via BLE connection is the most close to the sensor node we expected in the Ninja Robot. With all the received data being send to ThingSpeak, it is possible to make analysis and create alerts over the measures obtained.</w:t>
+      </w:r>
+    </w:p>
     <w:p>
       <w:pPr>
         <w:spacing w:line="259" w:lineRule="auto"/>
@@ -8711,12 +9755,12 @@
       <w:pPr>
         <w:pStyle w:val="Heading1"/>
       </w:pPr>
-      <w:bookmarkStart w:id="26" w:name="_Toc464056744"/>
+      <w:bookmarkStart w:id="29" w:name="_Toc464074864"/>
       <w:r>
         <w:lastRenderedPageBreak/>
         <w:t>PROPOSAL FOR FUTURE RESEARCH</w:t>
       </w:r>
-      <w:bookmarkEnd w:id="26"/>
+      <w:bookmarkEnd w:id="29"/>
     </w:p>
     <w:p>
       <w:pPr>
@@ -8730,11 +9774,11 @@
       <w:pPr>
         <w:pStyle w:val="Heading2"/>
       </w:pPr>
-      <w:bookmarkStart w:id="27" w:name="_Toc464056745"/>
+      <w:bookmarkStart w:id="30" w:name="_Toc464074865"/>
       <w:r>
         <w:t>Positioning Mapping</w:t>
       </w:r>
-      <w:bookmarkEnd w:id="27"/>
+      <w:bookmarkEnd w:id="30"/>
     </w:p>
     <w:p>
       <w:pPr>
@@ -8756,12 +9800,12 @@
       <w:pPr>
         <w:pStyle w:val="Heading1"/>
       </w:pPr>
-      <w:bookmarkStart w:id="28" w:name="_Toc464056746"/>
+      <w:bookmarkStart w:id="31" w:name="_Toc464074866"/>
       <w:r>
         <w:lastRenderedPageBreak/>
         <w:t>CONCLUSION</w:t>
       </w:r>
-      <w:bookmarkEnd w:id="28"/>
+      <w:bookmarkEnd w:id="31"/>
     </w:p>
     <w:p>
       <w:pPr>
@@ -8784,7 +9828,7 @@
         <w:br w:type="page"/>
       </w:r>
     </w:p>
-    <w:bookmarkStart w:id="29" w:name="_Toc464056747" w:displacedByCustomXml="next"/>
+    <w:bookmarkStart w:id="32" w:name="_Toc464074867" w:displacedByCustomXml="next"/>
     <w:sdt>
       <w:sdtPr>
         <w:rPr>
@@ -8807,7 +9851,7 @@
           <w:r>
             <w:t>REFERENCES</w:t>
           </w:r>
-          <w:bookmarkEnd w:id="29"/>
+          <w:bookmarkEnd w:id="32"/>
         </w:p>
         <w:sdt>
           <w:sdtPr>
@@ -8851,7 +9895,7 @@
               </w:tblGrid>
               <w:tr>
                 <w:trPr>
-                  <w:divId w:val="2087221219"/>
+                  <w:divId w:val="887497736"/>
                   <w:tblCellSpacing w:w="15" w:type="dxa"/>
                 </w:trPr>
                 <w:tc>
@@ -8898,7 +9942,7 @@
               </w:tr>
               <w:tr>
                 <w:trPr>
-                  <w:divId w:val="2087221219"/>
+                  <w:divId w:val="887497736"/>
                   <w:tblCellSpacing w:w="15" w:type="dxa"/>
                 </w:trPr>
                 <w:tc>
@@ -8944,7 +9988,7 @@
               </w:tr>
               <w:tr>
                 <w:trPr>
-                  <w:divId w:val="2087221219"/>
+                  <w:divId w:val="887497736"/>
                   <w:tblCellSpacing w:w="15" w:type="dxa"/>
                 </w:trPr>
                 <w:tc>
@@ -8990,7 +10034,7 @@
               </w:tr>
               <w:tr>
                 <w:trPr>
-                  <w:divId w:val="2087221219"/>
+                  <w:divId w:val="887497736"/>
                   <w:tblCellSpacing w:w="15" w:type="dxa"/>
                 </w:trPr>
                 <w:tc>
@@ -9036,7 +10080,7 @@
               </w:tr>
               <w:tr>
                 <w:trPr>
-                  <w:divId w:val="2087221219"/>
+                  <w:divId w:val="887497736"/>
                   <w:tblCellSpacing w:w="15" w:type="dxa"/>
                 </w:trPr>
                 <w:tc>
@@ -9106,7 +10150,7 @@
               </w:tr>
               <w:tr>
                 <w:trPr>
-                  <w:divId w:val="2087221219"/>
+                  <w:divId w:val="887497736"/>
                   <w:tblCellSpacing w:w="15" w:type="dxa"/>
                 </w:trPr>
                 <w:tc>
@@ -9152,7 +10196,7 @@
               </w:tr>
               <w:tr>
                 <w:trPr>
-                  <w:divId w:val="2087221219"/>
+                  <w:divId w:val="887497736"/>
                   <w:tblCellSpacing w:w="15" w:type="dxa"/>
                 </w:trPr>
                 <w:tc>
@@ -9198,7 +10242,7 @@
               </w:tr>
               <w:tr>
                 <w:trPr>
-                  <w:divId w:val="2087221219"/>
+                  <w:divId w:val="887497736"/>
                   <w:tblCellSpacing w:w="15" w:type="dxa"/>
                 </w:trPr>
                 <w:tc>
@@ -9244,7 +10288,7 @@
               </w:tr>
               <w:tr>
                 <w:trPr>
-                  <w:divId w:val="2087221219"/>
+                  <w:divId w:val="887497736"/>
                   <w:tblCellSpacing w:w="15" w:type="dxa"/>
                 </w:trPr>
                 <w:tc>
@@ -9290,7 +10334,7 @@
               </w:tr>
               <w:tr>
                 <w:trPr>
-                  <w:divId w:val="2087221219"/>
+                  <w:divId w:val="887497736"/>
                   <w:tblCellSpacing w:w="15" w:type="dxa"/>
                 </w:trPr>
                 <w:tc>
@@ -9336,7 +10380,7 @@
               </w:tr>
               <w:tr>
                 <w:trPr>
-                  <w:divId w:val="2087221219"/>
+                  <w:divId w:val="887497736"/>
                   <w:tblCellSpacing w:w="15" w:type="dxa"/>
                 </w:trPr>
                 <w:tc>
@@ -9396,7 +10440,7 @@
               </w:tr>
               <w:tr>
                 <w:trPr>
-                  <w:divId w:val="2087221219"/>
+                  <w:divId w:val="887497736"/>
                   <w:tblCellSpacing w:w="15" w:type="dxa"/>
                 </w:trPr>
                 <w:tc>
@@ -9443,7 +10487,7 @@
               </w:tr>
               <w:tr>
                 <w:trPr>
-                  <w:divId w:val="2087221219"/>
+                  <w:divId w:val="887497736"/>
                   <w:tblCellSpacing w:w="15" w:type="dxa"/>
                 </w:trPr>
                 <w:tc>
@@ -9489,7 +10533,7 @@
               </w:tr>
               <w:tr>
                 <w:trPr>
-                  <w:divId w:val="2087221219"/>
+                  <w:divId w:val="887497736"/>
                   <w:tblCellSpacing w:w="15" w:type="dxa"/>
                 </w:trPr>
                 <w:tc>
@@ -9535,7 +10579,7 @@
               </w:tr>
               <w:tr>
                 <w:trPr>
-                  <w:divId w:val="2087221219"/>
+                  <w:divId w:val="887497736"/>
                   <w:tblCellSpacing w:w="15" w:type="dxa"/>
                 </w:trPr>
                 <w:tc>
@@ -9581,7 +10625,7 @@
               </w:tr>
               <w:tr>
                 <w:trPr>
-                  <w:divId w:val="2087221219"/>
+                  <w:divId w:val="887497736"/>
                   <w:tblCellSpacing w:w="15" w:type="dxa"/>
                 </w:trPr>
                 <w:tc>
@@ -9627,7 +10671,7 @@
               </w:tr>
               <w:tr>
                 <w:trPr>
-                  <w:divId w:val="2087221219"/>
+                  <w:divId w:val="887497736"/>
                   <w:tblCellSpacing w:w="15" w:type="dxa"/>
                 </w:trPr>
                 <w:tc>
@@ -9687,7 +10731,7 @@
               </w:tr>
               <w:tr>
                 <w:trPr>
-                  <w:divId w:val="2087221219"/>
+                  <w:divId w:val="887497736"/>
                   <w:tblCellSpacing w:w="15" w:type="dxa"/>
                 </w:trPr>
                 <w:tc>
@@ -9747,7 +10791,7 @@
               </w:tr>
               <w:tr>
                 <w:trPr>
-                  <w:divId w:val="2087221219"/>
+                  <w:divId w:val="887497736"/>
                   <w:tblCellSpacing w:w="15" w:type="dxa"/>
                 </w:trPr>
                 <w:tc>
@@ -9793,7 +10837,7 @@
               </w:tr>
               <w:tr>
                 <w:trPr>
-                  <w:divId w:val="2087221219"/>
+                  <w:divId w:val="887497736"/>
                   <w:tblCellSpacing w:w="15" w:type="dxa"/>
                 </w:trPr>
                 <w:tc>
@@ -9839,7 +10883,7 @@
               </w:tr>
               <w:tr>
                 <w:trPr>
-                  <w:divId w:val="2087221219"/>
+                  <w:divId w:val="887497736"/>
                   <w:tblCellSpacing w:w="15" w:type="dxa"/>
                 </w:trPr>
                 <w:tc>
@@ -9885,7 +10929,7 @@
               </w:tr>
               <w:tr>
                 <w:trPr>
-                  <w:divId w:val="2087221219"/>
+                  <w:divId w:val="887497736"/>
                   <w:tblCellSpacing w:w="15" w:type="dxa"/>
                 </w:trPr>
                 <w:tc>
@@ -9931,7 +10975,7 @@
               </w:tr>
               <w:tr>
                 <w:trPr>
-                  <w:divId w:val="2087221219"/>
+                  <w:divId w:val="887497736"/>
                   <w:tblCellSpacing w:w="15" w:type="dxa"/>
                 </w:trPr>
                 <w:tc>
@@ -9977,7 +11021,7 @@
               </w:tr>
               <w:tr>
                 <w:trPr>
-                  <w:divId w:val="2087221219"/>
+                  <w:divId w:val="887497736"/>
                   <w:tblCellSpacing w:w="15" w:type="dxa"/>
                 </w:trPr>
                 <w:tc>
@@ -10023,7 +11067,7 @@
               </w:tr>
               <w:tr>
                 <w:trPr>
-                  <w:divId w:val="2087221219"/>
+                  <w:divId w:val="887497736"/>
                   <w:tblCellSpacing w:w="15" w:type="dxa"/>
                 </w:trPr>
                 <w:tc>
@@ -10070,7 +11114,7 @@
               </w:tr>
               <w:tr>
                 <w:trPr>
-                  <w:divId w:val="2087221219"/>
+                  <w:divId w:val="887497736"/>
                   <w:tblCellSpacing w:w="15" w:type="dxa"/>
                 </w:trPr>
                 <w:tc>
@@ -10116,7 +11160,7 @@
               </w:tr>
               <w:tr>
                 <w:trPr>
-                  <w:divId w:val="2087221219"/>
+                  <w:divId w:val="887497736"/>
                   <w:tblCellSpacing w:w="15" w:type="dxa"/>
                 </w:trPr>
                 <w:tc>
@@ -10162,7 +11206,7 @@
               </w:tr>
               <w:tr>
                 <w:trPr>
-                  <w:divId w:val="2087221219"/>
+                  <w:divId w:val="887497736"/>
                   <w:tblCellSpacing w:w="15" w:type="dxa"/>
                 </w:trPr>
                 <w:tc>
@@ -10208,7 +11252,7 @@
               </w:tr>
               <w:tr>
                 <w:trPr>
-                  <w:divId w:val="2087221219"/>
+                  <w:divId w:val="887497736"/>
                   <w:tblCellSpacing w:w="15" w:type="dxa"/>
                 </w:trPr>
                 <w:tc>
@@ -10254,7 +11298,7 @@
               </w:tr>
               <w:tr>
                 <w:trPr>
-                  <w:divId w:val="2087221219"/>
+                  <w:divId w:val="887497736"/>
                   <w:tblCellSpacing w:w="15" w:type="dxa"/>
                 </w:trPr>
                 <w:tc>
@@ -10300,7 +11344,7 @@
               </w:tr>
               <w:tr>
                 <w:trPr>
-                  <w:divId w:val="2087221219"/>
+                  <w:divId w:val="887497736"/>
                   <w:tblCellSpacing w:w="15" w:type="dxa"/>
                 </w:trPr>
                 <w:tc>
@@ -10346,7 +11390,7 @@
               </w:tr>
               <w:tr>
                 <w:trPr>
-                  <w:divId w:val="2087221219"/>
+                  <w:divId w:val="887497736"/>
                   <w:tblCellSpacing w:w="15" w:type="dxa"/>
                 </w:trPr>
                 <w:tc>
@@ -10390,10 +11434,56 @@
                   </w:p>
                 </w:tc>
               </w:tr>
+              <w:tr>
+                <w:trPr>
+                  <w:divId w:val="887497736"/>
+                  <w:tblCellSpacing w:w="15" w:type="dxa"/>
+                </w:trPr>
+                <w:tc>
+                  <w:tcPr>
+                    <w:tcW w:w="50" w:type="pct"/>
+                    <w:hideMark/>
+                  </w:tcPr>
+                  <w:p>
+                    <w:pPr>
+                      <w:pStyle w:val="Bibliography"/>
+                      <w:rPr>
+                        <w:noProof/>
+                      </w:rPr>
+                    </w:pPr>
+                    <w:r>
+                      <w:rPr>
+                        <w:noProof/>
+                      </w:rPr>
+                      <w:t xml:space="preserve">[33] </w:t>
+                    </w:r>
+                  </w:p>
+                </w:tc>
+                <w:tc>
+                  <w:tcPr>
+                    <w:tcW w:w="0" w:type="auto"/>
+                    <w:hideMark/>
+                  </w:tcPr>
+                  <w:p>
+                    <w:pPr>
+                      <w:pStyle w:val="Bibliography"/>
+                      <w:rPr>
+                        <w:noProof/>
+                      </w:rPr>
+                    </w:pPr>
+                    <w:r>
+                      <w:rPr>
+                        <w:noProof/>
+                      </w:rPr>
+                      <w:t>Maven, "Sarxos Drivers," [Online]. Available: http://search.maven.org/#search%7Cga%7C1%7Cg%3A%22com.github.sarxos%22. [Accessed 2016].</w:t>
+                    </w:r>
+                  </w:p>
+                </w:tc>
+              </w:tr>
             </w:tbl>
             <w:p>
               <w:pPr>
-                <w:divId w:val="2087221219"/>
+                <w:divId w:val="887497736"/>
                 <w:rPr>
                   <w:rFonts w:eastAsia="Times New Roman"/>
                   <w:noProof/>
@@ -13803,11 +14893,25 @@
     <b:URL>https://www.bluetooth.com/what-is-bluetooth-technology/bluetooth-technology-basics/low-energy</b:URL>
     <b:RefOrder>28</b:RefOrder>
   </b:Source>
+  <b:Source>
+    <b:Tag>Mav16</b:Tag>
+    <b:SourceType>InternetSite</b:SourceType>
+    <b:Guid>{F32F7078-14E7-4B73-BF49-00EA7BCF32D4}</b:Guid>
+    <b:Author>
+      <b:Author>
+        <b:Corporate>Maven</b:Corporate>
+      </b:Author>
+    </b:Author>
+    <b:Title>Sarxos Drivers</b:Title>
+    <b:YearAccessed>2016</b:YearAccessed>
+    <b:URL>http://search.maven.org/#search%7Cga%7C1%7Cg%3A%22com.github.sarxos%22</b:URL>
+    <b:RefOrder>33</b:RefOrder>
+  </b:Source>
 </b:Sources>
 </file>
 
 <file path=customXml/itemProps1.xml><?xml version="1.0" encoding="utf-8"?>
-<ds:datastoreItem xmlns:ds="http://schemas.openxmlformats.org/officeDocument/2006/customXml" ds:itemID="{23031BF5-D093-4711-95A2-F56DDA0F5591}">
+<ds:datastoreItem xmlns:ds="http://schemas.openxmlformats.org/officeDocument/2006/customXml" ds:itemID="{6190BF71-3B57-4136-8A63-E67DCDA33AD1}">
   <ds:schemaRefs>
     <ds:schemaRef ds:uri="http://schemas.openxmlformats.org/officeDocument/2006/bibliography"/>
   </ds:schemaRefs>

</xml_diff>